<commit_message>
update requirement plan by Khang
</commit_message>
<xml_diff>
--- a/3. Requirement/AS_RE_RequirementPlan.docx
+++ b/3. Requirement/AS_RE_RequirementPlan.docx
@@ -20,6 +20,7 @@
           <w:color w:val="FFFFFF" w:themeColor="background1"/>
           <w:sz w:val="72"/>
           <w:szCs w:val="52"/>
+          <w:lang w:val="en-US"/>
         </w:rPr>
         <mc:AlternateContent>
           <mc:Choice Requires="wps">
@@ -1778,7 +1779,7 @@
               <w:bottom w:val="single" w:sz="4" w:space="0" w:color="1F3864" w:themeColor="accent5" w:themeShade="80"/>
               <w:right w:val="single" w:sz="4" w:space="0" w:color="1F3864" w:themeColor="accent5" w:themeShade="80"/>
             </w:tcBorders>
-            <w:shd w:val="clear" w:color="auto" w:fill="D9D9D9" w:themeFill="background1" w:themeFillShade="D9"/>
+            <w:shd w:val="clear" w:color="auto" w:fill="auto"/>
           </w:tcPr>
           <w:p>
             <w:pPr>
@@ -1805,7 +1806,7 @@
               <w:bottom w:val="single" w:sz="4" w:space="0" w:color="1F3864" w:themeColor="accent5" w:themeShade="80"/>
               <w:right w:val="single" w:sz="4" w:space="0" w:color="1F3864" w:themeColor="accent5" w:themeShade="80"/>
             </w:tcBorders>
-            <w:shd w:val="clear" w:color="auto" w:fill="D9D9D9" w:themeFill="background1" w:themeFillShade="D9"/>
+            <w:shd w:val="clear" w:color="auto" w:fill="auto"/>
           </w:tcPr>
           <w:p>
             <w:pPr>
@@ -1832,7 +1833,7 @@
               <w:bottom w:val="single" w:sz="4" w:space="0" w:color="1F3864" w:themeColor="accent5" w:themeShade="80"/>
               <w:right w:val="single" w:sz="4" w:space="0" w:color="1F3864" w:themeColor="accent5" w:themeShade="80"/>
             </w:tcBorders>
-            <w:shd w:val="clear" w:color="auto" w:fill="D9D9D9" w:themeFill="background1" w:themeFillShade="D9"/>
+            <w:shd w:val="clear" w:color="auto" w:fill="auto"/>
           </w:tcPr>
           <w:p>
             <w:pPr>
@@ -1859,7 +1860,7 @@
               <w:bottom w:val="single" w:sz="4" w:space="0" w:color="1F3864" w:themeColor="accent5" w:themeShade="80"/>
               <w:right w:val="single" w:sz="4" w:space="0" w:color="1F3864" w:themeColor="accent5" w:themeShade="80"/>
             </w:tcBorders>
-            <w:shd w:val="clear" w:color="auto" w:fill="D9D9D9" w:themeFill="background1" w:themeFillShade="D9"/>
+            <w:shd w:val="clear" w:color="auto" w:fill="auto"/>
           </w:tcPr>
           <w:p>
             <w:pPr>
@@ -1886,7 +1887,7 @@
               <w:bottom w:val="single" w:sz="4" w:space="0" w:color="1F3864" w:themeColor="accent5" w:themeShade="80"/>
               <w:right w:val="single" w:sz="4" w:space="0" w:color="1F3864" w:themeColor="accent5" w:themeShade="80"/>
             </w:tcBorders>
-            <w:shd w:val="clear" w:color="auto" w:fill="D9D9D9" w:themeFill="background1" w:themeFillShade="D9"/>
+            <w:shd w:val="clear" w:color="auto" w:fill="auto"/>
           </w:tcPr>
           <w:p>
             <w:pPr>
@@ -2021,8 +2022,6 @@
         </w:rPr>
         <w:t>processes, define schedule and procedures to be used by the Deadline Team.</w:t>
       </w:r>
-      <w:bookmarkStart w:id="5" w:name="_GoBack"/>
-      <w:bookmarkEnd w:id="5"/>
     </w:p>
     <w:p>
       <w:pPr>
@@ -2039,7 +2038,7 @@
           <w:sz w:val="28"/>
         </w:rPr>
       </w:pPr>
-      <w:bookmarkStart w:id="6" w:name="_Toc372571732"/>
+      <w:bookmarkStart w:id="5" w:name="_Toc372571732"/>
       <w:r>
         <w:rPr>
           <w:b/>
@@ -2048,7 +2047,7 @@
         </w:rPr>
         <w:t>Requirement Management Plan</w:t>
       </w:r>
-      <w:bookmarkEnd w:id="6"/>
+      <w:bookmarkEnd w:id="5"/>
     </w:p>
     <w:p>
       <w:pPr>
@@ -2058,7 +2057,7 @@
           <w:sz w:val="24"/>
         </w:rPr>
       </w:pPr>
-      <w:bookmarkStart w:id="7" w:name="_Toc372571733"/>
+      <w:bookmarkStart w:id="6" w:name="_Toc372571733"/>
       <w:r>
         <w:rPr>
           <w:color w:val="1F3864" w:themeColor="accent5" w:themeShade="80"/>
@@ -2066,7 +2065,7 @@
         </w:rPr>
         <w:t>3.1 Roles and Responsibility</w:t>
       </w:r>
-      <w:bookmarkEnd w:id="7"/>
+      <w:bookmarkEnd w:id="6"/>
     </w:p>
     <w:p/>
     <w:tbl>
@@ -2753,6 +2752,7 @@
                 <w:rFonts w:cs="Times New Roman"/>
                 <w:sz w:val="24"/>
                 <w:szCs w:val="24"/>
+                <w:lang w:val="en-US"/>
               </w:rPr>
             </w:pPr>
             <w:r>
@@ -2761,17 +2761,16 @@
                 <w:sz w:val="24"/>
                 <w:szCs w:val="24"/>
               </w:rPr>
-              <w:t xml:space="preserve">Support engineer and </w:t>
+              <w:t>Support engineer and</w:t>
             </w:r>
             <w:r>
               <w:rPr>
                 <w:rFonts w:cs="Times New Roman"/>
-                <w:color w:val="000000"/>
-                <w:sz w:val="24"/>
-                <w:szCs w:val="24"/>
-                <w:shd w:val="clear" w:color="auto" w:fill="FFFFFF"/>
-              </w:rPr>
-              <w:t>Tester</w:t>
+                <w:sz w:val="24"/>
+                <w:szCs w:val="24"/>
+                <w:lang w:val="en-US"/>
+              </w:rPr>
+              <w:t xml:space="preserve"> Tester</w:t>
             </w:r>
           </w:p>
         </w:tc>
@@ -2803,6 +2802,8 @@
               </w:rPr>
               <w:t>Huy Ngo</w:t>
             </w:r>
+            <w:bookmarkStart w:id="7" w:name="_GoBack"/>
+            <w:bookmarkEnd w:id="7"/>
           </w:p>
         </w:tc>
         <w:tc>
@@ -6481,14 +6482,7 @@
                 <w:sz w:val="24"/>
                 <w:szCs w:val="24"/>
               </w:rPr>
-              <w:t xml:space="preserve">Review </w:t>
-            </w:r>
-            <w:r>
-              <w:rPr>
-                <w:sz w:val="24"/>
-                <w:szCs w:val="24"/>
-              </w:rPr>
-              <w:t>Architecture Drivers Specification</w:t>
+              <w:t>Review Architecture Drivers Specification</w:t>
             </w:r>
           </w:p>
         </w:tc>
@@ -7640,7 +7634,7 @@
               <w:sz w:val="24"/>
               <w:szCs w:val="24"/>
             </w:rPr>
-            <w:t>4</w:t>
+            <w:t>7</w:t>
           </w:r>
           <w:r>
             <w:rPr>
@@ -7761,7 +7755,23 @@
         <w:sz w:val="24"/>
         <w:lang w:val="en-US"/>
       </w:rPr>
-      <w:t>Admission system – Measurement plan</w:t>
+      <w:t xml:space="preserve">Admission system – </w:t>
+    </w:r>
+    <w:r>
+      <w:rPr>
+        <w:color w:val="1F3864" w:themeColor="accent5" w:themeShade="80"/>
+        <w:sz w:val="24"/>
+        <w:lang w:val="en-US"/>
+      </w:rPr>
+      <w:t>Requirement</w:t>
+    </w:r>
+    <w:r>
+      <w:rPr>
+        <w:color w:val="1F3864" w:themeColor="accent5" w:themeShade="80"/>
+        <w:sz w:val="24"/>
+        <w:lang w:val="en-US"/>
+      </w:rPr>
+      <w:t xml:space="preserve"> plan</w:t>
     </w:r>
   </w:p>
   <w:p>
@@ -12120,7 +12130,7 @@
   <a:extraClrSchemeLst/>
   <a:extLst>
     <a:ext uri="{05A4C25C-085E-4340-85A3-A5531E510DB2}">
-      <thm15:themeFamily xmlns:thm15="http://schemas.microsoft.com/office/thememl/2012/main" xmlns="" name="Office Theme" id="{62F939B6-93AF-4DB8-9C6B-D6C7DFDC589F}" vid="{4A3C46E8-61CC-4603-A589-7422A47A8E4A}"/>
+      <thm15:themeFamily xmlns="" xmlns:thm15="http://schemas.microsoft.com/office/thememl/2012/main" name="Office Theme" id="{62F939B6-93AF-4DB8-9C6B-D6C7DFDC589F}" vid="{4A3C46E8-61CC-4603-A589-7422A47A8E4A}"/>
     </a:ext>
   </a:extLst>
 </a:theme>
@@ -12131,7 +12141,7 @@
 </file>
 
 <file path=customXml/itemProps1.xml><?xml version="1.0" encoding="utf-8"?>
-<ds:datastoreItem xmlns:ds="http://schemas.openxmlformats.org/officeDocument/2006/customXml" ds:itemID="{7B95A0F2-CB89-41DE-9A64-D96AE55FBBF0}">
+<ds:datastoreItem xmlns:ds="http://schemas.openxmlformats.org/officeDocument/2006/customXml" ds:itemID="{E58FB8EF-805F-4CD3-B0AD-A0D5B2BB503E}">
   <ds:schemaRefs>
     <ds:schemaRef ds:uri="http://schemas.openxmlformats.org/officeDocument/2006/bibliography"/>
   </ds:schemaRefs>

</xml_diff>

<commit_message>
update schedule, roles detail for Stage 1,2 by Khang - 26/11
</commit_message>
<xml_diff>
--- a/3. Requirement/AS_RE_RequirementPlan.docx
+++ b/3. Requirement/AS_RE_RequirementPlan.docx
@@ -20,12 +20,11 @@
           <w:color w:val="FFFFFF" w:themeColor="background1"/>
           <w:sz w:val="72"/>
           <w:szCs w:val="52"/>
-          <w:lang w:val="en-US"/>
         </w:rPr>
         <mc:AlternateContent>
           <mc:Choice Requires="wps">
             <w:drawing>
-              <wp:anchor distT="0" distB="0" distL="114300" distR="114300" simplePos="0" relativeHeight="251659264" behindDoc="1" locked="0" layoutInCell="1" allowOverlap="1" wp14:anchorId="47CA5CA6" wp14:editId="39512E03">
+              <wp:anchor distT="0" distB="0" distL="114300" distR="114300" simplePos="0" relativeHeight="251659264" behindDoc="1" locked="0" layoutInCell="1" allowOverlap="1" wp14:anchorId="1E0D84D5" wp14:editId="07ADAB96">
                 <wp:simplePos x="0" y="0"/>
                 <wp:positionH relativeFrom="margin">
                   <wp:posOffset>-29210</wp:posOffset>
@@ -1003,7 +1002,6 @@
         <w:rPr>
           <w:rFonts w:asciiTheme="minorHAnsi" w:eastAsiaTheme="minorEastAsia" w:hAnsiTheme="minorHAnsi"/>
           <w:noProof/>
-          <w:lang w:val="en-US"/>
         </w:rPr>
       </w:pPr>
       <w:r>
@@ -1094,7 +1092,6 @@
         <w:rPr>
           <w:rFonts w:asciiTheme="minorHAnsi" w:eastAsiaTheme="minorEastAsia" w:hAnsiTheme="minorHAnsi"/>
           <w:noProof/>
-          <w:lang w:val="en-US"/>
         </w:rPr>
       </w:pPr>
       <w:hyperlink w:anchor="_Toc373153514" w:history="1">
@@ -1164,7 +1161,6 @@
         <w:rPr>
           <w:rFonts w:asciiTheme="minorHAnsi" w:eastAsiaTheme="minorEastAsia" w:hAnsiTheme="minorHAnsi"/>
           <w:noProof/>
-          <w:lang w:val="en-US"/>
         </w:rPr>
       </w:pPr>
       <w:hyperlink w:anchor="_Toc373153515" w:history="1">
@@ -1234,7 +1230,6 @@
         <w:rPr>
           <w:rFonts w:asciiTheme="minorHAnsi" w:eastAsiaTheme="minorEastAsia" w:hAnsiTheme="minorHAnsi"/>
           <w:noProof/>
-          <w:lang w:val="en-US"/>
         </w:rPr>
       </w:pPr>
       <w:hyperlink w:anchor="_Toc373153516" w:history="1">
@@ -1304,7 +1299,6 @@
         <w:rPr>
           <w:rFonts w:asciiTheme="minorHAnsi" w:eastAsiaTheme="minorEastAsia" w:hAnsiTheme="minorHAnsi"/>
           <w:noProof/>
-          <w:lang w:val="en-US"/>
         </w:rPr>
       </w:pPr>
       <w:hyperlink w:anchor="_Toc373153517" w:history="1">
@@ -1374,7 +1368,6 @@
         <w:rPr>
           <w:rFonts w:asciiTheme="minorHAnsi" w:eastAsiaTheme="minorEastAsia" w:hAnsiTheme="minorHAnsi"/>
           <w:noProof/>
-          <w:lang w:val="en-US"/>
         </w:rPr>
       </w:pPr>
       <w:hyperlink w:anchor="_Toc373153518" w:history="1">
@@ -2222,6 +2215,161 @@
                 <w:szCs w:val="24"/>
               </w:rPr>
               <w:t>Update process, description, roles and reponsibility</w:t>
+            </w:r>
+          </w:p>
+        </w:tc>
+      </w:tr>
+      <w:tr>
+        <w:tc>
+          <w:tcPr>
+            <w:tcW w:w="510" w:type="dxa"/>
+            <w:tcBorders>
+              <w:top w:val="single" w:sz="4" w:space="0" w:color="1F3864" w:themeColor="accent5" w:themeShade="80"/>
+              <w:left w:val="single" w:sz="4" w:space="0" w:color="1F3864" w:themeColor="accent5" w:themeShade="80"/>
+              <w:bottom w:val="single" w:sz="4" w:space="0" w:color="1F3864" w:themeColor="accent5" w:themeShade="80"/>
+              <w:right w:val="single" w:sz="4" w:space="0" w:color="1F3864" w:themeColor="accent5" w:themeShade="80"/>
+            </w:tcBorders>
+            <w:shd w:val="clear" w:color="auto" w:fill="auto"/>
+          </w:tcPr>
+          <w:p>
+            <w:pPr>
+              <w:rPr>
+                <w:sz w:val="24"/>
+                <w:szCs w:val="24"/>
+              </w:rPr>
+            </w:pPr>
+            <w:r>
+              <w:rPr>
+                <w:sz w:val="24"/>
+                <w:szCs w:val="24"/>
+              </w:rPr>
+              <w:t>5</w:t>
+            </w:r>
+          </w:p>
+        </w:tc>
+        <w:tc>
+          <w:tcPr>
+            <w:tcW w:w="1015" w:type="dxa"/>
+            <w:tcBorders>
+              <w:top w:val="single" w:sz="4" w:space="0" w:color="1F3864" w:themeColor="accent5" w:themeShade="80"/>
+              <w:left w:val="single" w:sz="4" w:space="0" w:color="1F3864" w:themeColor="accent5" w:themeShade="80"/>
+              <w:bottom w:val="single" w:sz="4" w:space="0" w:color="1F3864" w:themeColor="accent5" w:themeShade="80"/>
+              <w:right w:val="single" w:sz="4" w:space="0" w:color="1F3864" w:themeColor="accent5" w:themeShade="80"/>
+            </w:tcBorders>
+            <w:shd w:val="clear" w:color="auto" w:fill="auto"/>
+          </w:tcPr>
+          <w:p>
+            <w:pPr>
+              <w:rPr>
+                <w:sz w:val="24"/>
+                <w:szCs w:val="24"/>
+              </w:rPr>
+            </w:pPr>
+            <w:r>
+              <w:rPr>
+                <w:sz w:val="24"/>
+                <w:szCs w:val="24"/>
+              </w:rPr>
+              <w:t>0.5</w:t>
+            </w:r>
+          </w:p>
+        </w:tc>
+        <w:tc>
+          <w:tcPr>
+            <w:tcW w:w="1530" w:type="dxa"/>
+            <w:tcBorders>
+              <w:top w:val="single" w:sz="4" w:space="0" w:color="1F3864" w:themeColor="accent5" w:themeShade="80"/>
+              <w:left w:val="single" w:sz="4" w:space="0" w:color="1F3864" w:themeColor="accent5" w:themeShade="80"/>
+              <w:bottom w:val="single" w:sz="4" w:space="0" w:color="1F3864" w:themeColor="accent5" w:themeShade="80"/>
+              <w:right w:val="single" w:sz="4" w:space="0" w:color="1F3864" w:themeColor="accent5" w:themeShade="80"/>
+            </w:tcBorders>
+            <w:shd w:val="clear" w:color="auto" w:fill="auto"/>
+          </w:tcPr>
+          <w:p>
+            <w:pPr>
+              <w:rPr>
+                <w:sz w:val="24"/>
+                <w:szCs w:val="24"/>
+              </w:rPr>
+            </w:pPr>
+            <w:r>
+              <w:rPr>
+                <w:sz w:val="24"/>
+                <w:szCs w:val="24"/>
+              </w:rPr>
+              <w:t>26/11/2013</w:t>
+            </w:r>
+          </w:p>
+        </w:tc>
+        <w:tc>
+          <w:tcPr>
+            <w:tcW w:w="2520" w:type="dxa"/>
+            <w:tcBorders>
+              <w:top w:val="single" w:sz="4" w:space="0" w:color="1F3864" w:themeColor="accent5" w:themeShade="80"/>
+              <w:left w:val="single" w:sz="4" w:space="0" w:color="1F3864" w:themeColor="accent5" w:themeShade="80"/>
+              <w:bottom w:val="single" w:sz="4" w:space="0" w:color="1F3864" w:themeColor="accent5" w:themeShade="80"/>
+              <w:right w:val="single" w:sz="4" w:space="0" w:color="1F3864" w:themeColor="accent5" w:themeShade="80"/>
+            </w:tcBorders>
+            <w:shd w:val="clear" w:color="auto" w:fill="auto"/>
+          </w:tcPr>
+          <w:p>
+            <w:pPr>
+              <w:rPr>
+                <w:sz w:val="24"/>
+                <w:szCs w:val="24"/>
+              </w:rPr>
+            </w:pPr>
+            <w:r>
+              <w:rPr>
+                <w:sz w:val="24"/>
+                <w:szCs w:val="24"/>
+              </w:rPr>
+              <w:t>Khang Huynh</w:t>
+            </w:r>
+          </w:p>
+        </w:tc>
+        <w:tc>
+          <w:tcPr>
+            <w:tcW w:w="3690" w:type="dxa"/>
+            <w:tcBorders>
+              <w:top w:val="single" w:sz="4" w:space="0" w:color="1F3864" w:themeColor="accent5" w:themeShade="80"/>
+              <w:left w:val="single" w:sz="4" w:space="0" w:color="1F3864" w:themeColor="accent5" w:themeShade="80"/>
+              <w:bottom w:val="single" w:sz="4" w:space="0" w:color="1F3864" w:themeColor="accent5" w:themeShade="80"/>
+              <w:right w:val="single" w:sz="4" w:space="0" w:color="1F3864" w:themeColor="accent5" w:themeShade="80"/>
+            </w:tcBorders>
+            <w:shd w:val="clear" w:color="auto" w:fill="auto"/>
+          </w:tcPr>
+          <w:p>
+            <w:pPr>
+              <w:rPr>
+                <w:sz w:val="24"/>
+                <w:szCs w:val="24"/>
+                <w:lang w:val="en-US"/>
+              </w:rPr>
+            </w:pPr>
+            <w:r>
+              <w:rPr>
+                <w:sz w:val="24"/>
+                <w:szCs w:val="24"/>
+              </w:rPr>
+              <w:t>Update detail roles for Stage 1,2</w:t>
+            </w:r>
+          </w:p>
+          <w:p>
+            <w:pPr>
+              <w:rPr>
+                <w:sz w:val="24"/>
+                <w:szCs w:val="24"/>
+                <w:lang w:val="en-US"/>
+              </w:rPr>
+            </w:pPr>
+            <w:r>
+              <w:rPr>
+                <w:sz w:val="24"/>
+                <w:szCs w:val="24"/>
+                <w:lang w:val="en-US"/>
+              </w:rPr>
+              <w:t>Update requirement schedule.</w:t>
             </w:r>
           </w:p>
         </w:tc>
@@ -2405,10 +2553,9 @@
       <w:r>
         <w:rPr>
           <w:noProof/>
-          <w:lang w:val="en-US"/>
         </w:rPr>
         <w:drawing>
-          <wp:inline distT="0" distB="0" distL="0" distR="0" wp14:anchorId="7A5EFD88" wp14:editId="29313F72">
+          <wp:inline distT="0" distB="0" distL="0" distR="0" wp14:anchorId="2C9C428E" wp14:editId="01B209BF">
             <wp:extent cx="6924294" cy="4438650"/>
             <wp:effectExtent l="0" t="0" r="0" b="0"/>
             <wp:docPr id="6" name="Picture 6"/>
@@ -2937,29 +3084,34 @@
         </w:tc>
       </w:tr>
       <w:tr>
+        <w:trPr>
+          <w:trHeight w:val="557"/>
+        </w:trPr>
         <w:tc>
           <w:tcPr>
             <w:tcW w:w="1794" w:type="dxa"/>
-          </w:tcPr>
-          <w:p>
-            <w:pPr>
-              <w:rPr>
-                <w:sz w:val="24"/>
-                <w:szCs w:val="24"/>
-              </w:rPr>
-            </w:pPr>
-            <w:r>
-              <w:rPr>
-                <w:sz w:val="24"/>
-                <w:szCs w:val="24"/>
-              </w:rPr>
-              <w:t>Managing engineer</w:t>
+            <w:shd w:val="clear" w:color="auto" w:fill="D9D9D9" w:themeFill="background1" w:themeFillShade="D9"/>
+          </w:tcPr>
+          <w:p>
+            <w:pPr>
+              <w:rPr>
+                <w:sz w:val="24"/>
+                <w:szCs w:val="24"/>
+              </w:rPr>
+            </w:pPr>
+            <w:r>
+              <w:rPr>
+                <w:sz w:val="24"/>
+                <w:szCs w:val="24"/>
+              </w:rPr>
+              <w:t>Customer</w:t>
             </w:r>
           </w:p>
         </w:tc>
         <w:tc>
           <w:tcPr>
             <w:tcW w:w="2004" w:type="dxa"/>
+            <w:shd w:val="clear" w:color="auto" w:fill="D9D9D9" w:themeFill="background1" w:themeFillShade="D9"/>
           </w:tcPr>
           <w:p>
             <w:pPr>
@@ -2975,72 +3127,29 @@
                 <w:sz w:val="24"/>
                 <w:szCs w:val="24"/>
               </w:rPr>
-              <w:t>Huy Ngo</w:t>
+              <w:t>Quang Nguyen</w:t>
             </w:r>
           </w:p>
         </w:tc>
         <w:tc>
           <w:tcPr>
             <w:tcW w:w="5508" w:type="dxa"/>
-          </w:tcPr>
-          <w:p>
-            <w:pPr>
-              <w:rPr>
-                <w:sz w:val="24"/>
-                <w:szCs w:val="24"/>
-              </w:rPr>
-            </w:pPr>
-            <w:r>
-              <w:rPr>
-                <w:sz w:val="24"/>
-                <w:szCs w:val="24"/>
-              </w:rPr>
-              <w:t>- Create the initial master design plan</w:t>
-            </w:r>
-          </w:p>
-          <w:p>
-            <w:pPr>
-              <w:rPr>
-                <w:sz w:val="24"/>
-                <w:szCs w:val="24"/>
-              </w:rPr>
-            </w:pPr>
-            <w:r>
-              <w:rPr>
-                <w:sz w:val="24"/>
-                <w:szCs w:val="24"/>
-              </w:rPr>
-              <w:t>- Assist the requirements engineer in planning the architecture drivers elicitation</w:t>
-            </w:r>
-          </w:p>
-          <w:p>
-            <w:pPr>
-              <w:rPr>
-                <w:sz w:val="24"/>
-                <w:szCs w:val="24"/>
-              </w:rPr>
-            </w:pPr>
-            <w:r>
-              <w:rPr>
-                <w:sz w:val="24"/>
-                <w:szCs w:val="24"/>
-              </w:rPr>
-              <w:t>- Track efforts</w:t>
-            </w:r>
-          </w:p>
-          <w:p>
-            <w:pPr>
-              <w:rPr>
-                <w:sz w:val="24"/>
-                <w:szCs w:val="24"/>
-              </w:rPr>
-            </w:pPr>
-            <w:r>
-              <w:rPr>
-                <w:sz w:val="24"/>
-                <w:szCs w:val="24"/>
-              </w:rPr>
-              <w:t>- Update and replan master design plan based on actual data</w:t>
+            <w:shd w:val="clear" w:color="auto" w:fill="D9D9D9" w:themeFill="background1" w:themeFillShade="D9"/>
+          </w:tcPr>
+          <w:p>
+            <w:pPr>
+              <w:rPr>
+                <w:sz w:val="24"/>
+                <w:szCs w:val="24"/>
+              </w:rPr>
+            </w:pPr>
+            <w:r>
+              <w:rPr>
+                <w:rFonts w:cs="Times New Roman"/>
+                <w:sz w:val="24"/>
+                <w:szCs w:val="24"/>
+              </w:rPr>
+              <w:t>The customer is responsible for defining and approving all requirements, and all modification to requirements.</w:t>
             </w:r>
           </w:p>
         </w:tc>
@@ -3049,6 +3158,115 @@
         <w:tc>
           <w:tcPr>
             <w:tcW w:w="1794" w:type="dxa"/>
+          </w:tcPr>
+          <w:p>
+            <w:pPr>
+              <w:rPr>
+                <w:sz w:val="24"/>
+                <w:szCs w:val="24"/>
+              </w:rPr>
+            </w:pPr>
+            <w:r>
+              <w:rPr>
+                <w:sz w:val="24"/>
+                <w:szCs w:val="24"/>
+              </w:rPr>
+              <w:t>Managing engineer</w:t>
+            </w:r>
+          </w:p>
+        </w:tc>
+        <w:tc>
+          <w:tcPr>
+            <w:tcW w:w="2004" w:type="dxa"/>
+          </w:tcPr>
+          <w:p>
+            <w:pPr>
+              <w:rPr>
+                <w:rFonts w:cs="Times New Roman"/>
+                <w:sz w:val="24"/>
+                <w:szCs w:val="24"/>
+              </w:rPr>
+            </w:pPr>
+            <w:r>
+              <w:rPr>
+                <w:rFonts w:cs="Times New Roman"/>
+                <w:sz w:val="24"/>
+                <w:szCs w:val="24"/>
+              </w:rPr>
+              <w:t>Huy Ngo</w:t>
+            </w:r>
+          </w:p>
+        </w:tc>
+        <w:tc>
+          <w:tcPr>
+            <w:tcW w:w="5508" w:type="dxa"/>
+          </w:tcPr>
+          <w:p>
+            <w:pPr>
+              <w:rPr>
+                <w:sz w:val="24"/>
+                <w:szCs w:val="24"/>
+              </w:rPr>
+            </w:pPr>
+            <w:r>
+              <w:rPr>
+                <w:sz w:val="24"/>
+                <w:szCs w:val="24"/>
+              </w:rPr>
+              <w:t>- Create the initial master design plan</w:t>
+            </w:r>
+          </w:p>
+          <w:p>
+            <w:pPr>
+              <w:rPr>
+                <w:sz w:val="24"/>
+                <w:szCs w:val="24"/>
+              </w:rPr>
+            </w:pPr>
+            <w:r>
+              <w:rPr>
+                <w:sz w:val="24"/>
+                <w:szCs w:val="24"/>
+              </w:rPr>
+              <w:t>- Assist the requirements engineer in planning the architecture drivers elicitation</w:t>
+            </w:r>
+          </w:p>
+          <w:p>
+            <w:pPr>
+              <w:rPr>
+                <w:sz w:val="24"/>
+                <w:szCs w:val="24"/>
+              </w:rPr>
+            </w:pPr>
+            <w:r>
+              <w:rPr>
+                <w:sz w:val="24"/>
+                <w:szCs w:val="24"/>
+              </w:rPr>
+              <w:t>- Track efforts</w:t>
+            </w:r>
+          </w:p>
+          <w:p>
+            <w:pPr>
+              <w:rPr>
+                <w:sz w:val="24"/>
+                <w:szCs w:val="24"/>
+              </w:rPr>
+            </w:pPr>
+            <w:r>
+              <w:rPr>
+                <w:sz w:val="24"/>
+                <w:szCs w:val="24"/>
+              </w:rPr>
+              <w:t>- Update and replan master design plan based on actual data</w:t>
+            </w:r>
+          </w:p>
+        </w:tc>
+      </w:tr>
+      <w:tr>
+        <w:tc>
+          <w:tcPr>
+            <w:tcW w:w="1794" w:type="dxa"/>
             <w:shd w:val="clear" w:color="auto" w:fill="DBDBDB" w:themeFill="accent3" w:themeFillTint="66"/>
           </w:tcPr>
           <w:p>
@@ -3106,16 +3324,18 @@
           <w:p>
             <w:pPr>
               <w:rPr>
-                <w:sz w:val="24"/>
-                <w:szCs w:val="24"/>
-              </w:rPr>
-            </w:pPr>
-            <w:r>
-              <w:rPr>
-                <w:sz w:val="24"/>
-                <w:szCs w:val="24"/>
-              </w:rPr>
-              <w:t>- Work with the requirements engineer to elicit the requirements from the stakeholders.</w:t>
+                <w:rFonts w:cs="Times New Roman"/>
+                <w:sz w:val="24"/>
+                <w:szCs w:val="24"/>
+              </w:rPr>
+            </w:pPr>
+            <w:r>
+              <w:rPr>
+                <w:rFonts w:cs="Times New Roman"/>
+                <w:sz w:val="24"/>
+                <w:szCs w:val="24"/>
+              </w:rPr>
+              <w:t>- Make questions to gather requirement (focus on functional requirement).</w:t>
             </w:r>
           </w:p>
           <w:p>
@@ -3208,46 +3428,36 @@
           <w:p>
             <w:pPr>
               <w:rPr>
-                <w:sz w:val="24"/>
-                <w:szCs w:val="24"/>
-              </w:rPr>
-            </w:pPr>
-            <w:r>
-              <w:rPr>
-                <w:sz w:val="24"/>
-                <w:szCs w:val="24"/>
-              </w:rPr>
-              <w:t xml:space="preserve">- Work with the requirements engineer to elicit the requirements from the stakeholders. </w:t>
-            </w:r>
-          </w:p>
-          <w:p>
-            <w:pPr>
-              <w:rPr>
-                <w:sz w:val="24"/>
-                <w:szCs w:val="24"/>
-              </w:rPr>
-            </w:pPr>
-            <w:r>
-              <w:rPr>
-                <w:sz w:val="24"/>
-                <w:szCs w:val="24"/>
-              </w:rPr>
-              <w:t>- The chief scientist should focus on technical issues associated with eliciting the architectural drivers.</w:t>
-            </w:r>
-          </w:p>
-          <w:p>
-            <w:pPr>
-              <w:rPr>
-                <w:sz w:val="24"/>
-                <w:szCs w:val="24"/>
-              </w:rPr>
-            </w:pPr>
-            <w:r>
-              <w:rPr>
-                <w:sz w:val="24"/>
-                <w:szCs w:val="24"/>
-              </w:rPr>
-              <w:t>- Assist the requirements engineering in capturing and documenting the collection of raw architecture drivers</w:t>
+                <w:rFonts w:eastAsia="Times New Roman" w:cs="Times New Roman"/>
+                <w:sz w:val="24"/>
+                <w:szCs w:val="24"/>
+              </w:rPr>
+            </w:pPr>
+            <w:r>
+              <w:rPr>
+                <w:rFonts w:eastAsia="Times New Roman" w:cs="Times New Roman"/>
+                <w:sz w:val="24"/>
+                <w:szCs w:val="24"/>
+              </w:rPr>
+              <w:t>- Make question to gather requirement (focus on technical and quality attribute issues associated with eliciting the architectural drivers).</w:t>
+            </w:r>
+          </w:p>
+          <w:p>
+            <w:pPr>
+              <w:rPr>
+                <w:rFonts w:eastAsia="Times New Roman" w:cs="Times New Roman"/>
+                <w:sz w:val="24"/>
+                <w:szCs w:val="24"/>
+                <w:lang w:val="en-US"/>
+              </w:rPr>
+            </w:pPr>
+            <w:r>
+              <w:rPr>
+                <w:rFonts w:eastAsia="Times New Roman" w:cs="Times New Roman"/>
+                <w:sz w:val="24"/>
+                <w:szCs w:val="24"/>
+              </w:rPr>
+              <w:t>- Describes quality scenario.</w:t>
             </w:r>
           </w:p>
         </w:tc>
@@ -3314,7 +3524,52 @@
                 <w:sz w:val="24"/>
                 <w:szCs w:val="24"/>
               </w:rPr>
-              <w:t>- Plan, coordinate, and facilitate the stage 1 architectural drivers elicitation workshops.</w:t>
+              <w:t xml:space="preserve">- Plan, coordinate, and </w:t>
+            </w:r>
+            <w:r>
+              <w:rPr>
+                <w:rFonts w:eastAsia="Times New Roman" w:cs="Times New Roman"/>
+                <w:sz w:val="24"/>
+                <w:szCs w:val="24"/>
+              </w:rPr>
+              <w:t>gathering initial requirement</w:t>
+            </w:r>
+            <w:r>
+              <w:rPr>
+                <w:sz w:val="24"/>
+                <w:szCs w:val="24"/>
+              </w:rPr>
+              <w:t xml:space="preserve"> </w:t>
+            </w:r>
+            <w:r>
+              <w:rPr>
+                <w:sz w:val="24"/>
+                <w:szCs w:val="24"/>
+              </w:rPr>
+              <w:t>the stage 1.</w:t>
+            </w:r>
+          </w:p>
+          <w:p>
+            <w:pPr>
+              <w:rPr>
+                <w:sz w:val="24"/>
+                <w:szCs w:val="24"/>
+              </w:rPr>
+            </w:pPr>
+            <w:r>
+              <w:rPr>
+                <w:sz w:val="24"/>
+                <w:szCs w:val="24"/>
+              </w:rPr>
+              <w:t xml:space="preserve">- </w:t>
+            </w:r>
+            <w:r>
+              <w:rPr>
+                <w:rFonts w:eastAsia="Times New Roman" w:cs="Times New Roman"/>
+                <w:sz w:val="24"/>
+                <w:szCs w:val="24"/>
+              </w:rPr>
+              <w:t>Writing the operation requirement</w:t>
             </w:r>
           </w:p>
           <w:p>
@@ -3335,16 +3590,44 @@
           <w:p>
             <w:pPr>
               <w:rPr>
-                <w:sz w:val="24"/>
-                <w:szCs w:val="24"/>
-              </w:rPr>
-            </w:pPr>
-            <w:r>
-              <w:rPr>
-                <w:sz w:val="24"/>
-                <w:szCs w:val="24"/>
-              </w:rPr>
-              <w:t>- Compile the consolidated raw architecture drivers document.</w:t>
+                <w:rFonts w:eastAsia="Times New Roman" w:cs="Times New Roman"/>
+                <w:sz w:val="24"/>
+                <w:szCs w:val="24"/>
+              </w:rPr>
+            </w:pPr>
+            <w:r>
+              <w:rPr>
+                <w:rFonts w:eastAsia="Times New Roman" w:cs="Times New Roman"/>
+                <w:sz w:val="24"/>
+                <w:szCs w:val="24"/>
+              </w:rPr>
+              <w:t xml:space="preserve">- </w:t>
+            </w:r>
+            <w:r>
+              <w:rPr>
+                <w:rFonts w:eastAsia="Times New Roman" w:cs="Times New Roman"/>
+                <w:sz w:val="24"/>
+                <w:szCs w:val="24"/>
+              </w:rPr>
+              <w:t>Communication with customer to validate requirements.</w:t>
+            </w:r>
+          </w:p>
+          <w:p>
+            <w:pPr>
+              <w:rPr>
+                <w:rFonts w:cs="Times New Roman"/>
+                <w:sz w:val="24"/>
+                <w:szCs w:val="24"/>
+                <w:lang w:val="en-US"/>
+              </w:rPr>
+            </w:pPr>
+            <w:r>
+              <w:rPr>
+                <w:rFonts w:cs="Times New Roman"/>
+                <w:sz w:val="24"/>
+                <w:szCs w:val="24"/>
+              </w:rPr>
+              <w:t>- Make questions to gather requirement (focus on scope project).</w:t>
             </w:r>
           </w:p>
         </w:tc>
@@ -3416,52 +3699,45 @@
                 <w:sz w:val="24"/>
                 <w:szCs w:val="24"/>
               </w:rPr>
-              <w:t>- Ensure that the ACDM (and other project processes) are being followed.</w:t>
-            </w:r>
-          </w:p>
-          <w:p>
-            <w:pPr>
-              <w:rPr>
-                <w:sz w:val="24"/>
-                <w:szCs w:val="24"/>
-              </w:rPr>
-            </w:pPr>
-            <w:r>
-              <w:rPr>
-                <w:sz w:val="24"/>
-                <w:szCs w:val="24"/>
-              </w:rPr>
-              <w:t>- Work with the requirements engineer to elicit the requirements from the stakeholders.</w:t>
-            </w:r>
-          </w:p>
-          <w:p>
-            <w:pPr>
-              <w:rPr>
-                <w:sz w:val="24"/>
-                <w:szCs w:val="24"/>
-              </w:rPr>
-            </w:pPr>
-            <w:r>
-              <w:rPr>
-                <w:sz w:val="24"/>
-                <w:szCs w:val="24"/>
-              </w:rPr>
-              <w:t xml:space="preserve">- Assist the requirements engineering in capturing and documenting the collection of raw architecture drivers. </w:t>
-            </w:r>
-          </w:p>
-          <w:p>
-            <w:pPr>
-              <w:rPr>
-                <w:sz w:val="24"/>
-                <w:szCs w:val="24"/>
-              </w:rPr>
-            </w:pPr>
-            <w:r>
-              <w:rPr>
-                <w:sz w:val="24"/>
-                <w:szCs w:val="24"/>
-              </w:rPr>
-              <w:t xml:space="preserve">- Coordinate a review of the raw architectural drivers document. </w:t>
+              <w:t xml:space="preserve">- Ensure that the </w:t>
+            </w:r>
+            <w:r>
+              <w:rPr>
+                <w:sz w:val="24"/>
+                <w:szCs w:val="24"/>
+              </w:rPr>
+              <w:t>Stage 1</w:t>
+            </w:r>
+            <w:r>
+              <w:rPr>
+                <w:sz w:val="24"/>
+                <w:szCs w:val="24"/>
+              </w:rPr>
+              <w:t xml:space="preserve"> are being followed.</w:t>
+            </w:r>
+          </w:p>
+          <w:p>
+            <w:pPr>
+              <w:rPr>
+                <w:rFonts w:cs="Times New Roman"/>
+                <w:sz w:val="24"/>
+                <w:szCs w:val="24"/>
+              </w:rPr>
+            </w:pPr>
+            <w:r>
+              <w:rPr>
+                <w:rFonts w:cs="Times New Roman"/>
+                <w:sz w:val="24"/>
+                <w:szCs w:val="24"/>
+              </w:rPr>
+              <w:t>- Make questions to gather requirement (focus on business constraint and quality attribute).</w:t>
+            </w:r>
+            <w:r>
+              <w:rPr>
+                <w:sz w:val="24"/>
+                <w:szCs w:val="24"/>
+              </w:rPr>
+              <w:t xml:space="preserve"> </w:t>
             </w:r>
           </w:p>
         </w:tc>
@@ -3528,35 +3804,32 @@
                 <w:sz w:val="24"/>
                 <w:szCs w:val="24"/>
               </w:rPr>
-              <w:t>- Work with the requirements engineer to elicit the requirements from the stakeholders.</w:t>
-            </w:r>
-          </w:p>
-          <w:p>
-            <w:pPr>
-              <w:rPr>
-                <w:sz w:val="24"/>
-                <w:szCs w:val="24"/>
-              </w:rPr>
-            </w:pPr>
-            <w:r>
-              <w:rPr>
-                <w:sz w:val="24"/>
-                <w:szCs w:val="24"/>
-              </w:rPr>
-              <w:t xml:space="preserve">- Install, configure, and maintain the tools necessary to support stage 1 activities and any tools that can be established now to support the remainder of the </w:t>
-            </w:r>
-            <w:r>
-              <w:rPr>
-                <w:sz w:val="24"/>
-                <w:szCs w:val="24"/>
-              </w:rPr>
-              <w:lastRenderedPageBreak/>
-              <w:t>project.</w:t>
+              <w:t>- Install, configure, and maintain the tools necessary to support stage 1 activities and any tools that can be established now to support the remainder of the project.</w:t>
+            </w:r>
+          </w:p>
+          <w:p>
+            <w:pPr>
+              <w:rPr>
+                <w:rFonts w:cs="Times New Roman"/>
+                <w:sz w:val="24"/>
+                <w:szCs w:val="24"/>
+              </w:rPr>
+            </w:pPr>
+            <w:r>
+              <w:rPr>
+                <w:rFonts w:cs="Times New Roman"/>
+                <w:sz w:val="24"/>
+                <w:szCs w:val="24"/>
+              </w:rPr>
+              <w:t>- Describes technical constraint.</w:t>
             </w:r>
           </w:p>
         </w:tc>
       </w:tr>
       <w:tr>
+        <w:trPr>
+          <w:trHeight w:val="575"/>
+        </w:trPr>
         <w:tc>
           <w:tcPr>
             <w:tcW w:w="1794" w:type="dxa"/>
@@ -3614,10 +3887,25 @@
             </w:pPr>
             <w:r>
               <w:rPr>
-                <w:sz w:val="24"/>
-                <w:szCs w:val="24"/>
-              </w:rPr>
-              <w:t>- Minimal support is usually required from production engineers.</w:t>
+                <w:rFonts w:cs="Times New Roman"/>
+                <w:sz w:val="24"/>
+                <w:szCs w:val="24"/>
+              </w:rPr>
+              <w:t>- Assist the team in the elicitation, capture, review and documentation of architectural drivers</w:t>
+            </w:r>
+            <w:r>
+              <w:rPr>
+                <w:sz w:val="24"/>
+                <w:szCs w:val="24"/>
+              </w:rPr>
+              <w:t xml:space="preserve"> </w:t>
+            </w:r>
+            <w:r>
+              <w:rPr>
+                <w:sz w:val="24"/>
+                <w:szCs w:val="24"/>
+              </w:rPr>
+              <w:t>engineers.</w:t>
             </w:r>
           </w:p>
         </w:tc>
@@ -3758,10 +4046,9 @@
       <w:r>
         <w:rPr>
           <w:noProof/>
-          <w:lang w:val="en-US"/>
         </w:rPr>
         <w:drawing>
-          <wp:inline distT="0" distB="0" distL="0" distR="0" wp14:anchorId="615BC7C3" wp14:editId="190B6B65">
+          <wp:inline distT="0" distB="0" distL="0" distR="0" wp14:anchorId="262C94CB" wp14:editId="1754F044">
             <wp:extent cx="6629400" cy="5360035"/>
             <wp:effectExtent l="0" t="0" r="0" b="0"/>
             <wp:docPr id="5" name="Picture 5"/>
@@ -4075,7 +4362,6 @@
               <w:rPr>
                 <w:sz w:val="24"/>
                 <w:szCs w:val="24"/>
-                <w:lang w:val="en-US"/>
               </w:rPr>
               <w:t>A</w:t>
             </w:r>
@@ -4403,26 +4689,28 @@
         <w:tc>
           <w:tcPr>
             <w:tcW w:w="1794" w:type="dxa"/>
-          </w:tcPr>
-          <w:p>
-            <w:pPr>
-              <w:rPr>
-                <w:sz w:val="24"/>
-                <w:szCs w:val="24"/>
-              </w:rPr>
-            </w:pPr>
-            <w:r>
-              <w:rPr>
-                <w:sz w:val="24"/>
-                <w:szCs w:val="24"/>
-              </w:rPr>
-              <w:t>Managing engineer</w:t>
+            <w:shd w:val="clear" w:color="auto" w:fill="D9D9D9" w:themeFill="background1" w:themeFillShade="D9"/>
+          </w:tcPr>
+          <w:p>
+            <w:pPr>
+              <w:rPr>
+                <w:sz w:val="24"/>
+                <w:szCs w:val="24"/>
+              </w:rPr>
+            </w:pPr>
+            <w:r>
+              <w:rPr>
+                <w:sz w:val="24"/>
+                <w:szCs w:val="24"/>
+              </w:rPr>
+              <w:t>Customer</w:t>
             </w:r>
           </w:p>
         </w:tc>
         <w:tc>
           <w:tcPr>
             <w:tcW w:w="2004" w:type="dxa"/>
+            <w:shd w:val="clear" w:color="auto" w:fill="D9D9D9" w:themeFill="background1" w:themeFillShade="D9"/>
           </w:tcPr>
           <w:p>
             <w:pPr>
@@ -4438,27 +4726,29 @@
                 <w:sz w:val="24"/>
                 <w:szCs w:val="24"/>
               </w:rPr>
-              <w:t>Huy Ngo</w:t>
+              <w:t>Quang Nguyen</w:t>
             </w:r>
           </w:p>
         </w:tc>
         <w:tc>
           <w:tcPr>
             <w:tcW w:w="5508" w:type="dxa"/>
-          </w:tcPr>
-          <w:p>
-            <w:pPr>
-              <w:rPr>
-                <w:sz w:val="24"/>
-                <w:szCs w:val="24"/>
-              </w:rPr>
-            </w:pPr>
-            <w:r>
-              <w:rPr>
-                <w:sz w:val="24"/>
-                <w:szCs w:val="24"/>
-              </w:rPr>
-              <w:t>- Plan, coordinate, track, and oversee stage 2 activities.</w:t>
+            <w:shd w:val="clear" w:color="auto" w:fill="D9D9D9" w:themeFill="background1" w:themeFillShade="D9"/>
+          </w:tcPr>
+          <w:p>
+            <w:pPr>
+              <w:rPr>
+                <w:sz w:val="24"/>
+                <w:szCs w:val="24"/>
+              </w:rPr>
+            </w:pPr>
+            <w:r>
+              <w:rPr>
+                <w:rFonts w:cs="Times New Roman"/>
+                <w:sz w:val="24"/>
+                <w:szCs w:val="24"/>
+              </w:rPr>
+              <w:t>The customer is responsible for defining and approving all requirements, and all modification to requirements.</w:t>
             </w:r>
           </w:p>
         </w:tc>
@@ -4467,6 +4757,70 @@
         <w:tc>
           <w:tcPr>
             <w:tcW w:w="1794" w:type="dxa"/>
+          </w:tcPr>
+          <w:p>
+            <w:pPr>
+              <w:rPr>
+                <w:sz w:val="24"/>
+                <w:szCs w:val="24"/>
+              </w:rPr>
+            </w:pPr>
+            <w:r>
+              <w:rPr>
+                <w:sz w:val="24"/>
+                <w:szCs w:val="24"/>
+              </w:rPr>
+              <w:t>Managing engineer</w:t>
+            </w:r>
+          </w:p>
+        </w:tc>
+        <w:tc>
+          <w:tcPr>
+            <w:tcW w:w="2004" w:type="dxa"/>
+          </w:tcPr>
+          <w:p>
+            <w:pPr>
+              <w:rPr>
+                <w:rFonts w:cs="Times New Roman"/>
+                <w:sz w:val="24"/>
+                <w:szCs w:val="24"/>
+              </w:rPr>
+            </w:pPr>
+            <w:r>
+              <w:rPr>
+                <w:rFonts w:cs="Times New Roman"/>
+                <w:sz w:val="24"/>
+                <w:szCs w:val="24"/>
+              </w:rPr>
+              <w:t>Huy Ngo</w:t>
+            </w:r>
+          </w:p>
+        </w:tc>
+        <w:tc>
+          <w:tcPr>
+            <w:tcW w:w="5508" w:type="dxa"/>
+          </w:tcPr>
+          <w:p>
+            <w:pPr>
+              <w:rPr>
+                <w:sz w:val="24"/>
+                <w:szCs w:val="24"/>
+              </w:rPr>
+            </w:pPr>
+            <w:r>
+              <w:rPr>
+                <w:sz w:val="24"/>
+                <w:szCs w:val="24"/>
+              </w:rPr>
+              <w:t>- Plan, coordinate, track, and oversee stage 2 activities.</w:t>
+            </w:r>
+          </w:p>
+        </w:tc>
+      </w:tr>
+      <w:tr>
+        <w:tc>
+          <w:tcPr>
+            <w:tcW w:w="1794" w:type="dxa"/>
             <w:shd w:val="clear" w:color="auto" w:fill="DBDBDB" w:themeFill="accent3" w:themeFillTint="66"/>
           </w:tcPr>
           <w:p>
@@ -4536,6 +4890,23 @@
               <w:t xml:space="preserve">- Lead the analysis of the consolidated raw architectural drivers. </w:t>
             </w:r>
           </w:p>
+          <w:p>
+            <w:pPr>
+              <w:rPr>
+                <w:rFonts w:eastAsia="Times New Roman" w:cs="Times New Roman"/>
+                <w:sz w:val="24"/>
+                <w:szCs w:val="24"/>
+              </w:rPr>
+            </w:pPr>
+            <w:r>
+              <w:rPr>
+                <w:rFonts w:eastAsia="Times New Roman" w:cs="Times New Roman"/>
+                <w:sz w:val="24"/>
+                <w:szCs w:val="24"/>
+              </w:rPr>
+              <w:t>- Describes quality scenario.</w:t>
+            </w:r>
+          </w:p>
         </w:tc>
       </w:tr>
       <w:tr>
@@ -4623,6 +4994,23 @@
               <w:t xml:space="preserve">- Identifying early technical risks associated with the raw architectural drivers. </w:t>
             </w:r>
           </w:p>
+          <w:p>
+            <w:pPr>
+              <w:rPr>
+                <w:rFonts w:cs="Times New Roman"/>
+                <w:sz w:val="24"/>
+                <w:szCs w:val="24"/>
+              </w:rPr>
+            </w:pPr>
+            <w:r>
+              <w:rPr>
+                <w:rFonts w:cs="Times New Roman"/>
+                <w:sz w:val="24"/>
+                <w:szCs w:val="24"/>
+              </w:rPr>
+              <w:t>- Describes use case detail.</w:t>
+            </w:r>
+          </w:p>
         </w:tc>
       </w:tr>
       <w:tr>
@@ -4690,6 +5078,23 @@
               <w:t>- Responsible for writing the architecture drivers specification document</w:t>
             </w:r>
           </w:p>
+          <w:p>
+            <w:pPr>
+              <w:rPr>
+                <w:rFonts w:eastAsia="Times New Roman" w:cs="Times New Roman"/>
+                <w:sz w:val="24"/>
+                <w:szCs w:val="24"/>
+              </w:rPr>
+            </w:pPr>
+            <w:r>
+              <w:rPr>
+                <w:rFonts w:eastAsia="Times New Roman" w:cs="Times New Roman"/>
+                <w:sz w:val="24"/>
+                <w:szCs w:val="24"/>
+              </w:rPr>
+              <w:t>- Communication with customer to validate requirements.</w:t>
+            </w:r>
+          </w:p>
         </w:tc>
       </w:tr>
       <w:tr>
@@ -4759,7 +5164,46 @@
                 <w:sz w:val="24"/>
                 <w:szCs w:val="24"/>
               </w:rPr>
-              <w:t xml:space="preserve">- Ensure that the ACDM (and other project processes) is being followed, and coordinate a review of the architecture drivers specification document. </w:t>
+              <w:t xml:space="preserve">- Ensure that the </w:t>
+            </w:r>
+            <w:r>
+              <w:rPr>
+                <w:sz w:val="24"/>
+                <w:szCs w:val="24"/>
+              </w:rPr>
+              <w:t>Stage 2</w:t>
+            </w:r>
+            <w:r>
+              <w:rPr>
+                <w:sz w:val="24"/>
+                <w:szCs w:val="24"/>
+              </w:rPr>
+              <w:t xml:space="preserve"> are being followed.</w:t>
+            </w:r>
+          </w:p>
+          <w:p>
+            <w:pPr>
+              <w:rPr>
+                <w:rFonts w:cs="Times New Roman"/>
+                <w:sz w:val="24"/>
+                <w:szCs w:val="24"/>
+              </w:rPr>
+            </w:pPr>
+            <w:r>
+              <w:rPr>
+                <w:rFonts w:cs="Times New Roman"/>
+                <w:sz w:val="24"/>
+                <w:szCs w:val="24"/>
+              </w:rPr>
+              <w:t xml:space="preserve">- </w:t>
+            </w:r>
+            <w:r>
+              <w:rPr>
+                <w:rFonts w:cs="Times New Roman"/>
+                <w:sz w:val="24"/>
+                <w:szCs w:val="24"/>
+              </w:rPr>
+              <w:t>Describes use case detail.</w:t>
             </w:r>
           </w:p>
         </w:tc>
@@ -4829,6 +5273,23 @@
               <w:t xml:space="preserve">- Assist with analysis of consolidated raw architectural drivers and writing the architecture drivers specification document as necessary. </w:t>
             </w:r>
           </w:p>
+          <w:p>
+            <w:pPr>
+              <w:rPr>
+                <w:rFonts w:cs="Times New Roman"/>
+                <w:sz w:val="24"/>
+                <w:szCs w:val="24"/>
+              </w:rPr>
+            </w:pPr>
+            <w:r>
+              <w:rPr>
+                <w:rFonts w:cs="Times New Roman"/>
+                <w:sz w:val="24"/>
+                <w:szCs w:val="24"/>
+              </w:rPr>
+              <w:t>- Describes use case detail.</w:t>
+            </w:r>
+          </w:p>
         </w:tc>
       </w:tr>
       <w:tr>
@@ -4855,7 +5316,6 @@
         <w:tc>
           <w:tcPr>
             <w:tcW w:w="2004" w:type="dxa"/>
-            <w:vAlign w:val="center"/>
           </w:tcPr>
           <w:p>
             <w:pPr>
@@ -4882,16 +5342,18 @@
           <w:p>
             <w:pPr>
               <w:rPr>
-                <w:sz w:val="24"/>
-                <w:szCs w:val="24"/>
-              </w:rPr>
-            </w:pPr>
-            <w:r>
-              <w:rPr>
-                <w:sz w:val="24"/>
-                <w:szCs w:val="24"/>
-              </w:rPr>
-              <w:t>- Minimal support is usually required from production engineers.</w:t>
+                <w:rFonts w:cs="Times New Roman"/>
+                <w:sz w:val="24"/>
+                <w:szCs w:val="24"/>
+              </w:rPr>
+            </w:pPr>
+            <w:r>
+              <w:rPr>
+                <w:rFonts w:cs="Times New Roman"/>
+                <w:sz w:val="24"/>
+                <w:szCs w:val="24"/>
+              </w:rPr>
+              <w:t>- Analysis requirement.</w:t>
             </w:r>
           </w:p>
         </w:tc>
@@ -4912,6 +5374,7 @@
           <w:color w:val="auto"/>
           <w:sz w:val="24"/>
         </w:rPr>
+        <w:lastRenderedPageBreak/>
         <w:t xml:space="preserve">Table </w:t>
       </w:r>
       <w:r>
@@ -5172,6 +5635,7 @@
         <w:tc>
           <w:tcPr>
             <w:tcW w:w="720" w:type="dxa"/>
+            <w:shd w:val="clear" w:color="auto" w:fill="D9D9D9" w:themeFill="background1" w:themeFillShade="D9"/>
           </w:tcPr>
           <w:p>
             <w:pPr>
@@ -5192,6 +5656,7 @@
         <w:tc>
           <w:tcPr>
             <w:tcW w:w="4257" w:type="dxa"/>
+            <w:shd w:val="clear" w:color="auto" w:fill="D9D9D9" w:themeFill="background1" w:themeFillShade="D9"/>
           </w:tcPr>
           <w:p>
             <w:pPr>
@@ -5212,20 +5677,29 @@
         <w:tc>
           <w:tcPr>
             <w:tcW w:w="1392" w:type="dxa"/>
-          </w:tcPr>
-          <w:p>
-            <w:pPr>
-              <w:rPr>
-                <w:sz w:val="24"/>
-                <w:szCs w:val="24"/>
-              </w:rPr>
-            </w:pPr>
-            <w:r>
-              <w:rPr>
-                <w:sz w:val="24"/>
-                <w:szCs w:val="24"/>
-              </w:rPr>
-              <w:t>22</w:t>
+            <w:shd w:val="clear" w:color="auto" w:fill="D9D9D9" w:themeFill="background1" w:themeFillShade="D9"/>
+          </w:tcPr>
+          <w:p>
+            <w:pPr>
+              <w:rPr>
+                <w:sz w:val="24"/>
+                <w:szCs w:val="24"/>
+              </w:rPr>
+            </w:pPr>
+            <w:r>
+              <w:rPr>
+                <w:sz w:val="24"/>
+                <w:szCs w:val="24"/>
+              </w:rPr>
+              <w:t>2</w:t>
+            </w:r>
+            <w:r>
+              <w:rPr>
+                <w:sz w:val="24"/>
+                <w:szCs w:val="24"/>
+                <w:lang w:val="en-US"/>
+              </w:rPr>
+              <w:t>6</w:t>
             </w:r>
             <w:r>
               <w:rPr>
@@ -5253,20 +5727,29 @@
         <w:tc>
           <w:tcPr>
             <w:tcW w:w="1346" w:type="dxa"/>
-          </w:tcPr>
-          <w:p>
-            <w:pPr>
-              <w:rPr>
-                <w:sz w:val="24"/>
-                <w:szCs w:val="24"/>
-              </w:rPr>
-            </w:pPr>
-            <w:r>
-              <w:rPr>
-                <w:sz w:val="24"/>
-                <w:szCs w:val="24"/>
-              </w:rPr>
-              <w:t>22</w:t>
+            <w:shd w:val="clear" w:color="auto" w:fill="D9D9D9" w:themeFill="background1" w:themeFillShade="D9"/>
+          </w:tcPr>
+          <w:p>
+            <w:pPr>
+              <w:rPr>
+                <w:sz w:val="24"/>
+                <w:szCs w:val="24"/>
+              </w:rPr>
+            </w:pPr>
+            <w:r>
+              <w:rPr>
+                <w:sz w:val="24"/>
+                <w:szCs w:val="24"/>
+              </w:rPr>
+              <w:t>2</w:t>
+            </w:r>
+            <w:r>
+              <w:rPr>
+                <w:sz w:val="24"/>
+                <w:szCs w:val="24"/>
+                <w:lang w:val="en-US"/>
+              </w:rPr>
+              <w:t xml:space="preserve">  </w:t>
             </w:r>
             <w:r>
               <w:rPr>
@@ -5301,6 +5784,7 @@
         <w:tc>
           <w:tcPr>
             <w:tcW w:w="1645" w:type="dxa"/>
+            <w:shd w:val="clear" w:color="auto" w:fill="D9D9D9" w:themeFill="background1" w:themeFillShade="D9"/>
           </w:tcPr>
           <w:p>
             <w:pPr>
@@ -5409,7 +5893,15 @@
                 <w:sz w:val="24"/>
                 <w:szCs w:val="24"/>
               </w:rPr>
-              <w:t>22</w:t>
+              <w:t>2</w:t>
+            </w:r>
+            <w:r>
+              <w:rPr>
+                <w:sz w:val="24"/>
+                <w:szCs w:val="24"/>
+                <w:lang w:val="en-US"/>
+              </w:rPr>
+              <w:t>6</w:t>
             </w:r>
             <w:r>
               <w:rPr>
@@ -5450,7 +5942,15 @@
                 <w:sz w:val="24"/>
                 <w:szCs w:val="24"/>
               </w:rPr>
-              <w:t>22</w:t>
+              <w:t>2</w:t>
+            </w:r>
+            <w:r>
+              <w:rPr>
+                <w:sz w:val="24"/>
+                <w:szCs w:val="24"/>
+                <w:lang w:val="en-US"/>
+              </w:rPr>
+              <w:t>6</w:t>
             </w:r>
             <w:r>
               <w:rPr>
@@ -5582,8 +6082,9 @@
               <w:rPr>
                 <w:sz w:val="24"/>
                 <w:szCs w:val="24"/>
-              </w:rPr>
-              <w:t>6</w:t>
+                <w:lang w:val="en-US"/>
+              </w:rPr>
+              <w:t>8</w:t>
             </w:r>
             <w:r>
               <w:rPr>
@@ -5630,8 +6131,9 @@
               <w:rPr>
                 <w:sz w:val="24"/>
                 <w:szCs w:val="24"/>
-              </w:rPr>
-              <w:t>6</w:t>
+                <w:lang w:val="en-US"/>
+              </w:rPr>
+              <w:t>8</w:t>
             </w:r>
             <w:r>
               <w:rPr>
@@ -5752,8 +6254,9 @@
               <w:rPr>
                 <w:sz w:val="24"/>
                 <w:szCs w:val="24"/>
-              </w:rPr>
-              <w:t>6</w:t>
+                <w:lang w:val="en-US"/>
+              </w:rPr>
+              <w:t>8</w:t>
             </w:r>
             <w:r>
               <w:rPr>
@@ -5800,8 +6303,9 @@
               <w:rPr>
                 <w:sz w:val="24"/>
                 <w:szCs w:val="24"/>
-              </w:rPr>
-              <w:t>6</w:t>
+                <w:lang w:val="en-US"/>
+              </w:rPr>
+              <w:t>9</w:t>
             </w:r>
             <w:r>
               <w:rPr>
@@ -5916,7 +6420,15 @@
                 <w:sz w:val="24"/>
                 <w:szCs w:val="24"/>
               </w:rPr>
-              <w:t>28</w:t>
+              <w:t>2</w:t>
+            </w:r>
+            <w:r>
+              <w:rPr>
+                <w:sz w:val="24"/>
+                <w:szCs w:val="24"/>
+                <w:lang w:val="en-US"/>
+              </w:rPr>
+              <w:t>9</w:t>
             </w:r>
             <w:r>
               <w:rPr>
@@ -5937,36 +6449,35 @@
                 <w:sz w:val="24"/>
                 <w:szCs w:val="24"/>
               </w:rPr>
+              <w:t>2013</w:t>
+            </w:r>
+          </w:p>
+        </w:tc>
+        <w:tc>
+          <w:tcPr>
+            <w:tcW w:w="1346" w:type="dxa"/>
+          </w:tcPr>
+          <w:p>
+            <w:pPr>
+              <w:rPr>
+                <w:sz w:val="24"/>
+                <w:szCs w:val="24"/>
+              </w:rPr>
+            </w:pPr>
+            <w:r>
+              <w:rPr>
+                <w:sz w:val="24"/>
+                <w:szCs w:val="24"/>
+              </w:rPr>
               <w:t>2</w:t>
             </w:r>
-            <w:bookmarkStart w:id="11" w:name="_GoBack"/>
-            <w:bookmarkEnd w:id="11"/>
-            <w:r>
-              <w:rPr>
-                <w:sz w:val="24"/>
-                <w:szCs w:val="24"/>
-              </w:rPr>
-              <w:t>013</w:t>
-            </w:r>
-          </w:p>
-        </w:tc>
-        <w:tc>
-          <w:tcPr>
-            <w:tcW w:w="1346" w:type="dxa"/>
-          </w:tcPr>
-          <w:p>
-            <w:pPr>
-              <w:rPr>
-                <w:sz w:val="24"/>
-                <w:szCs w:val="24"/>
-              </w:rPr>
-            </w:pPr>
-            <w:r>
-              <w:rPr>
-                <w:sz w:val="24"/>
-                <w:szCs w:val="24"/>
-              </w:rPr>
-              <w:t>28</w:t>
+            <w:r>
+              <w:rPr>
+                <w:sz w:val="24"/>
+                <w:szCs w:val="24"/>
+                <w:lang w:val="en-US"/>
+              </w:rPr>
+              <w:t>9</w:t>
             </w:r>
             <w:r>
               <w:rPr>
@@ -6085,7 +6596,15 @@
                 <w:sz w:val="24"/>
                 <w:szCs w:val="24"/>
               </w:rPr>
-              <w:t>28</w:t>
+              <w:t>2</w:t>
+            </w:r>
+            <w:r>
+              <w:rPr>
+                <w:sz w:val="24"/>
+                <w:szCs w:val="24"/>
+                <w:lang w:val="en-US"/>
+              </w:rPr>
+              <w:t>9</w:t>
             </w:r>
             <w:r>
               <w:rPr>
@@ -6387,7 +6906,16 @@
                 <w:sz w:val="24"/>
                 <w:szCs w:val="24"/>
               </w:rPr>
-              <w:t>Update Operation Requirement Document.</w:t>
+              <w:t xml:space="preserve">Update Operation Requirement </w:t>
+            </w:r>
+            <w:bookmarkStart w:id="11" w:name="_GoBack"/>
+            <w:bookmarkEnd w:id="11"/>
+            <w:r>
+              <w:rPr>
+                <w:sz w:val="24"/>
+                <w:szCs w:val="24"/>
+              </w:rPr>
+              <w:t>Document.</w:t>
             </w:r>
           </w:p>
         </w:tc>
@@ -7302,21 +7830,7 @@
                 <w:sz w:val="24"/>
                 <w:szCs w:val="24"/>
               </w:rPr>
-              <w:t>12/12</w:t>
-            </w:r>
-            <w:r>
-              <w:rPr>
-                <w:sz w:val="24"/>
-                <w:szCs w:val="24"/>
-              </w:rPr>
-              <w:t>/</w:t>
-            </w:r>
-            <w:r>
-              <w:rPr>
-                <w:sz w:val="24"/>
-                <w:szCs w:val="24"/>
-              </w:rPr>
-              <w:t>2013</w:t>
+              <w:t>12/12/2013</w:t>
             </w:r>
           </w:p>
         </w:tc>
@@ -7337,21 +7851,7 @@
                 <w:sz w:val="24"/>
                 <w:szCs w:val="24"/>
               </w:rPr>
-              <w:t>12/12</w:t>
-            </w:r>
-            <w:r>
-              <w:rPr>
-                <w:sz w:val="24"/>
-                <w:szCs w:val="24"/>
-              </w:rPr>
-              <w:t>/</w:t>
-            </w:r>
-            <w:r>
-              <w:rPr>
-                <w:sz w:val="24"/>
-                <w:szCs w:val="24"/>
-              </w:rPr>
-              <w:t>2013</w:t>
+              <w:t>12/12/2013</w:t>
             </w:r>
           </w:p>
         </w:tc>
@@ -7443,22 +7943,7 @@
                 <w:sz w:val="24"/>
                 <w:szCs w:val="24"/>
               </w:rPr>
-              <w:t>Create Architecture Drivers Specification</w:t>
-            </w:r>
-            <w:r>
-              <w:rPr>
-                <w:sz w:val="24"/>
-                <w:szCs w:val="24"/>
-                <w:lang w:val="en-US"/>
-              </w:rPr>
-              <w:t xml:space="preserve"> &amp; Product Backlog</w:t>
-            </w:r>
-            <w:r>
-              <w:rPr>
-                <w:sz w:val="24"/>
-                <w:szCs w:val="24"/>
-              </w:rPr>
-              <w:t xml:space="preserve"> Document.</w:t>
+              <w:t>Create Architecture Drivers Specification &amp; Product Backlog Document.</w:t>
             </w:r>
           </w:p>
         </w:tc>
@@ -7478,28 +7963,7 @@
                 <w:sz w:val="24"/>
                 <w:szCs w:val="24"/>
               </w:rPr>
-              <w:t>12</w:t>
-            </w:r>
-            <w:r>
-              <w:rPr>
-                <w:sz w:val="24"/>
-                <w:szCs w:val="24"/>
-              </w:rPr>
-              <w:t>/11</w:t>
-            </w:r>
-            <w:r>
-              <w:rPr>
-                <w:sz w:val="24"/>
-                <w:szCs w:val="24"/>
-              </w:rPr>
-              <w:t>/</w:t>
-            </w:r>
-            <w:r>
-              <w:rPr>
-                <w:sz w:val="24"/>
-                <w:szCs w:val="24"/>
-              </w:rPr>
-              <w:t>2013</w:t>
+              <w:t>12/11/2013</w:t>
             </w:r>
           </w:p>
         </w:tc>
@@ -7519,28 +7983,7 @@
                 <w:sz w:val="24"/>
                 <w:szCs w:val="24"/>
               </w:rPr>
-              <w:t>22</w:t>
-            </w:r>
-            <w:r>
-              <w:rPr>
-                <w:sz w:val="24"/>
-                <w:szCs w:val="24"/>
-              </w:rPr>
-              <w:t>/12</w:t>
-            </w:r>
-            <w:r>
-              <w:rPr>
-                <w:sz w:val="24"/>
-                <w:szCs w:val="24"/>
-              </w:rPr>
-              <w:t>/</w:t>
-            </w:r>
-            <w:r>
-              <w:rPr>
-                <w:sz w:val="24"/>
-                <w:szCs w:val="24"/>
-              </w:rPr>
-              <w:t>2013</w:t>
+              <w:t>22/12/2013</w:t>
             </w:r>
           </w:p>
         </w:tc>
@@ -7607,29 +8050,88 @@
               <w:rPr>
                 <w:sz w:val="24"/>
                 <w:szCs w:val="24"/>
-              </w:rPr>
-            </w:pPr>
-            <w:r>
-              <w:rPr>
-                <w:sz w:val="24"/>
-                <w:szCs w:val="24"/>
-              </w:rPr>
-              <w:t>1. Draw use-case.</w:t>
-            </w:r>
-          </w:p>
-          <w:p>
-            <w:pPr>
-              <w:rPr>
-                <w:sz w:val="24"/>
-                <w:szCs w:val="24"/>
-              </w:rPr>
-            </w:pPr>
-            <w:r>
-              <w:rPr>
-                <w:sz w:val="24"/>
-                <w:szCs w:val="24"/>
-              </w:rPr>
-              <w:t>2. Create quality attribute scenario.</w:t>
+                <w:lang w:val="en-US"/>
+              </w:rPr>
+            </w:pPr>
+            <w:r>
+              <w:rPr>
+                <w:sz w:val="24"/>
+                <w:szCs w:val="24"/>
+                <w:lang w:val="en-US"/>
+              </w:rPr>
+              <w:t>1. Define entities</w:t>
+            </w:r>
+          </w:p>
+          <w:p>
+            <w:pPr>
+              <w:rPr>
+                <w:sz w:val="24"/>
+                <w:szCs w:val="24"/>
+                <w:lang w:val="en-US"/>
+              </w:rPr>
+            </w:pPr>
+            <w:r>
+              <w:rPr>
+                <w:sz w:val="24"/>
+                <w:szCs w:val="24"/>
+                <w:lang w:val="en-US"/>
+              </w:rPr>
+              <w:t xml:space="preserve">2. </w:t>
+            </w:r>
+            <w:r>
+              <w:rPr>
+                <w:sz w:val="24"/>
+                <w:szCs w:val="24"/>
+              </w:rPr>
+              <w:t>Draw use-case model</w:t>
+            </w:r>
+          </w:p>
+          <w:p>
+            <w:pPr>
+              <w:rPr>
+                <w:sz w:val="24"/>
+                <w:szCs w:val="24"/>
+                <w:lang w:val="en-US"/>
+              </w:rPr>
+            </w:pPr>
+            <w:r>
+              <w:rPr>
+                <w:sz w:val="24"/>
+                <w:szCs w:val="24"/>
+                <w:lang w:val="en-US"/>
+              </w:rPr>
+              <w:t xml:space="preserve">3. </w:t>
+            </w:r>
+            <w:r>
+              <w:rPr>
+                <w:sz w:val="24"/>
+                <w:szCs w:val="24"/>
+                <w:lang w:val="en-US"/>
+              </w:rPr>
+              <w:t>Create use-case description</w:t>
+            </w:r>
+          </w:p>
+          <w:p>
+            <w:pPr>
+              <w:rPr>
+                <w:sz w:val="24"/>
+                <w:szCs w:val="24"/>
+              </w:rPr>
+            </w:pPr>
+            <w:r>
+              <w:rPr>
+                <w:sz w:val="24"/>
+                <w:szCs w:val="24"/>
+                <w:lang w:val="en-US"/>
+              </w:rPr>
+              <w:t xml:space="preserve">4. </w:t>
+            </w:r>
+            <w:r>
+              <w:rPr>
+                <w:sz w:val="24"/>
+                <w:szCs w:val="24"/>
+              </w:rPr>
+              <w:t>Create quality attribute scenario.</w:t>
             </w:r>
           </w:p>
         </w:tc>
@@ -7649,28 +8151,7 @@
                 <w:sz w:val="24"/>
                 <w:szCs w:val="24"/>
               </w:rPr>
-              <w:t>12</w:t>
-            </w:r>
-            <w:r>
-              <w:rPr>
-                <w:sz w:val="24"/>
-                <w:szCs w:val="24"/>
-              </w:rPr>
-              <w:t>/12</w:t>
-            </w:r>
-            <w:r>
-              <w:rPr>
-                <w:sz w:val="24"/>
-                <w:szCs w:val="24"/>
-              </w:rPr>
-              <w:t>/</w:t>
-            </w:r>
-            <w:r>
-              <w:rPr>
-                <w:sz w:val="24"/>
-                <w:szCs w:val="24"/>
-              </w:rPr>
-              <w:t>2013</w:t>
+              <w:t>12/12/2013</w:t>
             </w:r>
           </w:p>
         </w:tc>
@@ -7690,21 +8171,7 @@
                 <w:sz w:val="24"/>
                 <w:szCs w:val="24"/>
               </w:rPr>
-              <w:t>16</w:t>
-            </w:r>
-            <w:r>
-              <w:rPr>
-                <w:sz w:val="24"/>
-                <w:szCs w:val="24"/>
-              </w:rPr>
-              <w:t>/12</w:t>
-            </w:r>
-            <w:r>
-              <w:rPr>
-                <w:sz w:val="24"/>
-                <w:szCs w:val="24"/>
-              </w:rPr>
-              <w:t>/2013</w:t>
+              <w:t>16/12/2013</w:t>
             </w:r>
           </w:p>
         </w:tc>
@@ -7798,28 +8265,7 @@
                 <w:sz w:val="24"/>
                 <w:szCs w:val="24"/>
               </w:rPr>
-              <w:t>16</w:t>
-            </w:r>
-            <w:r>
-              <w:rPr>
-                <w:sz w:val="24"/>
-                <w:szCs w:val="24"/>
-              </w:rPr>
-              <w:t>/12</w:t>
-            </w:r>
-            <w:r>
-              <w:rPr>
-                <w:sz w:val="24"/>
-                <w:szCs w:val="24"/>
-              </w:rPr>
-              <w:t>/</w:t>
-            </w:r>
-            <w:r>
-              <w:rPr>
-                <w:sz w:val="24"/>
-                <w:szCs w:val="24"/>
-              </w:rPr>
-              <w:t>2013</w:t>
+              <w:t>16/12/2013</w:t>
             </w:r>
           </w:p>
         </w:tc>
@@ -7839,28 +8285,7 @@
                 <w:sz w:val="24"/>
                 <w:szCs w:val="24"/>
               </w:rPr>
-              <w:t>16</w:t>
-            </w:r>
-            <w:r>
-              <w:rPr>
-                <w:sz w:val="24"/>
-                <w:szCs w:val="24"/>
-              </w:rPr>
-              <w:t>/12</w:t>
-            </w:r>
-            <w:r>
-              <w:rPr>
-                <w:sz w:val="24"/>
-                <w:szCs w:val="24"/>
-              </w:rPr>
-              <w:t>/</w:t>
-            </w:r>
-            <w:r>
-              <w:rPr>
-                <w:sz w:val="24"/>
-                <w:szCs w:val="24"/>
-              </w:rPr>
-              <w:t>2013</w:t>
+              <w:t>16/12/2013</w:t>
             </w:r>
           </w:p>
         </w:tc>
@@ -7954,28 +8379,7 @@
                 <w:sz w:val="24"/>
                 <w:szCs w:val="24"/>
               </w:rPr>
-              <w:t>17</w:t>
-            </w:r>
-            <w:r>
-              <w:rPr>
-                <w:sz w:val="24"/>
-                <w:szCs w:val="24"/>
-              </w:rPr>
-              <w:t>/12</w:t>
-            </w:r>
-            <w:r>
-              <w:rPr>
-                <w:sz w:val="24"/>
-                <w:szCs w:val="24"/>
-              </w:rPr>
-              <w:t>/</w:t>
-            </w:r>
-            <w:r>
-              <w:rPr>
-                <w:sz w:val="24"/>
-                <w:szCs w:val="24"/>
-              </w:rPr>
-              <w:t>2013</w:t>
+              <w:t>17/12/2013</w:t>
             </w:r>
           </w:p>
         </w:tc>
@@ -7995,28 +8399,7 @@
                 <w:sz w:val="24"/>
                 <w:szCs w:val="24"/>
               </w:rPr>
-              <w:t>17</w:t>
-            </w:r>
-            <w:r>
-              <w:rPr>
-                <w:sz w:val="24"/>
-                <w:szCs w:val="24"/>
-              </w:rPr>
-              <w:t>/12</w:t>
-            </w:r>
-            <w:r>
-              <w:rPr>
-                <w:sz w:val="24"/>
-                <w:szCs w:val="24"/>
-              </w:rPr>
-              <w:t>/</w:t>
-            </w:r>
-            <w:r>
-              <w:rPr>
-                <w:sz w:val="24"/>
-                <w:szCs w:val="24"/>
-              </w:rPr>
-              <w:t>2013</w:t>
+              <w:t>17/12/2013</w:t>
             </w:r>
           </w:p>
         </w:tc>
@@ -8086,59 +8469,107 @@
               <w:rPr>
                 <w:sz w:val="24"/>
                 <w:szCs w:val="24"/>
-              </w:rPr>
-            </w:pPr>
-            <w:r>
-              <w:rPr>
-                <w:sz w:val="24"/>
-                <w:szCs w:val="24"/>
-              </w:rPr>
-              <w:t>1. Edit use-case.</w:t>
-            </w:r>
-          </w:p>
-          <w:p>
-            <w:pPr>
-              <w:rPr>
-                <w:sz w:val="24"/>
-                <w:szCs w:val="24"/>
-              </w:rPr>
-            </w:pPr>
-            <w:r>
-              <w:rPr>
-                <w:sz w:val="24"/>
-                <w:szCs w:val="24"/>
-              </w:rPr>
-              <w:t>2. Entity description.</w:t>
-            </w:r>
-          </w:p>
-          <w:p>
-            <w:pPr>
-              <w:rPr>
-                <w:sz w:val="24"/>
-                <w:szCs w:val="24"/>
-              </w:rPr>
-            </w:pPr>
-            <w:r>
-              <w:rPr>
-                <w:sz w:val="24"/>
-                <w:szCs w:val="24"/>
-              </w:rPr>
-              <w:t>3. Create use-case description.</w:t>
-            </w:r>
-          </w:p>
-          <w:p>
-            <w:pPr>
-              <w:rPr>
-                <w:sz w:val="24"/>
-                <w:szCs w:val="24"/>
-              </w:rPr>
-            </w:pPr>
-            <w:r>
-              <w:rPr>
-                <w:sz w:val="24"/>
-                <w:szCs w:val="24"/>
-              </w:rPr>
-              <w:t>4. Update constraints.</w:t>
+                <w:lang w:val="en-US"/>
+              </w:rPr>
+            </w:pPr>
+            <w:r>
+              <w:rPr>
+                <w:sz w:val="24"/>
+                <w:szCs w:val="24"/>
+                <w:lang w:val="en-US"/>
+              </w:rPr>
+              <w:t>Update Architecture driver specification:</w:t>
+            </w:r>
+          </w:p>
+          <w:p>
+            <w:pPr>
+              <w:pStyle w:val="ListParagraph"/>
+              <w:numPr>
+                <w:ilvl w:val="0"/>
+                <w:numId w:val="34"/>
+              </w:numPr>
+              <w:rPr>
+                <w:sz w:val="24"/>
+                <w:szCs w:val="24"/>
+                <w:lang w:val="en-US"/>
+              </w:rPr>
+            </w:pPr>
+            <w:r>
+              <w:rPr>
+                <w:sz w:val="24"/>
+                <w:szCs w:val="24"/>
+                <w:lang w:val="en-US"/>
+              </w:rPr>
+              <w:t>Entities</w:t>
+            </w:r>
+          </w:p>
+          <w:p>
+            <w:pPr>
+              <w:pStyle w:val="ListParagraph"/>
+              <w:numPr>
+                <w:ilvl w:val="0"/>
+                <w:numId w:val="34"/>
+              </w:numPr>
+              <w:rPr>
+                <w:sz w:val="24"/>
+                <w:szCs w:val="24"/>
+                <w:lang w:val="en-US"/>
+              </w:rPr>
+            </w:pPr>
+            <w:r>
+              <w:rPr>
+                <w:sz w:val="24"/>
+                <w:szCs w:val="24"/>
+                <w:lang w:val="en-US"/>
+              </w:rPr>
+              <w:t>Use-case model + description</w:t>
+            </w:r>
+          </w:p>
+          <w:p>
+            <w:pPr>
+              <w:pStyle w:val="ListParagraph"/>
+              <w:numPr>
+                <w:ilvl w:val="0"/>
+                <w:numId w:val="34"/>
+              </w:numPr>
+              <w:rPr>
+                <w:sz w:val="24"/>
+                <w:szCs w:val="24"/>
+                <w:lang w:val="en-US"/>
+              </w:rPr>
+            </w:pPr>
+            <w:r>
+              <w:rPr>
+                <w:sz w:val="24"/>
+                <w:szCs w:val="24"/>
+                <w:lang w:val="en-US"/>
+              </w:rPr>
+              <w:t>Quality scenarios</w:t>
+            </w:r>
+          </w:p>
+          <w:p>
+            <w:pPr>
+              <w:rPr>
+                <w:sz w:val="24"/>
+                <w:szCs w:val="24"/>
+                <w:lang w:val="en-US"/>
+              </w:rPr>
+            </w:pPr>
+            <w:r>
+              <w:rPr>
+                <w:sz w:val="24"/>
+                <w:szCs w:val="24"/>
+                <w:lang w:val="en-US"/>
+              </w:rPr>
+              <w:t xml:space="preserve">Define </w:t>
+            </w:r>
+            <w:r>
+              <w:rPr>
+                <w:sz w:val="24"/>
+                <w:szCs w:val="24"/>
+                <w:lang w:val="en-US"/>
+              </w:rPr>
+              <w:t>prioritization</w:t>
             </w:r>
           </w:p>
         </w:tc>
@@ -8158,28 +8589,7 @@
                 <w:sz w:val="24"/>
                 <w:szCs w:val="24"/>
               </w:rPr>
-              <w:t>17</w:t>
-            </w:r>
-            <w:r>
-              <w:rPr>
-                <w:sz w:val="24"/>
-                <w:szCs w:val="24"/>
-              </w:rPr>
-              <w:t>/12</w:t>
-            </w:r>
-            <w:r>
-              <w:rPr>
-                <w:sz w:val="24"/>
-                <w:szCs w:val="24"/>
-              </w:rPr>
-              <w:t>/</w:t>
-            </w:r>
-            <w:r>
-              <w:rPr>
-                <w:sz w:val="24"/>
-                <w:szCs w:val="24"/>
-              </w:rPr>
-              <w:t>2013</w:t>
+              <w:t>17/12/2013</w:t>
             </w:r>
           </w:p>
         </w:tc>
@@ -8199,35 +8609,7 @@
                 <w:sz w:val="24"/>
                 <w:szCs w:val="24"/>
               </w:rPr>
-              <w:t>1</w:t>
-            </w:r>
-            <w:r>
-              <w:rPr>
-                <w:sz w:val="24"/>
-                <w:szCs w:val="24"/>
-              </w:rPr>
-              <w:t>9</w:t>
-            </w:r>
-            <w:r>
-              <w:rPr>
-                <w:sz w:val="24"/>
-                <w:szCs w:val="24"/>
-              </w:rPr>
-              <w:t>/12</w:t>
-            </w:r>
-            <w:r>
-              <w:rPr>
-                <w:sz w:val="24"/>
-                <w:szCs w:val="24"/>
-              </w:rPr>
-              <w:t>/</w:t>
-            </w:r>
-            <w:r>
-              <w:rPr>
-                <w:sz w:val="24"/>
-                <w:szCs w:val="24"/>
-              </w:rPr>
-              <w:t>2013</w:t>
+              <w:t>19/12/2013</w:t>
             </w:r>
           </w:p>
         </w:tc>
@@ -8302,7 +8684,7 @@
                 <w:sz w:val="24"/>
                 <w:szCs w:val="24"/>
               </w:rPr>
-              <w:t>Review Architecture Drivers Specification</w:t>
+              <w:t>Review with mentor #</w:t>
             </w:r>
             <w:r>
               <w:rPr>
@@ -8310,7 +8692,7 @@
                 <w:szCs w:val="24"/>
                 <w:lang w:val="en-US"/>
               </w:rPr>
-              <w:t xml:space="preserve"> &amp; Product Backlog Document</w:t>
+              <w:t>2</w:t>
             </w:r>
           </w:p>
         </w:tc>
@@ -8330,21 +8712,7 @@
                 <w:sz w:val="24"/>
                 <w:szCs w:val="24"/>
               </w:rPr>
-              <w:t>19</w:t>
-            </w:r>
-            <w:r>
-              <w:rPr>
-                <w:sz w:val="24"/>
-                <w:szCs w:val="24"/>
-              </w:rPr>
-              <w:t>/12/</w:t>
-            </w:r>
-            <w:r>
-              <w:rPr>
-                <w:sz w:val="24"/>
-                <w:szCs w:val="24"/>
-              </w:rPr>
-              <w:t>2013</w:t>
+              <w:t>19/12/2013</w:t>
             </w:r>
           </w:p>
         </w:tc>
@@ -8364,21 +8732,7 @@
                 <w:sz w:val="24"/>
                 <w:szCs w:val="24"/>
               </w:rPr>
-              <w:t>19</w:t>
-            </w:r>
-            <w:r>
-              <w:rPr>
-                <w:sz w:val="24"/>
-                <w:szCs w:val="24"/>
-              </w:rPr>
-              <w:t>/12/</w:t>
-            </w:r>
-            <w:r>
-              <w:rPr>
-                <w:sz w:val="24"/>
-                <w:szCs w:val="24"/>
-              </w:rPr>
-              <w:t>2013</w:t>
+              <w:t>19/12/2013</w:t>
             </w:r>
           </w:p>
         </w:tc>
@@ -8419,6 +8773,130 @@
         <w:tc>
           <w:tcPr>
             <w:tcW w:w="720" w:type="dxa"/>
+            <w:shd w:val="clear" w:color="auto" w:fill="FFFFFF" w:themeFill="background1"/>
+          </w:tcPr>
+          <w:p>
+            <w:pPr>
+              <w:rPr>
+                <w:sz w:val="24"/>
+                <w:szCs w:val="24"/>
+                <w:lang w:val="en-US"/>
+              </w:rPr>
+            </w:pPr>
+            <w:r>
+              <w:rPr>
+                <w:sz w:val="24"/>
+                <w:szCs w:val="24"/>
+                <w:lang w:val="en-US"/>
+              </w:rPr>
+              <w:t>20</w:t>
+            </w:r>
+          </w:p>
+        </w:tc>
+        <w:tc>
+          <w:tcPr>
+            <w:tcW w:w="4257" w:type="dxa"/>
+            <w:shd w:val="clear" w:color="auto" w:fill="FFFFFF" w:themeFill="background1"/>
+          </w:tcPr>
+          <w:p>
+            <w:pPr>
+              <w:rPr>
+                <w:sz w:val="24"/>
+                <w:szCs w:val="24"/>
+                <w:lang w:val="en-US"/>
+              </w:rPr>
+            </w:pPr>
+            <w:r>
+              <w:rPr>
+                <w:sz w:val="24"/>
+                <w:szCs w:val="24"/>
+                <w:lang w:val="en-US"/>
+              </w:rPr>
+              <w:t>Update Architecture driver specification and product backlog.</w:t>
+            </w:r>
+          </w:p>
+        </w:tc>
+        <w:tc>
+          <w:tcPr>
+            <w:tcW w:w="1392" w:type="dxa"/>
+            <w:shd w:val="clear" w:color="auto" w:fill="FFFFFF" w:themeFill="background1"/>
+          </w:tcPr>
+          <w:p>
+            <w:pPr>
+              <w:rPr>
+                <w:sz w:val="24"/>
+                <w:szCs w:val="24"/>
+                <w:lang w:val="en-US"/>
+              </w:rPr>
+            </w:pPr>
+            <w:r>
+              <w:rPr>
+                <w:sz w:val="24"/>
+                <w:szCs w:val="24"/>
+                <w:lang w:val="en-US"/>
+              </w:rPr>
+              <w:t>19/12/2013</w:t>
+            </w:r>
+          </w:p>
+        </w:tc>
+        <w:tc>
+          <w:tcPr>
+            <w:tcW w:w="1346" w:type="dxa"/>
+            <w:shd w:val="clear" w:color="auto" w:fill="FFFFFF" w:themeFill="background1"/>
+          </w:tcPr>
+          <w:p>
+            <w:pPr>
+              <w:rPr>
+                <w:sz w:val="24"/>
+                <w:szCs w:val="24"/>
+                <w:lang w:val="en-US"/>
+              </w:rPr>
+            </w:pPr>
+            <w:r>
+              <w:rPr>
+                <w:sz w:val="24"/>
+                <w:szCs w:val="24"/>
+                <w:lang w:val="en-US"/>
+              </w:rPr>
+              <w:t>24/12/2013</w:t>
+            </w:r>
+          </w:p>
+        </w:tc>
+        <w:tc>
+          <w:tcPr>
+            <w:tcW w:w="1645" w:type="dxa"/>
+            <w:shd w:val="clear" w:color="auto" w:fill="FFFFFF" w:themeFill="background1"/>
+          </w:tcPr>
+          <w:p>
+            <w:pPr>
+              <w:jc w:val="center"/>
+              <w:rPr>
+                <w:sz w:val="24"/>
+                <w:szCs w:val="24"/>
+              </w:rPr>
+            </w:pPr>
+          </w:p>
+        </w:tc>
+        <w:tc>
+          <w:tcPr>
+            <w:tcW w:w="1170" w:type="dxa"/>
+            <w:vMerge/>
+          </w:tcPr>
+          <w:p>
+            <w:pPr>
+              <w:jc w:val="center"/>
+              <w:rPr>
+                <w:sz w:val="24"/>
+                <w:szCs w:val="24"/>
+              </w:rPr>
+            </w:pPr>
+          </w:p>
+        </w:tc>
+      </w:tr>
+      <w:tr>
+        <w:tc>
+          <w:tcPr>
+            <w:tcW w:w="720" w:type="dxa"/>
             <w:shd w:val="clear" w:color="auto" w:fill="D9D9D9" w:themeFill="background1" w:themeFillShade="D9"/>
           </w:tcPr>
           <w:p>
@@ -8426,14 +8904,23 @@
               <w:rPr>
                 <w:sz w:val="24"/>
                 <w:szCs w:val="24"/>
-              </w:rPr>
-            </w:pPr>
-            <w:r>
-              <w:rPr>
-                <w:sz w:val="24"/>
-                <w:szCs w:val="24"/>
-              </w:rPr>
-              <w:t>20</w:t>
+                <w:lang w:val="en-US"/>
+              </w:rPr>
+            </w:pPr>
+            <w:r>
+              <w:rPr>
+                <w:sz w:val="24"/>
+                <w:szCs w:val="24"/>
+              </w:rPr>
+              <w:t>2</w:t>
+            </w:r>
+            <w:r>
+              <w:rPr>
+                <w:sz w:val="24"/>
+                <w:szCs w:val="24"/>
+                <w:lang w:val="en-US"/>
+              </w:rPr>
+              <w:t>1</w:t>
             </w:r>
           </w:p>
         </w:tc>
@@ -8453,8 +8940,31 @@
               <w:rPr>
                 <w:sz w:val="24"/>
                 <w:szCs w:val="24"/>
-              </w:rPr>
-              <w:t>Update &amp; closed architecture drivers specification document.</w:t>
+                <w:lang w:val="en-US"/>
+              </w:rPr>
+              <w:t>Review customer, mentor</w:t>
+            </w:r>
+            <w:r>
+              <w:rPr>
+                <w:sz w:val="24"/>
+                <w:szCs w:val="24"/>
+              </w:rPr>
+              <w:t xml:space="preserve"> &amp; closed architecture drivers specification </w:t>
+            </w:r>
+            <w:r>
+              <w:rPr>
+                <w:sz w:val="24"/>
+                <w:szCs w:val="24"/>
+                <w:lang w:val="en-US"/>
+              </w:rPr>
+              <w:t xml:space="preserve">&amp; product backlog </w:t>
+            </w:r>
+            <w:r>
+              <w:rPr>
+                <w:sz w:val="24"/>
+                <w:szCs w:val="24"/>
+              </w:rPr>
+              <w:t>document.</w:t>
             </w:r>
           </w:p>
         </w:tc>
@@ -8474,29 +8984,16 @@
               <w:rPr>
                 <w:sz w:val="24"/>
                 <w:szCs w:val="24"/>
-              </w:rPr>
-              <w:t>19</w:t>
-            </w:r>
-            <w:r>
-              <w:rPr>
-                <w:sz w:val="24"/>
-                <w:szCs w:val="24"/>
-              </w:rPr>
-              <w:t>/12</w:t>
-            </w:r>
-            <w:r>
-              <w:rPr>
-                <w:sz w:val="24"/>
-                <w:szCs w:val="24"/>
-              </w:rPr>
-              <w:t>/</w:t>
-            </w:r>
-            <w:r>
-              <w:rPr>
-                <w:sz w:val="24"/>
-                <w:szCs w:val="24"/>
-              </w:rPr>
-              <w:t>2013</w:t>
+                <w:lang w:val="en-US"/>
+              </w:rPr>
+              <w:t>24</w:t>
+            </w:r>
+            <w:r>
+              <w:rPr>
+                <w:sz w:val="24"/>
+                <w:szCs w:val="24"/>
+              </w:rPr>
+              <w:t>/12/2013</w:t>
             </w:r>
           </w:p>
         </w:tc>
@@ -8516,29 +9013,16 @@
               <w:rPr>
                 <w:sz w:val="24"/>
                 <w:szCs w:val="24"/>
-              </w:rPr>
-              <w:t>22</w:t>
-            </w:r>
-            <w:r>
-              <w:rPr>
-                <w:sz w:val="24"/>
-                <w:szCs w:val="24"/>
-              </w:rPr>
-              <w:t>/12</w:t>
-            </w:r>
-            <w:r>
-              <w:rPr>
-                <w:sz w:val="24"/>
-                <w:szCs w:val="24"/>
-              </w:rPr>
-              <w:t>/</w:t>
-            </w:r>
-            <w:r>
-              <w:rPr>
-                <w:sz w:val="24"/>
-                <w:szCs w:val="24"/>
-              </w:rPr>
-              <w:t>2013</w:t>
+                <w:lang w:val="en-US"/>
+              </w:rPr>
+              <w:t>24</w:t>
+            </w:r>
+            <w:r>
+              <w:rPr>
+                <w:sz w:val="24"/>
+                <w:szCs w:val="24"/>
+              </w:rPr>
+              <w:t>/12/2013</w:t>
             </w:r>
           </w:p>
         </w:tc>
@@ -8563,6 +9047,7 @@
         <w:tc>
           <w:tcPr>
             <w:tcW w:w="1170" w:type="dxa"/>
+            <w:vMerge/>
           </w:tcPr>
           <w:p>
             <w:pPr>
@@ -8586,14 +9071,23 @@
               <w:rPr>
                 <w:sz w:val="24"/>
                 <w:szCs w:val="24"/>
-              </w:rPr>
-            </w:pPr>
-            <w:r>
-              <w:rPr>
-                <w:sz w:val="24"/>
-                <w:szCs w:val="24"/>
-              </w:rPr>
-              <w:t>21</w:t>
+                <w:lang w:val="en-US"/>
+              </w:rPr>
+            </w:pPr>
+            <w:r>
+              <w:rPr>
+                <w:sz w:val="24"/>
+                <w:szCs w:val="24"/>
+              </w:rPr>
+              <w:t>2</w:t>
+            </w:r>
+            <w:r>
+              <w:rPr>
+                <w:sz w:val="24"/>
+                <w:szCs w:val="24"/>
+                <w:lang w:val="en-US"/>
+              </w:rPr>
+              <w:t>2</w:t>
             </w:r>
           </w:p>
         </w:tc>
@@ -8642,7 +9136,7 @@
                 <w:sz w:val="24"/>
                 <w:szCs w:val="24"/>
               </w:rPr>
-              <w:t>13</w:t>
+              <w:t>20</w:t>
             </w:r>
             <w:r>
               <w:rPr>
@@ -9464,7 +9958,7 @@
               <w:sz w:val="24"/>
               <w:szCs w:val="24"/>
             </w:rPr>
-            <w:t>9</w:t>
+            <w:t>10</w:t>
           </w:r>
           <w:r>
             <w:rPr>
@@ -10969,6 +11463,95 @@
     </w:lvl>
   </w:abstractNum>
   <w:abstractNum w:abstractNumId="13">
+    <w:nsid w:val="2D623626"/>
+    <w:multiLevelType w:val="hybridMultilevel"/>
+    <w:tmpl w:val="16646364"/>
+    <w:lvl w:ilvl="0" w:tplc="0409000F">
+      <w:start w:val="1"/>
+      <w:numFmt w:val="decimal"/>
+      <w:lvlText w:val="%1."/>
+      <w:lvlJc w:val="left"/>
+      <w:pPr>
+        <w:ind w:left="720" w:hanging="360"/>
+      </w:pPr>
+      <w:rPr>
+        <w:rFonts w:hint="default"/>
+      </w:rPr>
+    </w:lvl>
+    <w:lvl w:ilvl="1" w:tplc="04090019" w:tentative="1">
+      <w:start w:val="1"/>
+      <w:numFmt w:val="lowerLetter"/>
+      <w:lvlText w:val="%2."/>
+      <w:lvlJc w:val="left"/>
+      <w:pPr>
+        <w:ind w:left="1440" w:hanging="360"/>
+      </w:pPr>
+    </w:lvl>
+    <w:lvl w:ilvl="2" w:tplc="0409001B" w:tentative="1">
+      <w:start w:val="1"/>
+      <w:numFmt w:val="lowerRoman"/>
+      <w:lvlText w:val="%3."/>
+      <w:lvlJc w:val="right"/>
+      <w:pPr>
+        <w:ind w:left="2160" w:hanging="180"/>
+      </w:pPr>
+    </w:lvl>
+    <w:lvl w:ilvl="3" w:tplc="0409000F" w:tentative="1">
+      <w:start w:val="1"/>
+      <w:numFmt w:val="decimal"/>
+      <w:lvlText w:val="%4."/>
+      <w:lvlJc w:val="left"/>
+      <w:pPr>
+        <w:ind w:left="2880" w:hanging="360"/>
+      </w:pPr>
+    </w:lvl>
+    <w:lvl w:ilvl="4" w:tplc="04090019" w:tentative="1">
+      <w:start w:val="1"/>
+      <w:numFmt w:val="lowerLetter"/>
+      <w:lvlText w:val="%5."/>
+      <w:lvlJc w:val="left"/>
+      <w:pPr>
+        <w:ind w:left="3600" w:hanging="360"/>
+      </w:pPr>
+    </w:lvl>
+    <w:lvl w:ilvl="5" w:tplc="0409001B" w:tentative="1">
+      <w:start w:val="1"/>
+      <w:numFmt w:val="lowerRoman"/>
+      <w:lvlText w:val="%6."/>
+      <w:lvlJc w:val="right"/>
+      <w:pPr>
+        <w:ind w:left="4320" w:hanging="180"/>
+      </w:pPr>
+    </w:lvl>
+    <w:lvl w:ilvl="6" w:tplc="0409000F" w:tentative="1">
+      <w:start w:val="1"/>
+      <w:numFmt w:val="decimal"/>
+      <w:lvlText w:val="%7."/>
+      <w:lvlJc w:val="left"/>
+      <w:pPr>
+        <w:ind w:left="5040" w:hanging="360"/>
+      </w:pPr>
+    </w:lvl>
+    <w:lvl w:ilvl="7" w:tplc="04090019" w:tentative="1">
+      <w:start w:val="1"/>
+      <w:numFmt w:val="lowerLetter"/>
+      <w:lvlText w:val="%8."/>
+      <w:lvlJc w:val="left"/>
+      <w:pPr>
+        <w:ind w:left="5760" w:hanging="360"/>
+      </w:pPr>
+    </w:lvl>
+    <w:lvl w:ilvl="8" w:tplc="0409001B" w:tentative="1">
+      <w:start w:val="1"/>
+      <w:numFmt w:val="lowerRoman"/>
+      <w:lvlText w:val="%9."/>
+      <w:lvlJc w:val="right"/>
+      <w:pPr>
+        <w:ind w:left="6480" w:hanging="180"/>
+      </w:pPr>
+    </w:lvl>
+  </w:abstractNum>
+  <w:abstractNum w:abstractNumId="14">
     <w:nsid w:val="2E703589"/>
     <w:multiLevelType w:val="hybridMultilevel"/>
     <w:tmpl w:val="78FA9366"/>
@@ -11080,7 +11663,7 @@
       </w:rPr>
     </w:lvl>
   </w:abstractNum>
-  <w:abstractNum w:abstractNumId="14">
+  <w:abstractNum w:abstractNumId="15">
     <w:nsid w:val="305C6802"/>
     <w:multiLevelType w:val="hybridMultilevel"/>
     <w:tmpl w:val="D72E9CEE"/>
@@ -11169,7 +11752,96 @@
       </w:pPr>
     </w:lvl>
   </w:abstractNum>
-  <w:abstractNum w:abstractNumId="15">
+  <w:abstractNum w:abstractNumId="16">
+    <w:nsid w:val="322C74BD"/>
+    <w:multiLevelType w:val="hybridMultilevel"/>
+    <w:tmpl w:val="44EA2960"/>
+    <w:lvl w:ilvl="0" w:tplc="0409000F">
+      <w:start w:val="1"/>
+      <w:numFmt w:val="decimal"/>
+      <w:lvlText w:val="%1."/>
+      <w:lvlJc w:val="left"/>
+      <w:pPr>
+        <w:ind w:left="720" w:hanging="360"/>
+      </w:pPr>
+      <w:rPr>
+        <w:rFonts w:hint="default"/>
+      </w:rPr>
+    </w:lvl>
+    <w:lvl w:ilvl="1" w:tplc="04090019" w:tentative="1">
+      <w:start w:val="1"/>
+      <w:numFmt w:val="lowerLetter"/>
+      <w:lvlText w:val="%2."/>
+      <w:lvlJc w:val="left"/>
+      <w:pPr>
+        <w:ind w:left="1440" w:hanging="360"/>
+      </w:pPr>
+    </w:lvl>
+    <w:lvl w:ilvl="2" w:tplc="0409001B" w:tentative="1">
+      <w:start w:val="1"/>
+      <w:numFmt w:val="lowerRoman"/>
+      <w:lvlText w:val="%3."/>
+      <w:lvlJc w:val="right"/>
+      <w:pPr>
+        <w:ind w:left="2160" w:hanging="180"/>
+      </w:pPr>
+    </w:lvl>
+    <w:lvl w:ilvl="3" w:tplc="0409000F" w:tentative="1">
+      <w:start w:val="1"/>
+      <w:numFmt w:val="decimal"/>
+      <w:lvlText w:val="%4."/>
+      <w:lvlJc w:val="left"/>
+      <w:pPr>
+        <w:ind w:left="2880" w:hanging="360"/>
+      </w:pPr>
+    </w:lvl>
+    <w:lvl w:ilvl="4" w:tplc="04090019" w:tentative="1">
+      <w:start w:val="1"/>
+      <w:numFmt w:val="lowerLetter"/>
+      <w:lvlText w:val="%5."/>
+      <w:lvlJc w:val="left"/>
+      <w:pPr>
+        <w:ind w:left="3600" w:hanging="360"/>
+      </w:pPr>
+    </w:lvl>
+    <w:lvl w:ilvl="5" w:tplc="0409001B" w:tentative="1">
+      <w:start w:val="1"/>
+      <w:numFmt w:val="lowerRoman"/>
+      <w:lvlText w:val="%6."/>
+      <w:lvlJc w:val="right"/>
+      <w:pPr>
+        <w:ind w:left="4320" w:hanging="180"/>
+      </w:pPr>
+    </w:lvl>
+    <w:lvl w:ilvl="6" w:tplc="0409000F" w:tentative="1">
+      <w:start w:val="1"/>
+      <w:numFmt w:val="decimal"/>
+      <w:lvlText w:val="%7."/>
+      <w:lvlJc w:val="left"/>
+      <w:pPr>
+        <w:ind w:left="5040" w:hanging="360"/>
+      </w:pPr>
+    </w:lvl>
+    <w:lvl w:ilvl="7" w:tplc="04090019" w:tentative="1">
+      <w:start w:val="1"/>
+      <w:numFmt w:val="lowerLetter"/>
+      <w:lvlText w:val="%8."/>
+      <w:lvlJc w:val="left"/>
+      <w:pPr>
+        <w:ind w:left="5760" w:hanging="360"/>
+      </w:pPr>
+    </w:lvl>
+    <w:lvl w:ilvl="8" w:tplc="0409001B" w:tentative="1">
+      <w:start w:val="1"/>
+      <w:numFmt w:val="lowerRoman"/>
+      <w:lvlText w:val="%9."/>
+      <w:lvlJc w:val="right"/>
+      <w:pPr>
+        <w:ind w:left="6480" w:hanging="180"/>
+      </w:pPr>
+    </w:lvl>
+  </w:abstractNum>
+  <w:abstractNum w:abstractNumId="17">
     <w:nsid w:val="34DA6042"/>
     <w:multiLevelType w:val="hybridMultilevel"/>
     <w:tmpl w:val="044AE32A"/>
@@ -11281,7 +11953,7 @@
       </w:rPr>
     </w:lvl>
   </w:abstractNum>
-  <w:abstractNum w:abstractNumId="16">
+  <w:abstractNum w:abstractNumId="18">
     <w:nsid w:val="37684FC3"/>
     <w:multiLevelType w:val="hybridMultilevel"/>
     <w:tmpl w:val="A68CBBC2"/>
@@ -11393,7 +12065,7 @@
       </w:rPr>
     </w:lvl>
   </w:abstractNum>
-  <w:abstractNum w:abstractNumId="17">
+  <w:abstractNum w:abstractNumId="19">
     <w:nsid w:val="385B326C"/>
     <w:multiLevelType w:val="hybridMultilevel"/>
     <w:tmpl w:val="E89E71DE"/>
@@ -11505,7 +12177,7 @@
       </w:rPr>
     </w:lvl>
   </w:abstractNum>
-  <w:abstractNum w:abstractNumId="18">
+  <w:abstractNum w:abstractNumId="20">
     <w:nsid w:val="38D74AF6"/>
     <w:multiLevelType w:val="multilevel"/>
     <w:tmpl w:val="EE0A83BC"/>
@@ -11618,7 +12290,7 @@
       </w:rPr>
     </w:lvl>
   </w:abstractNum>
-  <w:abstractNum w:abstractNumId="19">
+  <w:abstractNum w:abstractNumId="21">
     <w:nsid w:val="39147087"/>
     <w:multiLevelType w:val="hybridMultilevel"/>
     <w:tmpl w:val="71345534"/>
@@ -11731,7 +12403,7 @@
       </w:rPr>
     </w:lvl>
   </w:abstractNum>
-  <w:abstractNum w:abstractNumId="20">
+  <w:abstractNum w:abstractNumId="22">
     <w:nsid w:val="3A9C287E"/>
     <w:multiLevelType w:val="hybridMultilevel"/>
     <w:tmpl w:val="5E22D1C4"/>
@@ -11844,7 +12516,7 @@
       </w:rPr>
     </w:lvl>
   </w:abstractNum>
-  <w:abstractNum w:abstractNumId="21">
+  <w:abstractNum w:abstractNumId="23">
     <w:nsid w:val="44BD5ACD"/>
     <w:multiLevelType w:val="hybridMultilevel"/>
     <w:tmpl w:val="AAF039DE"/>
@@ -11956,7 +12628,7 @@
       </w:rPr>
     </w:lvl>
   </w:abstractNum>
-  <w:abstractNum w:abstractNumId="22">
+  <w:abstractNum w:abstractNumId="24">
     <w:nsid w:val="4F72207B"/>
     <w:multiLevelType w:val="hybridMultilevel"/>
     <w:tmpl w:val="3EC09AB8"/>
@@ -12069,7 +12741,7 @@
       </w:rPr>
     </w:lvl>
   </w:abstractNum>
-  <w:abstractNum w:abstractNumId="23">
+  <w:abstractNum w:abstractNumId="25">
     <w:nsid w:val="55F84FA2"/>
     <w:multiLevelType w:val="hybridMultilevel"/>
     <w:tmpl w:val="0CB6E548"/>
@@ -12181,7 +12853,7 @@
       </w:rPr>
     </w:lvl>
   </w:abstractNum>
-  <w:abstractNum w:abstractNumId="24">
+  <w:abstractNum w:abstractNumId="26">
     <w:nsid w:val="5AFA68BE"/>
     <w:multiLevelType w:val="multilevel"/>
     <w:tmpl w:val="D6C49406"/>
@@ -12302,7 +12974,7 @@
       </w:rPr>
     </w:lvl>
   </w:abstractNum>
-  <w:abstractNum w:abstractNumId="25">
+  <w:abstractNum w:abstractNumId="27">
     <w:nsid w:val="5CB01EA2"/>
     <w:multiLevelType w:val="hybridMultilevel"/>
     <w:tmpl w:val="A3DEFD2C"/>
@@ -12415,7 +13087,7 @@
       </w:rPr>
     </w:lvl>
   </w:abstractNum>
-  <w:abstractNum w:abstractNumId="26">
+  <w:abstractNum w:abstractNumId="28">
     <w:nsid w:val="5EED6546"/>
     <w:multiLevelType w:val="hybridMultilevel"/>
     <w:tmpl w:val="711CC2F6"/>
@@ -12527,7 +13199,7 @@
       </w:rPr>
     </w:lvl>
   </w:abstractNum>
-  <w:abstractNum w:abstractNumId="27">
+  <w:abstractNum w:abstractNumId="29">
     <w:nsid w:val="6A3A07C5"/>
     <w:multiLevelType w:val="multilevel"/>
     <w:tmpl w:val="875A0D00"/>
@@ -12649,7 +13321,7 @@
       </w:rPr>
     </w:lvl>
   </w:abstractNum>
-  <w:abstractNum w:abstractNumId="28">
+  <w:abstractNum w:abstractNumId="30">
     <w:nsid w:val="6A7603CB"/>
     <w:multiLevelType w:val="hybridMultilevel"/>
     <w:tmpl w:val="4670CB4A"/>
@@ -12762,7 +13434,7 @@
       </w:rPr>
     </w:lvl>
   </w:abstractNum>
-  <w:abstractNum w:abstractNumId="29">
+  <w:abstractNum w:abstractNumId="31">
     <w:nsid w:val="6C5955E5"/>
     <w:multiLevelType w:val="multilevel"/>
     <w:tmpl w:val="04090025"/>
@@ -12848,7 +13520,7 @@
       </w:pPr>
     </w:lvl>
   </w:abstractNum>
-  <w:abstractNum w:abstractNumId="30">
+  <w:abstractNum w:abstractNumId="32">
     <w:nsid w:val="720038F6"/>
     <w:multiLevelType w:val="hybridMultilevel"/>
     <w:tmpl w:val="074C3C38"/>
@@ -12961,7 +13633,7 @@
       </w:rPr>
     </w:lvl>
   </w:abstractNum>
-  <w:abstractNum w:abstractNumId="31">
+  <w:abstractNum w:abstractNumId="33">
     <w:nsid w:val="7B901BA3"/>
     <w:multiLevelType w:val="hybridMultilevel"/>
     <w:tmpl w:val="F59C00C4"/>
@@ -13074,10 +13746,10 @@
     </w:lvl>
   </w:abstractNum>
   <w:num w:numId="1">
-    <w:abstractNumId w:val="27"/>
+    <w:abstractNumId w:val="29"/>
   </w:num>
   <w:num w:numId="2">
-    <w:abstractNumId w:val="24"/>
+    <w:abstractNumId w:val="26"/>
   </w:num>
   <w:num w:numId="3">
     <w:abstractNumId w:val="6"/>
@@ -13086,13 +13758,13 @@
     <w:abstractNumId w:val="10"/>
   </w:num>
   <w:num w:numId="5">
-    <w:abstractNumId w:val="22"/>
+    <w:abstractNumId w:val="24"/>
   </w:num>
   <w:num w:numId="6">
-    <w:abstractNumId w:val="19"/>
+    <w:abstractNumId w:val="21"/>
   </w:num>
   <w:num w:numId="7">
-    <w:abstractNumId w:val="28"/>
+    <w:abstractNumId w:val="30"/>
   </w:num>
   <w:num w:numId="8">
     <w:abstractNumId w:val="12"/>
@@ -13107,34 +13779,34 @@
     <w:abstractNumId w:val="7"/>
   </w:num>
   <w:num w:numId="12">
-    <w:abstractNumId w:val="14"/>
+    <w:abstractNumId w:val="15"/>
   </w:num>
   <w:num w:numId="13">
-    <w:abstractNumId w:val="25"/>
+    <w:abstractNumId w:val="27"/>
   </w:num>
   <w:num w:numId="14">
-    <w:abstractNumId w:val="30"/>
+    <w:abstractNumId w:val="32"/>
   </w:num>
   <w:num w:numId="15">
     <w:abstractNumId w:val="1"/>
   </w:num>
   <w:num w:numId="16">
-    <w:abstractNumId w:val="20"/>
+    <w:abstractNumId w:val="22"/>
   </w:num>
   <w:num w:numId="17">
-    <w:abstractNumId w:val="29"/>
+    <w:abstractNumId w:val="31"/>
   </w:num>
   <w:num w:numId="18">
-    <w:abstractNumId w:val="23"/>
+    <w:abstractNumId w:val="25"/>
   </w:num>
   <w:num w:numId="19">
     <w:abstractNumId w:val="0"/>
   </w:num>
   <w:num w:numId="20">
-    <w:abstractNumId w:val="18"/>
+    <w:abstractNumId w:val="20"/>
   </w:num>
   <w:num w:numId="21">
-    <w:abstractNumId w:val="15"/>
+    <w:abstractNumId w:val="17"/>
   </w:num>
   <w:num w:numId="22">
     <w:abstractNumId w:val="4"/>
@@ -13143,10 +13815,10 @@
     <w:abstractNumId w:val="3"/>
   </w:num>
   <w:num w:numId="24">
-    <w:abstractNumId w:val="21"/>
+    <w:abstractNumId w:val="23"/>
   </w:num>
   <w:num w:numId="25">
-    <w:abstractNumId w:val="26"/>
+    <w:abstractNumId w:val="28"/>
   </w:num>
   <w:num w:numId="26">
     <w:abstractNumId w:val="8"/>
@@ -13155,19 +13827,25 @@
     <w:abstractNumId w:val="9"/>
   </w:num>
   <w:num w:numId="28">
-    <w:abstractNumId w:val="16"/>
+    <w:abstractNumId w:val="18"/>
   </w:num>
   <w:num w:numId="29">
-    <w:abstractNumId w:val="31"/>
+    <w:abstractNumId w:val="33"/>
   </w:num>
   <w:num w:numId="30">
-    <w:abstractNumId w:val="17"/>
+    <w:abstractNumId w:val="19"/>
   </w:num>
   <w:num w:numId="31">
-    <w:abstractNumId w:val="13"/>
+    <w:abstractNumId w:val="14"/>
   </w:num>
   <w:num w:numId="32">
     <w:abstractNumId w:val="2"/>
+  </w:num>
+  <w:num w:numId="33">
+    <w:abstractNumId w:val="13"/>
+  </w:num>
+  <w:num w:numId="34">
+    <w:abstractNumId w:val="16"/>
   </w:num>
 </w:numbering>
 </file>
@@ -15111,7 +15789,7 @@
   <a:extraClrSchemeLst/>
   <a:extLst>
     <a:ext uri="{05A4C25C-085E-4340-85A3-A5531E510DB2}">
-      <thm15:themeFamily xmlns:thm15="http://schemas.microsoft.com/office/thememl/2012/main" xmlns="" name="Office Theme" id="{62F939B6-93AF-4DB8-9C6B-D6C7DFDC589F}" vid="{4A3C46E8-61CC-4603-A589-7422A47A8E4A}"/>
+      <thm15:themeFamily xmlns="" xmlns:thm15="http://schemas.microsoft.com/office/thememl/2012/main" name="Office Theme" id="{62F939B6-93AF-4DB8-9C6B-D6C7DFDC589F}" vid="{4A3C46E8-61CC-4603-A589-7422A47A8E4A}"/>
     </a:ext>
   </a:extLst>
 </a:theme>
@@ -15122,7 +15800,7 @@
 </file>
 
 <file path=customXml/itemProps1.xml><?xml version="1.0" encoding="utf-8"?>
-<ds:datastoreItem xmlns:ds="http://schemas.openxmlformats.org/officeDocument/2006/customXml" ds:itemID="{C066F922-1430-496F-A047-F31DE4154689}">
+<ds:datastoreItem xmlns:ds="http://schemas.openxmlformats.org/officeDocument/2006/customXml" ds:itemID="{4E34A46B-B222-46F2-B533-CFB7D48FD579}">
   <ds:schemaRefs>
     <ds:schemaRef ds:uri="http://schemas.openxmlformats.org/officeDocument/2006/bibliography"/>
   </ds:schemaRefs>

</xml_diff>

<commit_message>
update reuqimrent plan 14/12/2013 - Khang 1h.00am
</commit_message>
<xml_diff>
--- a/3. Requirement/AS_RE_RequirementPlan.docx
+++ b/3. Requirement/AS_RE_RequirementPlan.docx
@@ -5636,6 +5636,7 @@
               <w:rPr>
                 <w:sz w:val="24"/>
                 <w:szCs w:val="24"/>
+                <w:lang w:val="en-US"/>
               </w:rPr>
             </w:pPr>
             <w:r>
@@ -5644,6 +5645,57 @@
                 <w:szCs w:val="24"/>
               </w:rPr>
               <w:t>Discover Architectural Drivers.</w:t>
+            </w:r>
+          </w:p>
+          <w:p>
+            <w:pPr>
+              <w:rPr>
+                <w:sz w:val="24"/>
+                <w:szCs w:val="24"/>
+                <w:lang w:val="en-US"/>
+              </w:rPr>
+            </w:pPr>
+            <w:r>
+              <w:rPr>
+                <w:sz w:val="24"/>
+                <w:szCs w:val="24"/>
+                <w:lang w:val="en-US"/>
+              </w:rPr>
+              <w:t xml:space="preserve">+ Functional </w:t>
+            </w:r>
+          </w:p>
+          <w:p>
+            <w:pPr>
+              <w:rPr>
+                <w:sz w:val="24"/>
+                <w:szCs w:val="24"/>
+                <w:lang w:val="en-US"/>
+              </w:rPr>
+            </w:pPr>
+            <w:r>
+              <w:rPr>
+                <w:sz w:val="24"/>
+                <w:szCs w:val="24"/>
+                <w:lang w:val="en-US"/>
+              </w:rPr>
+              <w:t xml:space="preserve">+ Quality Attribute </w:t>
+            </w:r>
+          </w:p>
+          <w:p>
+            <w:pPr>
+              <w:rPr>
+                <w:sz w:val="24"/>
+                <w:szCs w:val="24"/>
+                <w:lang w:val="en-US"/>
+              </w:rPr>
+            </w:pPr>
+            <w:r>
+              <w:rPr>
+                <w:sz w:val="24"/>
+                <w:szCs w:val="24"/>
+                <w:lang w:val="en-US"/>
+              </w:rPr>
+              <w:t>+ Constraints</w:t>
             </w:r>
           </w:p>
         </w:tc>
@@ -6022,6 +6074,7 @@
               <w:rPr>
                 <w:sz w:val="24"/>
                 <w:szCs w:val="24"/>
+                <w:lang w:val="en-US"/>
               </w:rPr>
             </w:pPr>
             <w:r>
@@ -6030,6 +6083,163 @@
                 <w:szCs w:val="24"/>
               </w:rPr>
               <w:t>Meeting with customer #1</w:t>
+            </w:r>
+            <w:r>
+              <w:rPr>
+                <w:sz w:val="24"/>
+                <w:szCs w:val="24"/>
+                <w:lang w:val="en-US"/>
+              </w:rPr>
+              <w:t xml:space="preserve"> </w:t>
+            </w:r>
+          </w:p>
+          <w:p>
+            <w:pPr>
+              <w:rPr>
+                <w:sz w:val="24"/>
+                <w:szCs w:val="24"/>
+                <w:lang w:val="en-US"/>
+              </w:rPr>
+            </w:pPr>
+            <w:r>
+              <w:rPr>
+                <w:sz w:val="24"/>
+                <w:szCs w:val="24"/>
+                <w:lang w:val="en-US"/>
+              </w:rPr>
+              <w:t xml:space="preserve">- </w:t>
+            </w:r>
+            <w:r>
+              <w:rPr>
+                <w:sz w:val="24"/>
+                <w:szCs w:val="24"/>
+                <w:lang w:val="en-US"/>
+              </w:rPr>
+              <w:t>Elicit</w:t>
+            </w:r>
+            <w:r>
+              <w:rPr>
+                <w:sz w:val="24"/>
+                <w:szCs w:val="24"/>
+                <w:lang w:val="en-US"/>
+              </w:rPr>
+              <w:t xml:space="preserve"> requirements</w:t>
+            </w:r>
+            <w:r>
+              <w:rPr>
+                <w:sz w:val="24"/>
+                <w:szCs w:val="24"/>
+                <w:lang w:val="en-US"/>
+              </w:rPr>
+              <w:t xml:space="preserve"> high level and quality attribute</w:t>
+            </w:r>
+          </w:p>
+          <w:p>
+            <w:pPr>
+              <w:rPr>
+                <w:sz w:val="24"/>
+                <w:szCs w:val="24"/>
+                <w:lang w:val="en-US"/>
+              </w:rPr>
+            </w:pPr>
+            <w:r>
+              <w:rPr>
+                <w:sz w:val="24"/>
+                <w:szCs w:val="24"/>
+                <w:lang w:val="en-US"/>
+              </w:rPr>
+              <w:t xml:space="preserve">   + Compose newsletter</w:t>
+            </w:r>
+            <w:r>
+              <w:rPr>
+                <w:sz w:val="24"/>
+                <w:szCs w:val="24"/>
+                <w:lang w:val="en-US"/>
+              </w:rPr>
+              <w:t xml:space="preserve"> module</w:t>
+            </w:r>
+          </w:p>
+          <w:p>
+            <w:pPr>
+              <w:rPr>
+                <w:sz w:val="24"/>
+                <w:szCs w:val="24"/>
+                <w:lang w:val="en-US"/>
+              </w:rPr>
+            </w:pPr>
+            <w:r>
+              <w:rPr>
+                <w:sz w:val="24"/>
+                <w:szCs w:val="24"/>
+                <w:lang w:val="en-US"/>
+              </w:rPr>
+              <w:t xml:space="preserve">   + Catalog</w:t>
+            </w:r>
+            <w:r>
+              <w:rPr>
+                <w:sz w:val="24"/>
+                <w:szCs w:val="24"/>
+                <w:lang w:val="en-US"/>
+              </w:rPr>
+              <w:t xml:space="preserve"> module</w:t>
+            </w:r>
+          </w:p>
+          <w:p>
+            <w:pPr>
+              <w:rPr>
+                <w:sz w:val="24"/>
+                <w:szCs w:val="24"/>
+                <w:lang w:val="en-US"/>
+              </w:rPr>
+            </w:pPr>
+            <w:r>
+              <w:rPr>
+                <w:sz w:val="24"/>
+                <w:szCs w:val="24"/>
+                <w:lang w:val="en-US"/>
+              </w:rPr>
+              <w:t xml:space="preserve">   + Question and Answer</w:t>
+            </w:r>
+            <w:r>
+              <w:rPr>
+                <w:sz w:val="24"/>
+                <w:szCs w:val="24"/>
+                <w:lang w:val="en-US"/>
+              </w:rPr>
+              <w:t xml:space="preserve"> module</w:t>
+            </w:r>
+            <w:r>
+              <w:rPr>
+                <w:sz w:val="24"/>
+                <w:szCs w:val="24"/>
+                <w:lang w:val="en-US"/>
+              </w:rPr>
+              <w:t xml:space="preserve"> </w:t>
+            </w:r>
+          </w:p>
+          <w:p>
+            <w:pPr>
+              <w:rPr>
+                <w:sz w:val="24"/>
+                <w:szCs w:val="24"/>
+                <w:lang w:val="en-US"/>
+              </w:rPr>
+            </w:pPr>
+            <w:r>
+              <w:rPr>
+                <w:sz w:val="24"/>
+                <w:szCs w:val="24"/>
+                <w:lang w:val="en-US"/>
+              </w:rPr>
+              <w:t>-</w:t>
+            </w:r>
+            <w:r>
+              <w:rPr>
+                <w:sz w:val="24"/>
+                <w:szCs w:val="24"/>
+                <w:lang w:val="en-US"/>
+              </w:rPr>
+              <w:t xml:space="preserve"> Constraints: technical and business</w:t>
             </w:r>
           </w:p>
         </w:tc>
@@ -6194,6 +6404,7 @@
               <w:rPr>
                 <w:sz w:val="24"/>
                 <w:szCs w:val="24"/>
+                <w:lang w:val="en-US"/>
               </w:rPr>
             </w:pPr>
             <w:r>
@@ -6202,6 +6413,59 @@
                 <w:szCs w:val="24"/>
               </w:rPr>
               <w:t>Update Operation Requirement Document.</w:t>
+            </w:r>
+          </w:p>
+          <w:p>
+            <w:pPr>
+              <w:rPr>
+                <w:sz w:val="24"/>
+                <w:szCs w:val="24"/>
+                <w:lang w:val="en-US"/>
+              </w:rPr>
+            </w:pPr>
+            <w:r>
+              <w:rPr>
+                <w:sz w:val="24"/>
+                <w:szCs w:val="24"/>
+                <w:lang w:val="en-US"/>
+              </w:rPr>
+              <w:t xml:space="preserve">+ Functional </w:t>
+            </w:r>
+          </w:p>
+          <w:p>
+            <w:pPr>
+              <w:rPr>
+                <w:sz w:val="24"/>
+                <w:szCs w:val="24"/>
+                <w:lang w:val="en-US"/>
+              </w:rPr>
+            </w:pPr>
+            <w:r>
+              <w:rPr>
+                <w:sz w:val="24"/>
+                <w:szCs w:val="24"/>
+                <w:lang w:val="en-US"/>
+              </w:rPr>
+              <w:t xml:space="preserve">+ Quality Attribute </w:t>
+            </w:r>
+          </w:p>
+          <w:p>
+            <w:pPr>
+              <w:rPr>
+                <w:sz w:val="24"/>
+                <w:szCs w:val="24"/>
+                <w:lang w:val="en-US"/>
+              </w:rPr>
+            </w:pPr>
+            <w:r>
+              <w:rPr>
+                <w:i/>
+                <w:color w:val="FF0000"/>
+                <w:sz w:val="24"/>
+                <w:szCs w:val="24"/>
+                <w:lang w:val="en-US"/>
+              </w:rPr>
+              <w:t>&lt;send for customer review&gt;</w:t>
             </w:r>
           </w:p>
         </w:tc>
@@ -6347,14 +6611,16 @@
               <w:rPr>
                 <w:sz w:val="24"/>
                 <w:szCs w:val="24"/>
-              </w:rPr>
-            </w:pPr>
-            <w:r>
-              <w:rPr>
-                <w:sz w:val="24"/>
-                <w:szCs w:val="24"/>
-              </w:rPr>
-              <w:t>9</w:t>
+                <w:lang w:val="en-US"/>
+              </w:rPr>
+            </w:pPr>
+            <w:r>
+              <w:rPr>
+                <w:sz w:val="24"/>
+                <w:szCs w:val="24"/>
+                <w:lang w:val="en-US"/>
+              </w:rPr>
+              <w:t>5</w:t>
             </w:r>
           </w:p>
         </w:tc>
@@ -6368,6 +6634,7 @@
               <w:rPr>
                 <w:sz w:val="24"/>
                 <w:szCs w:val="24"/>
+                <w:lang w:val="en-US"/>
               </w:rPr>
             </w:pPr>
             <w:r>
@@ -6376,6 +6643,23 @@
                 <w:szCs w:val="24"/>
               </w:rPr>
               <w:t>Meeting with customer #2.</w:t>
+            </w:r>
+          </w:p>
+          <w:p>
+            <w:pPr>
+              <w:rPr>
+                <w:sz w:val="24"/>
+                <w:szCs w:val="24"/>
+                <w:lang w:val="en-US"/>
+              </w:rPr>
+            </w:pPr>
+            <w:r>
+              <w:rPr>
+                <w:sz w:val="24"/>
+                <w:szCs w:val="24"/>
+                <w:lang w:val="en-US"/>
+              </w:rPr>
+              <w:t>+ Review entities and continues elicit high level functional and quality attributes</w:t>
             </w:r>
           </w:p>
         </w:tc>
@@ -6484,14 +6768,16 @@
               <w:rPr>
                 <w:sz w:val="24"/>
                 <w:szCs w:val="24"/>
-              </w:rPr>
-            </w:pPr>
-            <w:r>
-              <w:rPr>
-                <w:sz w:val="24"/>
-                <w:szCs w:val="24"/>
-              </w:rPr>
-              <w:t>10</w:t>
+                <w:lang w:val="en-US"/>
+              </w:rPr>
+            </w:pPr>
+            <w:r>
+              <w:rPr>
+                <w:sz w:val="24"/>
+                <w:szCs w:val="24"/>
+                <w:lang w:val="en-US"/>
+              </w:rPr>
+              <w:t>6</w:t>
             </w:r>
           </w:p>
         </w:tc>
@@ -6521,13 +6807,64 @@
               </w:rPr>
               <w:t xml:space="preserve"> Operation Requirement Document</w:t>
             </w:r>
-            <w:r>
-              <w:rPr>
-                <w:sz w:val="24"/>
-                <w:szCs w:val="24"/>
-                <w:lang w:val="en-US"/>
-              </w:rPr>
-              <w:t xml:space="preserve"> and Architecture Drivers Specification</w:t>
+          </w:p>
+          <w:p>
+            <w:pPr>
+              <w:rPr>
+                <w:sz w:val="24"/>
+                <w:szCs w:val="24"/>
+                <w:lang w:val="en-US"/>
+              </w:rPr>
+            </w:pPr>
+            <w:r>
+              <w:rPr>
+                <w:sz w:val="24"/>
+                <w:szCs w:val="24"/>
+                <w:lang w:val="en-US"/>
+              </w:rPr>
+              <w:t xml:space="preserve">Create </w:t>
+            </w:r>
+            <w:r>
+              <w:rPr>
+                <w:sz w:val="24"/>
+                <w:szCs w:val="24"/>
+                <w:lang w:val="en-US"/>
+              </w:rPr>
+              <w:t>Architecture Drivers Specification</w:t>
+            </w:r>
+          </w:p>
+          <w:p>
+            <w:pPr>
+              <w:rPr>
+                <w:sz w:val="24"/>
+                <w:szCs w:val="24"/>
+                <w:lang w:val="en-US"/>
+              </w:rPr>
+            </w:pPr>
+            <w:r>
+              <w:rPr>
+                <w:sz w:val="24"/>
+                <w:szCs w:val="24"/>
+                <w:lang w:val="en-US"/>
+              </w:rPr>
+              <w:t xml:space="preserve">+ Entities </w:t>
+            </w:r>
+          </w:p>
+          <w:p>
+            <w:pPr>
+              <w:rPr>
+                <w:sz w:val="24"/>
+                <w:szCs w:val="24"/>
+                <w:lang w:val="en-US"/>
+              </w:rPr>
+            </w:pPr>
+            <w:r>
+              <w:rPr>
+                <w:sz w:val="24"/>
+                <w:szCs w:val="24"/>
+                <w:lang w:val="en-US"/>
+              </w:rPr>
+              <w:t>+ Use case diagram</w:t>
             </w:r>
           </w:p>
         </w:tc>
@@ -6619,14 +6956,16 @@
               <w:rPr>
                 <w:sz w:val="24"/>
                 <w:szCs w:val="24"/>
-              </w:rPr>
-            </w:pPr>
-            <w:r>
-              <w:rPr>
-                <w:sz w:val="24"/>
-                <w:szCs w:val="24"/>
-              </w:rPr>
-              <w:t>11</w:t>
+                <w:lang w:val="en-US"/>
+              </w:rPr>
+            </w:pPr>
+            <w:r>
+              <w:rPr>
+                <w:sz w:val="24"/>
+                <w:szCs w:val="24"/>
+                <w:lang w:val="en-US"/>
+              </w:rPr>
+              <w:t>7</w:t>
             </w:r>
           </w:p>
         </w:tc>
@@ -6639,14 +6978,23 @@
               <w:rPr>
                 <w:sz w:val="24"/>
                 <w:szCs w:val="24"/>
-              </w:rPr>
-            </w:pPr>
-            <w:r>
-              <w:rPr>
-                <w:sz w:val="24"/>
-                <w:szCs w:val="24"/>
-              </w:rPr>
-              <w:t>Meeting with mentor #2.</w:t>
+                <w:lang w:val="en-US"/>
+              </w:rPr>
+            </w:pPr>
+            <w:r>
+              <w:rPr>
+                <w:sz w:val="24"/>
+                <w:szCs w:val="24"/>
+              </w:rPr>
+              <w:t>Meeting with mentor #</w:t>
+            </w:r>
+            <w:r>
+              <w:rPr>
+                <w:sz w:val="24"/>
+                <w:szCs w:val="24"/>
+                <w:lang w:val="en-US"/>
+              </w:rPr>
+              <w:t>2 to review works done at requirement stages</w:t>
             </w:r>
           </w:p>
         </w:tc>
@@ -6736,8 +7084,17 @@
               <w:rPr>
                 <w:sz w:val="24"/>
                 <w:szCs w:val="24"/>
-              </w:rPr>
-            </w:pPr>
+                <w:lang w:val="en-US"/>
+              </w:rPr>
+            </w:pPr>
+            <w:r>
+              <w:rPr>
+                <w:sz w:val="24"/>
+                <w:szCs w:val="24"/>
+                <w:lang w:val="en-US"/>
+              </w:rPr>
+              <w:t>8</w:t>
+            </w:r>
           </w:p>
         </w:tc>
         <w:tc>
@@ -6749,17 +7106,102 @@
               <w:rPr>
                 <w:sz w:val="24"/>
                 <w:szCs w:val="24"/>
-              </w:rPr>
-            </w:pPr>
-            <w:r>
-              <w:rPr>
-                <w:sz w:val="24"/>
-                <w:szCs w:val="24"/>
-              </w:rPr>
-              <w:t>Update Operation Requirement Document.</w:t>
-            </w:r>
-            <w:bookmarkStart w:id="11" w:name="_GoBack"/>
-            <w:bookmarkEnd w:id="11"/>
+                <w:lang w:val="en-US"/>
+              </w:rPr>
+            </w:pPr>
+            <w:r>
+              <w:rPr>
+                <w:sz w:val="24"/>
+                <w:szCs w:val="24"/>
+              </w:rPr>
+              <w:t>Update Architectural Drivers Specification</w:t>
+            </w:r>
+          </w:p>
+          <w:p>
+            <w:pPr>
+              <w:rPr>
+                <w:sz w:val="24"/>
+                <w:szCs w:val="24"/>
+                <w:lang w:val="en-US"/>
+              </w:rPr>
+            </w:pPr>
+            <w:r>
+              <w:rPr>
+                <w:sz w:val="24"/>
+                <w:szCs w:val="24"/>
+                <w:lang w:val="en-US"/>
+              </w:rPr>
+              <w:t>+ Use case diagram</w:t>
+            </w:r>
+          </w:p>
+          <w:p>
+            <w:pPr>
+              <w:rPr>
+                <w:sz w:val="24"/>
+                <w:szCs w:val="24"/>
+                <w:lang w:val="en-US"/>
+              </w:rPr>
+            </w:pPr>
+            <w:r>
+              <w:rPr>
+                <w:sz w:val="24"/>
+                <w:szCs w:val="24"/>
+                <w:lang w:val="en-US"/>
+              </w:rPr>
+              <w:t>+ Use case description</w:t>
+            </w:r>
+          </w:p>
+          <w:p>
+            <w:pPr>
+              <w:rPr>
+                <w:sz w:val="24"/>
+                <w:szCs w:val="24"/>
+                <w:lang w:val="en-US"/>
+              </w:rPr>
+            </w:pPr>
+            <w:r>
+              <w:rPr>
+                <w:sz w:val="24"/>
+                <w:szCs w:val="24"/>
+                <w:lang w:val="en-US"/>
+              </w:rPr>
+              <w:t>+ Quality Attribute</w:t>
+            </w:r>
+            <w:r>
+              <w:rPr>
+                <w:sz w:val="24"/>
+                <w:szCs w:val="24"/>
+                <w:lang w:val="en-US"/>
+              </w:rPr>
+              <w:t xml:space="preserve"> </w:t>
+            </w:r>
+            <w:r>
+              <w:rPr>
+                <w:sz w:val="24"/>
+                <w:szCs w:val="24"/>
+                <w:lang w:val="en-US"/>
+              </w:rPr>
+              <w:t>scenarios</w:t>
+            </w:r>
+          </w:p>
+          <w:p>
+            <w:pPr>
+              <w:rPr>
+                <w:sz w:val="24"/>
+                <w:szCs w:val="24"/>
+                <w:lang w:val="en-US"/>
+              </w:rPr>
+            </w:pPr>
+            <w:r>
+              <w:rPr>
+                <w:i/>
+                <w:color w:val="FF0000"/>
+                <w:sz w:val="24"/>
+                <w:szCs w:val="24"/>
+                <w:lang w:val="en-US"/>
+              </w:rPr>
+              <w:t>&lt;send for customer review&gt;</w:t>
+            </w:r>
           </w:p>
         </w:tc>
         <w:tc>
@@ -6839,91 +7281,139 @@
         <w:tc>
           <w:tcPr>
             <w:tcW w:w="720" w:type="dxa"/>
-            <w:shd w:val="clear" w:color="auto" w:fill="FBE4D5" w:themeFill="accent2" w:themeFillTint="33"/>
-          </w:tcPr>
-          <w:p>
-            <w:pPr>
-              <w:rPr>
-                <w:sz w:val="24"/>
-                <w:szCs w:val="24"/>
-              </w:rPr>
-            </w:pPr>
-            <w:r>
-              <w:rPr>
-                <w:sz w:val="24"/>
-                <w:szCs w:val="24"/>
-              </w:rPr>
-              <w:t>5</w:t>
+            <w:shd w:val="clear" w:color="auto" w:fill="auto"/>
+          </w:tcPr>
+          <w:p>
+            <w:pPr>
+              <w:rPr>
+                <w:sz w:val="24"/>
+                <w:szCs w:val="24"/>
+                <w:lang w:val="en-US"/>
+              </w:rPr>
+            </w:pPr>
+            <w:r>
+              <w:rPr>
+                <w:sz w:val="24"/>
+                <w:szCs w:val="24"/>
+                <w:lang w:val="en-US"/>
+              </w:rPr>
+              <w:t>9</w:t>
             </w:r>
           </w:p>
         </w:tc>
         <w:tc>
           <w:tcPr>
             <w:tcW w:w="4257" w:type="dxa"/>
-            <w:shd w:val="clear" w:color="auto" w:fill="FBE4D5" w:themeFill="accent2" w:themeFillTint="33"/>
-          </w:tcPr>
-          <w:p>
-            <w:pPr>
-              <w:rPr>
-                <w:sz w:val="24"/>
-                <w:szCs w:val="24"/>
-              </w:rPr>
-            </w:pPr>
-            <w:r>
-              <w:rPr>
-                <w:sz w:val="24"/>
-                <w:szCs w:val="24"/>
-              </w:rPr>
-              <w:t>Review with customer #3.</w:t>
+            <w:shd w:val="clear" w:color="auto" w:fill="auto"/>
+          </w:tcPr>
+          <w:p>
+            <w:pPr>
+              <w:rPr>
+                <w:sz w:val="24"/>
+                <w:szCs w:val="24"/>
+              </w:rPr>
+            </w:pPr>
+            <w:r>
+              <w:rPr>
+                <w:sz w:val="24"/>
+                <w:szCs w:val="24"/>
+              </w:rPr>
+              <w:t>Meeting with mentor #</w:t>
+            </w:r>
+            <w:r>
+              <w:rPr>
+                <w:sz w:val="24"/>
+                <w:szCs w:val="24"/>
+                <w:lang w:val="en-US"/>
+              </w:rPr>
+              <w:t>3</w:t>
+            </w:r>
+            <w:r>
+              <w:rPr>
+                <w:sz w:val="24"/>
+                <w:szCs w:val="24"/>
+                <w:lang w:val="en-US"/>
+              </w:rPr>
+              <w:t xml:space="preserve"> to review works done at requirement stages</w:t>
             </w:r>
           </w:p>
         </w:tc>
         <w:tc>
           <w:tcPr>
             <w:tcW w:w="1392" w:type="dxa"/>
-            <w:shd w:val="clear" w:color="auto" w:fill="FBE4D5" w:themeFill="accent2" w:themeFillTint="33"/>
-          </w:tcPr>
-          <w:p>
-            <w:pPr>
-              <w:rPr>
-                <w:sz w:val="24"/>
-                <w:szCs w:val="24"/>
-              </w:rPr>
-            </w:pPr>
-            <w:r>
-              <w:rPr>
-                <w:sz w:val="24"/>
-                <w:szCs w:val="24"/>
-              </w:rPr>
-              <w:t>10/12/2013</w:t>
+            <w:shd w:val="clear" w:color="auto" w:fill="auto"/>
+          </w:tcPr>
+          <w:p>
+            <w:pPr>
+              <w:rPr>
+                <w:sz w:val="24"/>
+                <w:szCs w:val="24"/>
+              </w:rPr>
+            </w:pPr>
+            <w:r>
+              <w:rPr>
+                <w:sz w:val="24"/>
+                <w:szCs w:val="24"/>
+              </w:rPr>
+              <w:t>1</w:t>
+            </w:r>
+            <w:r>
+              <w:rPr>
+                <w:sz w:val="24"/>
+                <w:szCs w:val="24"/>
+                <w:lang w:val="en-US"/>
+              </w:rPr>
+              <w:t>2</w:t>
+            </w:r>
+            <w:r>
+              <w:rPr>
+                <w:sz w:val="24"/>
+                <w:szCs w:val="24"/>
+              </w:rPr>
+              <w:t>/12/2013</w:t>
             </w:r>
           </w:p>
         </w:tc>
         <w:tc>
           <w:tcPr>
             <w:tcW w:w="1346" w:type="dxa"/>
-            <w:shd w:val="clear" w:color="auto" w:fill="FBE4D5" w:themeFill="accent2" w:themeFillTint="33"/>
-          </w:tcPr>
-          <w:p>
-            <w:pPr>
-              <w:rPr>
-                <w:sz w:val="24"/>
-                <w:szCs w:val="24"/>
-              </w:rPr>
-            </w:pPr>
-            <w:r>
-              <w:rPr>
-                <w:sz w:val="24"/>
-                <w:szCs w:val="24"/>
-              </w:rPr>
-              <w:t>10/12/2013</w:t>
+            <w:shd w:val="clear" w:color="auto" w:fill="auto"/>
+          </w:tcPr>
+          <w:p>
+            <w:pPr>
+              <w:rPr>
+                <w:sz w:val="24"/>
+                <w:szCs w:val="24"/>
+              </w:rPr>
+            </w:pPr>
+            <w:r>
+              <w:rPr>
+                <w:sz w:val="24"/>
+                <w:szCs w:val="24"/>
+              </w:rPr>
+              <w:t>1</w:t>
+            </w:r>
+            <w:r>
+              <w:rPr>
+                <w:sz w:val="24"/>
+                <w:szCs w:val="24"/>
+                <w:lang w:val="en-US"/>
+              </w:rPr>
+              <w:t>2</w:t>
+            </w:r>
+            <w:r>
+              <w:rPr>
+                <w:sz w:val="24"/>
+                <w:szCs w:val="24"/>
+              </w:rPr>
+              <w:t>/12/2013</w:t>
             </w:r>
           </w:p>
         </w:tc>
         <w:tc>
           <w:tcPr>
             <w:tcW w:w="1645" w:type="dxa"/>
-            <w:shd w:val="clear" w:color="auto" w:fill="FBE4D5" w:themeFill="accent2" w:themeFillTint="33"/>
+            <w:shd w:val="clear" w:color="auto" w:fill="auto"/>
           </w:tcPr>
           <w:p>
             <w:pPr>
@@ -6962,86 +7452,191 @@
         <w:tc>
           <w:tcPr>
             <w:tcW w:w="720" w:type="dxa"/>
-          </w:tcPr>
-          <w:p>
-            <w:pPr>
-              <w:rPr>
-                <w:sz w:val="24"/>
-                <w:szCs w:val="24"/>
-              </w:rPr>
-            </w:pPr>
-            <w:r>
-              <w:rPr>
-                <w:sz w:val="24"/>
-                <w:szCs w:val="24"/>
-              </w:rPr>
-              <w:t>6</w:t>
+            <w:shd w:val="clear" w:color="auto" w:fill="auto"/>
+          </w:tcPr>
+          <w:p>
+            <w:pPr>
+              <w:rPr>
+                <w:sz w:val="24"/>
+                <w:szCs w:val="24"/>
+                <w:lang w:val="en-US"/>
+              </w:rPr>
+            </w:pPr>
+            <w:r>
+              <w:rPr>
+                <w:sz w:val="24"/>
+                <w:szCs w:val="24"/>
+                <w:lang w:val="en-US"/>
+              </w:rPr>
+              <w:t>10</w:t>
             </w:r>
           </w:p>
         </w:tc>
         <w:tc>
           <w:tcPr>
             <w:tcW w:w="4257" w:type="dxa"/>
-          </w:tcPr>
-          <w:p>
-            <w:pPr>
-              <w:rPr>
-                <w:sz w:val="24"/>
-                <w:szCs w:val="24"/>
-              </w:rPr>
-            </w:pPr>
-            <w:r>
-              <w:rPr>
-                <w:sz w:val="24"/>
-                <w:szCs w:val="24"/>
-              </w:rPr>
-              <w:t>Update Operation Requirement Document.</w:t>
+            <w:shd w:val="clear" w:color="auto" w:fill="auto"/>
+          </w:tcPr>
+          <w:p>
+            <w:pPr>
+              <w:rPr>
+                <w:sz w:val="24"/>
+                <w:szCs w:val="24"/>
+                <w:lang w:val="en-US"/>
+              </w:rPr>
+            </w:pPr>
+            <w:r>
+              <w:rPr>
+                <w:sz w:val="24"/>
+                <w:szCs w:val="24"/>
+              </w:rPr>
+              <w:t>Review with customer #3</w:t>
+            </w:r>
+            <w:r>
+              <w:rPr>
+                <w:sz w:val="24"/>
+                <w:szCs w:val="24"/>
+                <w:lang w:val="en-US"/>
+              </w:rPr>
+              <w:t>.</w:t>
+            </w:r>
+          </w:p>
+          <w:p>
+            <w:pPr>
+              <w:rPr>
+                <w:sz w:val="24"/>
+                <w:szCs w:val="24"/>
+                <w:lang w:val="en-US"/>
+              </w:rPr>
+            </w:pPr>
+            <w:r>
+              <w:rPr>
+                <w:sz w:val="24"/>
+                <w:szCs w:val="24"/>
+                <w:lang w:val="en-US"/>
+              </w:rPr>
+              <w:t>+ Use case diagram</w:t>
+            </w:r>
+          </w:p>
+          <w:p>
+            <w:pPr>
+              <w:rPr>
+                <w:sz w:val="24"/>
+                <w:szCs w:val="24"/>
+                <w:lang w:val="en-US"/>
+              </w:rPr>
+            </w:pPr>
+            <w:r>
+              <w:rPr>
+                <w:sz w:val="24"/>
+                <w:szCs w:val="24"/>
+                <w:lang w:val="en-US"/>
+              </w:rPr>
+              <w:t>+ Use case description</w:t>
+            </w:r>
+          </w:p>
+          <w:p>
+            <w:pPr>
+              <w:rPr>
+                <w:sz w:val="24"/>
+                <w:szCs w:val="24"/>
+                <w:lang w:val="en-US"/>
+              </w:rPr>
+            </w:pPr>
+            <w:r>
+              <w:rPr>
+                <w:sz w:val="24"/>
+                <w:szCs w:val="24"/>
+                <w:lang w:val="en-US"/>
+              </w:rPr>
+              <w:t>+ Quality Attribute</w:t>
+            </w:r>
+            <w:r>
+              <w:rPr>
+                <w:sz w:val="24"/>
+                <w:szCs w:val="24"/>
+                <w:lang w:val="en-US"/>
+              </w:rPr>
+              <w:t xml:space="preserve"> scenarios</w:t>
             </w:r>
           </w:p>
         </w:tc>
         <w:tc>
           <w:tcPr>
             <w:tcW w:w="1392" w:type="dxa"/>
-          </w:tcPr>
-          <w:p>
-            <w:pPr>
-              <w:rPr>
-                <w:sz w:val="24"/>
-                <w:szCs w:val="24"/>
-              </w:rPr>
-            </w:pPr>
-            <w:r>
-              <w:rPr>
-                <w:sz w:val="24"/>
-                <w:szCs w:val="24"/>
-              </w:rPr>
-              <w:t>10/12/2013</w:t>
+            <w:shd w:val="clear" w:color="auto" w:fill="auto"/>
+          </w:tcPr>
+          <w:p>
+            <w:pPr>
+              <w:rPr>
+                <w:sz w:val="24"/>
+                <w:szCs w:val="24"/>
+              </w:rPr>
+            </w:pPr>
+            <w:r>
+              <w:rPr>
+                <w:sz w:val="24"/>
+                <w:szCs w:val="24"/>
+              </w:rPr>
+              <w:t>1</w:t>
+            </w:r>
+            <w:r>
+              <w:rPr>
+                <w:sz w:val="24"/>
+                <w:szCs w:val="24"/>
+                <w:lang w:val="en-US"/>
+              </w:rPr>
+              <w:t>2</w:t>
+            </w:r>
+            <w:r>
+              <w:rPr>
+                <w:sz w:val="24"/>
+                <w:szCs w:val="24"/>
+              </w:rPr>
+              <w:t>/12/2013</w:t>
             </w:r>
           </w:p>
         </w:tc>
         <w:tc>
           <w:tcPr>
             <w:tcW w:w="1346" w:type="dxa"/>
-          </w:tcPr>
-          <w:p>
-            <w:pPr>
-              <w:rPr>
-                <w:sz w:val="24"/>
-                <w:szCs w:val="24"/>
-              </w:rPr>
-            </w:pPr>
-            <w:r>
-              <w:rPr>
-                <w:sz w:val="24"/>
-                <w:szCs w:val="24"/>
-              </w:rPr>
-              <w:t>12/12/2013</w:t>
+            <w:shd w:val="clear" w:color="auto" w:fill="auto"/>
+          </w:tcPr>
+          <w:p>
+            <w:pPr>
+              <w:rPr>
+                <w:sz w:val="24"/>
+                <w:szCs w:val="24"/>
+              </w:rPr>
+            </w:pPr>
+            <w:r>
+              <w:rPr>
+                <w:sz w:val="24"/>
+                <w:szCs w:val="24"/>
+              </w:rPr>
+              <w:t>1</w:t>
+            </w:r>
+            <w:r>
+              <w:rPr>
+                <w:sz w:val="24"/>
+                <w:szCs w:val="24"/>
+                <w:lang w:val="en-US"/>
+              </w:rPr>
+              <w:t>2</w:t>
+            </w:r>
+            <w:r>
+              <w:rPr>
+                <w:sz w:val="24"/>
+                <w:szCs w:val="24"/>
+              </w:rPr>
+              <w:t>/12/2013</w:t>
             </w:r>
           </w:p>
         </w:tc>
         <w:tc>
           <w:tcPr>
             <w:tcW w:w="1645" w:type="dxa"/>
+            <w:shd w:val="clear" w:color="auto" w:fill="auto"/>
           </w:tcPr>
           <w:p>
             <w:pPr>
@@ -7086,54 +7681,143 @@
               <w:rPr>
                 <w:sz w:val="24"/>
                 <w:szCs w:val="24"/>
-              </w:rPr>
-            </w:pPr>
-            <w:r>
-              <w:rPr>
-                <w:sz w:val="24"/>
-                <w:szCs w:val="24"/>
-              </w:rPr>
+                <w:lang w:val="en-US"/>
+              </w:rPr>
+            </w:pPr>
+            <w:r>
+              <w:rPr>
+                <w:sz w:val="24"/>
+                <w:szCs w:val="24"/>
+                <w:lang w:val="en-US"/>
+              </w:rPr>
+              <w:t>11</w:t>
+            </w:r>
+          </w:p>
+        </w:tc>
+        <w:tc>
+          <w:tcPr>
+            <w:tcW w:w="4257" w:type="dxa"/>
+          </w:tcPr>
+          <w:p>
+            <w:pPr>
+              <w:rPr>
+                <w:sz w:val="24"/>
+                <w:szCs w:val="24"/>
+                <w:lang w:val="en-US"/>
+              </w:rPr>
+            </w:pPr>
+            <w:r>
+              <w:rPr>
+                <w:sz w:val="24"/>
+                <w:szCs w:val="24"/>
+              </w:rPr>
+              <w:t xml:space="preserve">Update </w:t>
+            </w:r>
+            <w:r>
+              <w:rPr>
+                <w:sz w:val="24"/>
+                <w:szCs w:val="24"/>
+              </w:rPr>
+              <w:t>Architectural Drivers Specification</w:t>
+            </w:r>
+            <w:r>
+              <w:rPr>
+                <w:sz w:val="24"/>
+                <w:szCs w:val="24"/>
+                <w:lang w:val="en-US"/>
+              </w:rPr>
+              <w:t xml:space="preserve"> </w:t>
+            </w:r>
+            <w:r>
+              <w:rPr>
+                <w:i/>
+                <w:sz w:val="24"/>
+                <w:szCs w:val="24"/>
+                <w:lang w:val="en-US"/>
+              </w:rPr>
+              <w:t>&lt;Requirement change</w:t>
+            </w:r>
+            <w:r>
+              <w:rPr>
+                <w:i/>
+                <w:sz w:val="24"/>
+                <w:szCs w:val="24"/>
+                <w:lang w:val="en-US"/>
+              </w:rPr>
+              <w:t>s</w:t>
+            </w:r>
+            <w:r>
+              <w:rPr>
+                <w:i/>
+                <w:sz w:val="24"/>
+                <w:szCs w:val="24"/>
+                <w:lang w:val="en-US"/>
+              </w:rPr>
+              <w:t>&gt;</w:t>
+            </w:r>
+          </w:p>
+          <w:p>
+            <w:pPr>
+              <w:rPr>
+                <w:sz w:val="24"/>
+                <w:szCs w:val="24"/>
+                <w:lang w:val="en-US"/>
+              </w:rPr>
+            </w:pPr>
+            <w:r>
+              <w:rPr>
+                <w:sz w:val="24"/>
+                <w:szCs w:val="24"/>
+                <w:lang w:val="en-US"/>
+              </w:rPr>
+              <w:lastRenderedPageBreak/>
+              <w:t xml:space="preserve">+ Entities </w:t>
+            </w:r>
+          </w:p>
+          <w:p>
+            <w:pPr>
+              <w:rPr>
+                <w:sz w:val="24"/>
+                <w:szCs w:val="24"/>
+                <w:lang w:val="en-US"/>
+              </w:rPr>
+            </w:pPr>
+            <w:r>
+              <w:rPr>
+                <w:sz w:val="24"/>
+                <w:szCs w:val="24"/>
+                <w:lang w:val="en-US"/>
+              </w:rPr>
+              <w:t>+ Use case diagram &amp; description</w:t>
+            </w:r>
+          </w:p>
+        </w:tc>
+        <w:tc>
+          <w:tcPr>
+            <w:tcW w:w="1392" w:type="dxa"/>
+          </w:tcPr>
+          <w:p>
+            <w:pPr>
+              <w:rPr>
+                <w:sz w:val="24"/>
+                <w:szCs w:val="24"/>
+              </w:rPr>
+            </w:pPr>
+            <w:r>
+              <w:rPr>
+                <w:sz w:val="24"/>
+                <w:szCs w:val="24"/>
+                <w:lang w:val="en-US"/>
+              </w:rPr>
+              <w:lastRenderedPageBreak/>
               <w:t>12</w:t>
             </w:r>
-          </w:p>
-        </w:tc>
-        <w:tc>
-          <w:tcPr>
-            <w:tcW w:w="4257" w:type="dxa"/>
-          </w:tcPr>
-          <w:p>
-            <w:pPr>
-              <w:rPr>
-                <w:sz w:val="24"/>
-                <w:szCs w:val="24"/>
-              </w:rPr>
-            </w:pPr>
-            <w:r>
-              <w:rPr>
-                <w:sz w:val="24"/>
-                <w:szCs w:val="24"/>
-              </w:rPr>
-              <w:t>Review Operation Requirement Document.</w:t>
-            </w:r>
-          </w:p>
-        </w:tc>
-        <w:tc>
-          <w:tcPr>
-            <w:tcW w:w="1392" w:type="dxa"/>
-          </w:tcPr>
-          <w:p>
-            <w:pPr>
-              <w:rPr>
-                <w:sz w:val="24"/>
-                <w:szCs w:val="24"/>
-              </w:rPr>
-            </w:pPr>
-            <w:r>
-              <w:rPr>
-                <w:sz w:val="24"/>
-                <w:szCs w:val="24"/>
-              </w:rPr>
-              <w:t>12/12/2013</w:t>
+            <w:r>
+              <w:rPr>
+                <w:sz w:val="24"/>
+                <w:szCs w:val="24"/>
+              </w:rPr>
+              <w:t>/12/2013</w:t>
             </w:r>
           </w:p>
         </w:tc>
@@ -7153,7 +7837,22 @@
                 <w:sz w:val="24"/>
                 <w:szCs w:val="24"/>
               </w:rPr>
-              <w:t>12/12/2013</w:t>
+              <w:t>1</w:t>
+            </w:r>
+            <w:r>
+              <w:rPr>
+                <w:sz w:val="24"/>
+                <w:szCs w:val="24"/>
+                <w:lang w:val="en-US"/>
+              </w:rPr>
+              <w:t>4</w:t>
+            </w:r>
+            <w:r>
+              <w:rPr>
+                <w:sz w:val="24"/>
+                <w:szCs w:val="24"/>
+              </w:rPr>
+              <w:t>/12/2013</w:t>
             </w:r>
           </w:p>
         </w:tc>
@@ -7174,7 +7873,7 @@
                 <w:sz w:val="24"/>
                 <w:szCs w:val="24"/>
               </w:rPr>
-              <w:t>Khang Huynh</w:t>
+              <w:t>All Team</w:t>
             </w:r>
           </w:p>
         </w:tc>
@@ -7198,112 +7897,179 @@
         <w:tc>
           <w:tcPr>
             <w:tcW w:w="720" w:type="dxa"/>
-          </w:tcPr>
-          <w:p>
-            <w:pPr>
-              <w:rPr>
-                <w:sz w:val="24"/>
-                <w:szCs w:val="24"/>
-              </w:rPr>
-            </w:pPr>
-            <w:r>
-              <w:rPr>
-                <w:sz w:val="24"/>
-                <w:szCs w:val="24"/>
-              </w:rPr>
-              <w:t>14</w:t>
+            <w:shd w:val="clear" w:color="auto" w:fill="D9D9D9" w:themeFill="background1" w:themeFillShade="D9"/>
+          </w:tcPr>
+          <w:p>
+            <w:pPr>
+              <w:rPr>
+                <w:sz w:val="24"/>
+                <w:szCs w:val="24"/>
+              </w:rPr>
+            </w:pPr>
+            <w:r>
+              <w:rPr>
+                <w:sz w:val="24"/>
+                <w:szCs w:val="24"/>
+              </w:rPr>
+              <w:lastRenderedPageBreak/>
+              <w:t>12</w:t>
             </w:r>
           </w:p>
         </w:tc>
         <w:tc>
           <w:tcPr>
             <w:tcW w:w="4257" w:type="dxa"/>
-          </w:tcPr>
-          <w:p>
-            <w:pPr>
-              <w:rPr>
-                <w:sz w:val="24"/>
-                <w:szCs w:val="24"/>
-              </w:rPr>
-            </w:pPr>
-            <w:r>
-              <w:rPr>
-                <w:sz w:val="24"/>
-                <w:szCs w:val="24"/>
-              </w:rPr>
-              <w:t>Create Architecture Drivers Specification &amp; Product Backlog Document.</w:t>
+            <w:shd w:val="clear" w:color="auto" w:fill="D9D9D9" w:themeFill="background1" w:themeFillShade="D9"/>
+          </w:tcPr>
+          <w:p>
+            <w:pPr>
+              <w:rPr>
+                <w:sz w:val="24"/>
+                <w:szCs w:val="24"/>
+                <w:lang w:val="en-US"/>
+              </w:rPr>
+            </w:pPr>
+            <w:r>
+              <w:rPr>
+                <w:sz w:val="24"/>
+                <w:szCs w:val="24"/>
+                <w:lang w:val="en-US"/>
+              </w:rPr>
+              <w:t>Review Architectural Drivers Specification with team members</w:t>
+            </w:r>
+          </w:p>
+          <w:p>
+            <w:pPr>
+              <w:rPr>
+                <w:i/>
+                <w:sz w:val="24"/>
+                <w:szCs w:val="24"/>
+                <w:lang w:val="en-US"/>
+              </w:rPr>
+            </w:pPr>
+            <w:r>
+              <w:rPr>
+                <w:i/>
+                <w:color w:val="FF0000"/>
+                <w:sz w:val="24"/>
+                <w:szCs w:val="24"/>
+                <w:lang w:val="en-US"/>
+              </w:rPr>
+              <w:t xml:space="preserve">&lt;send </w:t>
+            </w:r>
+            <w:r>
+              <w:rPr>
+                <w:i/>
+                <w:color w:val="FF0000"/>
+                <w:sz w:val="24"/>
+                <w:szCs w:val="24"/>
+                <w:lang w:val="en-US"/>
+              </w:rPr>
+              <w:t>for customer review</w:t>
+            </w:r>
+            <w:r>
+              <w:rPr>
+                <w:i/>
+                <w:color w:val="FF0000"/>
+                <w:sz w:val="24"/>
+                <w:szCs w:val="24"/>
+                <w:lang w:val="en-US"/>
+              </w:rPr>
+              <w:t>&gt;</w:t>
             </w:r>
           </w:p>
         </w:tc>
         <w:tc>
           <w:tcPr>
             <w:tcW w:w="1392" w:type="dxa"/>
-          </w:tcPr>
-          <w:p>
-            <w:pPr>
-              <w:rPr>
-                <w:sz w:val="24"/>
-                <w:szCs w:val="24"/>
-              </w:rPr>
-            </w:pPr>
-            <w:r>
-              <w:rPr>
-                <w:sz w:val="24"/>
-                <w:szCs w:val="24"/>
-              </w:rPr>
-              <w:t>12/1</w:t>
-            </w:r>
-            <w:r>
-              <w:rPr>
-                <w:sz w:val="24"/>
-                <w:szCs w:val="24"/>
-                <w:lang w:val="en-US"/>
-              </w:rPr>
-              <w:t>2</w:t>
-            </w:r>
-            <w:r>
-              <w:rPr>
-                <w:sz w:val="24"/>
-                <w:szCs w:val="24"/>
-              </w:rPr>
-              <w:t>/2013</w:t>
+            <w:shd w:val="clear" w:color="auto" w:fill="D9D9D9" w:themeFill="background1" w:themeFillShade="D9"/>
+          </w:tcPr>
+          <w:p>
+            <w:pPr>
+              <w:rPr>
+                <w:sz w:val="24"/>
+                <w:szCs w:val="24"/>
+              </w:rPr>
+            </w:pPr>
+            <w:r>
+              <w:rPr>
+                <w:sz w:val="24"/>
+                <w:szCs w:val="24"/>
+              </w:rPr>
+              <w:t>1</w:t>
+            </w:r>
+            <w:r>
+              <w:rPr>
+                <w:sz w:val="24"/>
+                <w:szCs w:val="24"/>
+                <w:lang w:val="en-US"/>
+              </w:rPr>
+              <w:t>4</w:t>
+            </w:r>
+            <w:r>
+              <w:rPr>
+                <w:sz w:val="24"/>
+                <w:szCs w:val="24"/>
+              </w:rPr>
+              <w:t>/12/2013</w:t>
             </w:r>
           </w:p>
         </w:tc>
         <w:tc>
           <w:tcPr>
             <w:tcW w:w="1346" w:type="dxa"/>
-          </w:tcPr>
-          <w:p>
-            <w:pPr>
-              <w:rPr>
-                <w:sz w:val="24"/>
-                <w:szCs w:val="24"/>
-              </w:rPr>
-            </w:pPr>
-            <w:r>
-              <w:rPr>
-                <w:sz w:val="24"/>
-                <w:szCs w:val="24"/>
-              </w:rPr>
-              <w:t>22/12/2013</w:t>
+            <w:shd w:val="clear" w:color="auto" w:fill="D9D9D9" w:themeFill="background1" w:themeFillShade="D9"/>
+          </w:tcPr>
+          <w:p>
+            <w:pPr>
+              <w:rPr>
+                <w:sz w:val="24"/>
+                <w:szCs w:val="24"/>
+              </w:rPr>
+            </w:pPr>
+            <w:r>
+              <w:rPr>
+                <w:sz w:val="24"/>
+                <w:szCs w:val="24"/>
+              </w:rPr>
+              <w:t>1</w:t>
+            </w:r>
+            <w:r>
+              <w:rPr>
+                <w:sz w:val="24"/>
+                <w:szCs w:val="24"/>
+                <w:lang w:val="en-US"/>
+              </w:rPr>
+              <w:t>4</w:t>
+            </w:r>
+            <w:r>
+              <w:rPr>
+                <w:sz w:val="24"/>
+                <w:szCs w:val="24"/>
+              </w:rPr>
+              <w:t>/12/2013</w:t>
             </w:r>
           </w:p>
         </w:tc>
         <w:tc>
           <w:tcPr>
             <w:tcW w:w="1645" w:type="dxa"/>
+            <w:shd w:val="clear" w:color="auto" w:fill="D9D9D9" w:themeFill="background1" w:themeFillShade="D9"/>
           </w:tcPr>
           <w:p>
             <w:pPr>
               <w:jc w:val="center"/>
-            </w:pPr>
-            <w:r>
-              <w:rPr>
-                <w:sz w:val="24"/>
-                <w:szCs w:val="24"/>
-              </w:rPr>
-              <w:t>All Team</w:t>
+              <w:rPr>
+                <w:sz w:val="24"/>
+                <w:szCs w:val="24"/>
+              </w:rPr>
+            </w:pPr>
+            <w:r>
+              <w:rPr>
+                <w:sz w:val="24"/>
+                <w:szCs w:val="24"/>
+              </w:rPr>
+              <w:t>Khang Huynh</w:t>
             </w:r>
           </w:p>
         </w:tc>
@@ -7333,14 +8099,23 @@
               <w:rPr>
                 <w:sz w:val="24"/>
                 <w:szCs w:val="24"/>
-              </w:rPr>
-            </w:pPr>
-            <w:r>
-              <w:rPr>
-                <w:sz w:val="24"/>
-                <w:szCs w:val="24"/>
-              </w:rPr>
-              <w:t>15</w:t>
+                <w:lang w:val="en-US"/>
+              </w:rPr>
+            </w:pPr>
+            <w:r>
+              <w:rPr>
+                <w:sz w:val="24"/>
+                <w:szCs w:val="24"/>
+              </w:rPr>
+              <w:t>1</w:t>
+            </w:r>
+            <w:r>
+              <w:rPr>
+                <w:sz w:val="24"/>
+                <w:szCs w:val="24"/>
+                <w:lang w:val="en-US"/>
+              </w:rPr>
+              <w:t>3</w:t>
             </w:r>
           </w:p>
         </w:tc>
@@ -7360,81 +8135,33 @@
               <w:rPr>
                 <w:sz w:val="24"/>
                 <w:szCs w:val="24"/>
-                <w:lang w:val="en-US"/>
-              </w:rPr>
-              <w:t>1. Define entities</w:t>
-            </w:r>
-          </w:p>
-          <w:p>
-            <w:pPr>
-              <w:rPr>
-                <w:sz w:val="24"/>
-                <w:szCs w:val="24"/>
-                <w:lang w:val="en-US"/>
-              </w:rPr>
-            </w:pPr>
-            <w:r>
-              <w:rPr>
-                <w:sz w:val="24"/>
-                <w:szCs w:val="24"/>
-                <w:lang w:val="en-US"/>
-              </w:rPr>
-              <w:t xml:space="preserve">2. </w:t>
-            </w:r>
-            <w:r>
-              <w:rPr>
-                <w:sz w:val="24"/>
-                <w:szCs w:val="24"/>
-              </w:rPr>
-              <w:t>Draw use-case model</w:t>
-            </w:r>
-          </w:p>
-          <w:p>
-            <w:pPr>
-              <w:rPr>
-                <w:sz w:val="24"/>
-                <w:szCs w:val="24"/>
-                <w:lang w:val="en-US"/>
-              </w:rPr>
-            </w:pPr>
-            <w:r>
-              <w:rPr>
-                <w:sz w:val="24"/>
-                <w:szCs w:val="24"/>
-                <w:lang w:val="en-US"/>
-              </w:rPr>
-              <w:t xml:space="preserve">3. </w:t>
-            </w:r>
-            <w:r>
-              <w:rPr>
-                <w:sz w:val="24"/>
-                <w:szCs w:val="24"/>
-                <w:lang w:val="en-US"/>
-              </w:rPr>
-              <w:t>Create use-case description</w:t>
-            </w:r>
-          </w:p>
-          <w:p>
-            <w:pPr>
-              <w:rPr>
-                <w:sz w:val="24"/>
-                <w:szCs w:val="24"/>
-              </w:rPr>
-            </w:pPr>
-            <w:r>
-              <w:rPr>
-                <w:sz w:val="24"/>
-                <w:szCs w:val="24"/>
-                <w:lang w:val="en-US"/>
-              </w:rPr>
-              <w:t xml:space="preserve">4. </w:t>
-            </w:r>
-            <w:r>
-              <w:rPr>
-                <w:sz w:val="24"/>
-                <w:szCs w:val="24"/>
-              </w:rPr>
-              <w:t>Create quality attribute scenario.</w:t>
+              </w:rPr>
+              <w:t>Meeting with customer #</w:t>
+            </w:r>
+            <w:r>
+              <w:rPr>
+                <w:sz w:val="24"/>
+                <w:szCs w:val="24"/>
+                <w:lang w:val="en-US"/>
+              </w:rPr>
+              <w:t>4</w:t>
+            </w:r>
+          </w:p>
+          <w:p>
+            <w:pPr>
+              <w:rPr>
+                <w:sz w:val="24"/>
+                <w:szCs w:val="24"/>
+                <w:lang w:val="en-US"/>
+              </w:rPr>
+            </w:pPr>
+            <w:r>
+              <w:rPr>
+                <w:sz w:val="24"/>
+                <w:szCs w:val="24"/>
+                <w:lang w:val="en-US"/>
+              </w:rPr>
+              <w:t>+ Review entities, use case diagram and description only</w:t>
             </w:r>
           </w:p>
         </w:tc>
@@ -7454,7 +8181,37 @@
                 <w:sz w:val="24"/>
                 <w:szCs w:val="24"/>
               </w:rPr>
-              <w:t>12/12/2013</w:t>
+              <w:t>1</w:t>
+            </w:r>
+            <w:r>
+              <w:rPr>
+                <w:sz w:val="24"/>
+                <w:szCs w:val="24"/>
+                <w:lang w:val="en-US"/>
+              </w:rPr>
+              <w:t>7</w:t>
+            </w:r>
+            <w:r>
+              <w:rPr>
+                <w:sz w:val="24"/>
+                <w:szCs w:val="24"/>
+              </w:rPr>
+              <w:t>/1</w:t>
+            </w:r>
+            <w:r>
+              <w:rPr>
+                <w:sz w:val="24"/>
+                <w:szCs w:val="24"/>
+                <w:lang w:val="en-US"/>
+              </w:rPr>
+              <w:t>2</w:t>
+            </w:r>
+            <w:r>
+              <w:rPr>
+                <w:sz w:val="24"/>
+                <w:szCs w:val="24"/>
+              </w:rPr>
+              <w:t>/2013</w:t>
             </w:r>
           </w:p>
         </w:tc>
@@ -7473,8 +8230,16 @@
               <w:rPr>
                 <w:sz w:val="24"/>
                 <w:szCs w:val="24"/>
-              </w:rPr>
-              <w:t>16/12/2013</w:t>
+                <w:lang w:val="en-US"/>
+              </w:rPr>
+              <w:t>17</w:t>
+            </w:r>
+            <w:r>
+              <w:rPr>
+                <w:sz w:val="24"/>
+                <w:szCs w:val="24"/>
+              </w:rPr>
+              <w:t>/12/2013</w:t>
             </w:r>
           </w:p>
         </w:tc>
@@ -7521,14 +8286,23 @@
               <w:rPr>
                 <w:sz w:val="24"/>
                 <w:szCs w:val="24"/>
-              </w:rPr>
-            </w:pPr>
-            <w:r>
-              <w:rPr>
-                <w:sz w:val="24"/>
-                <w:szCs w:val="24"/>
-              </w:rPr>
-              <w:t>16</w:t>
+                <w:lang w:val="en-US"/>
+              </w:rPr>
+            </w:pPr>
+            <w:r>
+              <w:rPr>
+                <w:sz w:val="24"/>
+                <w:szCs w:val="24"/>
+              </w:rPr>
+              <w:t>1</w:t>
+            </w:r>
+            <w:r>
+              <w:rPr>
+                <w:sz w:val="24"/>
+                <w:szCs w:val="24"/>
+                <w:lang w:val="en-US"/>
+              </w:rPr>
+              <w:t>4</w:t>
             </w:r>
           </w:p>
         </w:tc>
@@ -7541,14 +8315,36 @@
               <w:rPr>
                 <w:sz w:val="24"/>
                 <w:szCs w:val="24"/>
-              </w:rPr>
-            </w:pPr>
-            <w:r>
-              <w:rPr>
-                <w:sz w:val="24"/>
-                <w:szCs w:val="24"/>
-              </w:rPr>
-              <w:t>Review with mentor #1</w:t>
+                <w:lang w:val="en-US"/>
+              </w:rPr>
+            </w:pPr>
+            <w:r>
+              <w:rPr>
+                <w:sz w:val="24"/>
+                <w:szCs w:val="24"/>
+                <w:lang w:val="en-US"/>
+              </w:rPr>
+              <w:t>Update Entities and use case diagram and description</w:t>
+            </w:r>
+          </w:p>
+          <w:p>
+            <w:pPr>
+              <w:rPr>
+                <w:i/>
+                <w:sz w:val="24"/>
+                <w:szCs w:val="24"/>
+                <w:lang w:val="en-US"/>
+              </w:rPr>
+            </w:pPr>
+            <w:r>
+              <w:rPr>
+                <w:i/>
+                <w:color w:val="FF0000"/>
+                <w:sz w:val="24"/>
+                <w:szCs w:val="24"/>
+                <w:lang w:val="en-US"/>
+              </w:rPr>
+              <w:t>&lt;sent for customer approved&gt;</w:t>
             </w:r>
           </w:p>
         </w:tc>
@@ -7568,7 +8364,22 @@
                 <w:sz w:val="24"/>
                 <w:szCs w:val="24"/>
               </w:rPr>
-              <w:t>16/12/2013</w:t>
+              <w:t>1</w:t>
+            </w:r>
+            <w:r>
+              <w:rPr>
+                <w:sz w:val="24"/>
+                <w:szCs w:val="24"/>
+                <w:lang w:val="en-US"/>
+              </w:rPr>
+              <w:t>7</w:t>
+            </w:r>
+            <w:r>
+              <w:rPr>
+                <w:sz w:val="24"/>
+                <w:szCs w:val="24"/>
+              </w:rPr>
+              <w:t>/12/2013</w:t>
             </w:r>
           </w:p>
         </w:tc>
@@ -7588,7 +8399,22 @@
                 <w:sz w:val="24"/>
                 <w:szCs w:val="24"/>
               </w:rPr>
-              <w:t>16/12/2013</w:t>
+              <w:t>1</w:t>
+            </w:r>
+            <w:r>
+              <w:rPr>
+                <w:sz w:val="24"/>
+                <w:szCs w:val="24"/>
+                <w:lang w:val="en-US"/>
+              </w:rPr>
+              <w:t>9</w:t>
+            </w:r>
+            <w:r>
+              <w:rPr>
+                <w:sz w:val="24"/>
+                <w:szCs w:val="24"/>
+              </w:rPr>
+              <w:t>/12/2013</w:t>
             </w:r>
           </w:p>
         </w:tc>
@@ -7635,12 +8461,365 @@
               <w:rPr>
                 <w:sz w:val="24"/>
                 <w:szCs w:val="24"/>
-              </w:rPr>
-            </w:pPr>
-            <w:r>
-              <w:rPr>
-                <w:sz w:val="24"/>
-                <w:szCs w:val="24"/>
+                <w:lang w:val="en-US"/>
+              </w:rPr>
+            </w:pPr>
+            <w:r>
+              <w:rPr>
+                <w:sz w:val="24"/>
+                <w:szCs w:val="24"/>
+              </w:rPr>
+              <w:t>1</w:t>
+            </w:r>
+            <w:r>
+              <w:rPr>
+                <w:sz w:val="24"/>
+                <w:szCs w:val="24"/>
+                <w:lang w:val="en-US"/>
+              </w:rPr>
+              <w:t>5</w:t>
+            </w:r>
+          </w:p>
+        </w:tc>
+        <w:tc>
+          <w:tcPr>
+            <w:tcW w:w="4257" w:type="dxa"/>
+          </w:tcPr>
+          <w:p>
+            <w:pPr>
+              <w:rPr>
+                <w:sz w:val="24"/>
+                <w:szCs w:val="24"/>
+              </w:rPr>
+            </w:pPr>
+            <w:r>
+              <w:rPr>
+                <w:sz w:val="24"/>
+                <w:szCs w:val="24"/>
+              </w:rPr>
+              <w:t>Meeting with mentor #</w:t>
+            </w:r>
+            <w:r>
+              <w:rPr>
+                <w:sz w:val="24"/>
+                <w:szCs w:val="24"/>
+                <w:lang w:val="en-US"/>
+              </w:rPr>
+              <w:t>4</w:t>
+            </w:r>
+            <w:r>
+              <w:rPr>
+                <w:sz w:val="24"/>
+                <w:szCs w:val="24"/>
+                <w:lang w:val="en-US"/>
+              </w:rPr>
+              <w:t xml:space="preserve"> to review works done at requirement stages</w:t>
+            </w:r>
+          </w:p>
+        </w:tc>
+        <w:tc>
+          <w:tcPr>
+            <w:tcW w:w="1392" w:type="dxa"/>
+          </w:tcPr>
+          <w:p>
+            <w:pPr>
+              <w:rPr>
+                <w:sz w:val="24"/>
+                <w:szCs w:val="24"/>
+              </w:rPr>
+            </w:pPr>
+            <w:r>
+              <w:rPr>
+                <w:sz w:val="24"/>
+                <w:szCs w:val="24"/>
+              </w:rPr>
+              <w:t>1</w:t>
+            </w:r>
+            <w:r>
+              <w:rPr>
+                <w:sz w:val="24"/>
+                <w:szCs w:val="24"/>
+                <w:lang w:val="en-US"/>
+              </w:rPr>
+              <w:t>9</w:t>
+            </w:r>
+            <w:r>
+              <w:rPr>
+                <w:sz w:val="24"/>
+                <w:szCs w:val="24"/>
+              </w:rPr>
+              <w:t>/12/2013</w:t>
+            </w:r>
+          </w:p>
+        </w:tc>
+        <w:tc>
+          <w:tcPr>
+            <w:tcW w:w="1346" w:type="dxa"/>
+          </w:tcPr>
+          <w:p>
+            <w:pPr>
+              <w:rPr>
+                <w:sz w:val="24"/>
+                <w:szCs w:val="24"/>
+              </w:rPr>
+            </w:pPr>
+            <w:r>
+              <w:rPr>
+                <w:sz w:val="24"/>
+                <w:szCs w:val="24"/>
+              </w:rPr>
+              <w:t>1</w:t>
+            </w:r>
+            <w:r>
+              <w:rPr>
+                <w:sz w:val="24"/>
+                <w:szCs w:val="24"/>
+                <w:lang w:val="en-US"/>
+              </w:rPr>
+              <w:t>9</w:t>
+            </w:r>
+            <w:r>
+              <w:rPr>
+                <w:sz w:val="24"/>
+                <w:szCs w:val="24"/>
+              </w:rPr>
+              <w:t>/12/2013</w:t>
+            </w:r>
+          </w:p>
+        </w:tc>
+        <w:tc>
+          <w:tcPr>
+            <w:tcW w:w="1645" w:type="dxa"/>
+          </w:tcPr>
+          <w:p>
+            <w:pPr>
+              <w:jc w:val="center"/>
+            </w:pPr>
+            <w:r>
+              <w:rPr>
+                <w:sz w:val="24"/>
+                <w:szCs w:val="24"/>
+              </w:rPr>
+              <w:t>All Team</w:t>
+            </w:r>
+          </w:p>
+        </w:tc>
+        <w:tc>
+          <w:tcPr>
+            <w:tcW w:w="1170" w:type="dxa"/>
+            <w:vMerge/>
+          </w:tcPr>
+          <w:p>
+            <w:pPr>
+              <w:jc w:val="center"/>
+              <w:rPr>
+                <w:sz w:val="24"/>
+                <w:szCs w:val="24"/>
+              </w:rPr>
+            </w:pPr>
+          </w:p>
+        </w:tc>
+      </w:tr>
+      <w:tr>
+        <w:tc>
+          <w:tcPr>
+            <w:tcW w:w="720" w:type="dxa"/>
+          </w:tcPr>
+          <w:p>
+            <w:pPr>
+              <w:rPr>
+                <w:sz w:val="24"/>
+                <w:szCs w:val="24"/>
+                <w:lang w:val="en-US"/>
+              </w:rPr>
+            </w:pPr>
+            <w:r>
+              <w:rPr>
+                <w:sz w:val="24"/>
+                <w:szCs w:val="24"/>
+              </w:rPr>
+              <w:t>1</w:t>
+            </w:r>
+            <w:r>
+              <w:rPr>
+                <w:sz w:val="24"/>
+                <w:szCs w:val="24"/>
+                <w:lang w:val="en-US"/>
+              </w:rPr>
+              <w:t>6</w:t>
+            </w:r>
+          </w:p>
+        </w:tc>
+        <w:tc>
+          <w:tcPr>
+            <w:tcW w:w="4257" w:type="dxa"/>
+          </w:tcPr>
+          <w:p>
+            <w:pPr>
+              <w:rPr>
+                <w:sz w:val="24"/>
+                <w:szCs w:val="24"/>
+                <w:lang w:val="en-US"/>
+              </w:rPr>
+            </w:pPr>
+            <w:r>
+              <w:rPr>
+                <w:sz w:val="24"/>
+                <w:szCs w:val="24"/>
+                <w:lang w:val="en-US"/>
+              </w:rPr>
+              <w:t xml:space="preserve">Continues update and analyze </w:t>
+            </w:r>
+          </w:p>
+          <w:p>
+            <w:pPr>
+              <w:rPr>
+                <w:sz w:val="24"/>
+                <w:szCs w:val="24"/>
+                <w:lang w:val="en-US"/>
+              </w:rPr>
+            </w:pPr>
+            <w:r>
+              <w:rPr>
+                <w:sz w:val="24"/>
+                <w:szCs w:val="24"/>
+                <w:lang w:val="en-US"/>
+              </w:rPr>
+              <w:t>+ Quality attributes scenarios</w:t>
+            </w:r>
+          </w:p>
+          <w:p>
+            <w:pPr>
+              <w:rPr>
+                <w:sz w:val="24"/>
+                <w:szCs w:val="24"/>
+                <w:lang w:val="en-US"/>
+              </w:rPr>
+            </w:pPr>
+            <w:r>
+              <w:rPr>
+                <w:sz w:val="24"/>
+                <w:szCs w:val="24"/>
+                <w:lang w:val="en-US"/>
+              </w:rPr>
+              <w:t xml:space="preserve">+ Technical/business constraints </w:t>
+            </w:r>
+          </w:p>
+        </w:tc>
+        <w:tc>
+          <w:tcPr>
+            <w:tcW w:w="1392" w:type="dxa"/>
+          </w:tcPr>
+          <w:p>
+            <w:pPr>
+              <w:rPr>
+                <w:sz w:val="24"/>
+                <w:szCs w:val="24"/>
+              </w:rPr>
+            </w:pPr>
+            <w:r>
+              <w:rPr>
+                <w:sz w:val="24"/>
+                <w:szCs w:val="24"/>
+              </w:rPr>
+              <w:t>1</w:t>
+            </w:r>
+            <w:r>
+              <w:rPr>
+                <w:sz w:val="24"/>
+                <w:szCs w:val="24"/>
+                <w:lang w:val="en-US"/>
+              </w:rPr>
+              <w:t>9</w:t>
+            </w:r>
+            <w:r>
+              <w:rPr>
+                <w:sz w:val="24"/>
+                <w:szCs w:val="24"/>
+              </w:rPr>
+              <w:t>/12/2013</w:t>
+            </w:r>
+          </w:p>
+        </w:tc>
+        <w:tc>
+          <w:tcPr>
+            <w:tcW w:w="1346" w:type="dxa"/>
+          </w:tcPr>
+          <w:p>
+            <w:pPr>
+              <w:rPr>
+                <w:sz w:val="24"/>
+                <w:szCs w:val="24"/>
+              </w:rPr>
+            </w:pPr>
+            <w:r>
+              <w:rPr>
+                <w:sz w:val="24"/>
+                <w:szCs w:val="24"/>
+                <w:lang w:val="en-US"/>
+              </w:rPr>
+              <w:t>21</w:t>
+            </w:r>
+            <w:r>
+              <w:rPr>
+                <w:sz w:val="24"/>
+                <w:szCs w:val="24"/>
+              </w:rPr>
+              <w:t>/12/2013</w:t>
+            </w:r>
+          </w:p>
+        </w:tc>
+        <w:tc>
+          <w:tcPr>
+            <w:tcW w:w="1645" w:type="dxa"/>
+          </w:tcPr>
+          <w:p>
+            <w:pPr>
+              <w:jc w:val="center"/>
+            </w:pPr>
+            <w:r>
+              <w:rPr>
+                <w:sz w:val="24"/>
+                <w:szCs w:val="24"/>
+              </w:rPr>
+              <w:t>All Team</w:t>
+            </w:r>
+          </w:p>
+        </w:tc>
+        <w:tc>
+          <w:tcPr>
+            <w:tcW w:w="1170" w:type="dxa"/>
+            <w:vMerge/>
+          </w:tcPr>
+          <w:p>
+            <w:pPr>
+              <w:jc w:val="center"/>
+              <w:rPr>
+                <w:sz w:val="24"/>
+                <w:szCs w:val="24"/>
+              </w:rPr>
+            </w:pPr>
+          </w:p>
+        </w:tc>
+      </w:tr>
+      <w:tr>
+        <w:tc>
+          <w:tcPr>
+            <w:tcW w:w="720" w:type="dxa"/>
+          </w:tcPr>
+          <w:p>
+            <w:pPr>
+              <w:rPr>
+                <w:sz w:val="24"/>
+                <w:szCs w:val="24"/>
+                <w:lang w:val="en-US"/>
+              </w:rPr>
+            </w:pPr>
+            <w:r>
+              <w:rPr>
+                <w:sz w:val="24"/>
+                <w:szCs w:val="24"/>
+                <w:lang w:val="en-US"/>
               </w:rPr>
               <w:t>17</w:t>
             </w:r>
@@ -7655,14 +8834,35 @@
               <w:rPr>
                 <w:sz w:val="24"/>
                 <w:szCs w:val="24"/>
-              </w:rPr>
-            </w:pPr>
-            <w:r>
-              <w:rPr>
-                <w:sz w:val="24"/>
-                <w:szCs w:val="24"/>
-              </w:rPr>
-              <w:t>Meeting with customer #1</w:t>
+                <w:lang w:val="en-US"/>
+              </w:rPr>
+            </w:pPr>
+            <w:r>
+              <w:rPr>
+                <w:sz w:val="24"/>
+                <w:szCs w:val="24"/>
+                <w:lang w:val="en-US"/>
+              </w:rPr>
+              <w:t>Review Architectural Drivers Specification with team members</w:t>
+            </w:r>
+          </w:p>
+          <w:p>
+            <w:pPr>
+              <w:rPr>
+                <w:sz w:val="24"/>
+                <w:szCs w:val="24"/>
+                <w:lang w:val="en-US"/>
+              </w:rPr>
+            </w:pPr>
+            <w:r>
+              <w:rPr>
+                <w:i/>
+                <w:color w:val="FF0000"/>
+                <w:sz w:val="24"/>
+                <w:szCs w:val="24"/>
+                <w:lang w:val="en-US"/>
+              </w:rPr>
+              <w:t>&lt;send for customer review&gt;</w:t>
             </w:r>
           </w:p>
         </w:tc>
@@ -7681,8 +8881,16 @@
               <w:rPr>
                 <w:sz w:val="24"/>
                 <w:szCs w:val="24"/>
-              </w:rPr>
-              <w:t>17/12/2013</w:t>
+                <w:lang w:val="en-US"/>
+              </w:rPr>
+              <w:t>21</w:t>
+            </w:r>
+            <w:r>
+              <w:rPr>
+                <w:sz w:val="24"/>
+                <w:szCs w:val="24"/>
+              </w:rPr>
+              <w:t>/12/2013</w:t>
             </w:r>
           </w:p>
         </w:tc>
@@ -7695,14 +8903,23 @@
               <w:rPr>
                 <w:sz w:val="24"/>
                 <w:szCs w:val="24"/>
-              </w:rPr>
-            </w:pPr>
-            <w:r>
-              <w:rPr>
-                <w:sz w:val="24"/>
-                <w:szCs w:val="24"/>
-              </w:rPr>
-              <w:t>17/12/2013</w:t>
+                <w:lang w:val="en-US"/>
+              </w:rPr>
+            </w:pPr>
+            <w:r>
+              <w:rPr>
+                <w:sz w:val="24"/>
+                <w:szCs w:val="24"/>
+                <w:lang w:val="en-US"/>
+              </w:rPr>
+              <w:t>21</w:t>
+            </w:r>
+            <w:r>
+              <w:rPr>
+                <w:sz w:val="24"/>
+                <w:szCs w:val="24"/>
+              </w:rPr>
+              <w:t>/12/2013</w:t>
             </w:r>
           </w:p>
         </w:tc>
@@ -7713,14 +8930,11 @@
           <w:p>
             <w:pPr>
               <w:jc w:val="center"/>
-            </w:pPr>
-            <w:r>
-              <w:rPr>
-                <w:sz w:val="24"/>
-                <w:szCs w:val="24"/>
-              </w:rPr>
-              <w:t>All Team</w:t>
-            </w:r>
+              <w:rPr>
+                <w:sz w:val="24"/>
+                <w:szCs w:val="24"/>
+              </w:rPr>
+            </w:pPr>
           </w:p>
         </w:tc>
         <w:tc>
@@ -7781,83 +8995,42 @@
                 <w:szCs w:val="24"/>
                 <w:lang w:val="en-US"/>
               </w:rPr>
-              <w:t>Update Architecture driver specification:</w:t>
-            </w:r>
-          </w:p>
-          <w:p>
-            <w:pPr>
-              <w:pStyle w:val="ListParagraph"/>
-              <w:numPr>
-                <w:ilvl w:val="0"/>
-                <w:numId w:val="34"/>
-              </w:numPr>
-              <w:rPr>
-                <w:sz w:val="24"/>
-                <w:szCs w:val="24"/>
-                <w:lang w:val="en-US"/>
-              </w:rPr>
-            </w:pPr>
-            <w:r>
-              <w:rPr>
-                <w:sz w:val="24"/>
-                <w:szCs w:val="24"/>
-                <w:lang w:val="en-US"/>
-              </w:rPr>
-              <w:t>Entities</w:t>
-            </w:r>
-          </w:p>
-          <w:p>
-            <w:pPr>
-              <w:pStyle w:val="ListParagraph"/>
-              <w:numPr>
-                <w:ilvl w:val="0"/>
-                <w:numId w:val="34"/>
-              </w:numPr>
-              <w:rPr>
-                <w:sz w:val="24"/>
-                <w:szCs w:val="24"/>
-                <w:lang w:val="en-US"/>
-              </w:rPr>
-            </w:pPr>
-            <w:r>
-              <w:rPr>
-                <w:sz w:val="24"/>
-                <w:szCs w:val="24"/>
-                <w:lang w:val="en-US"/>
-              </w:rPr>
-              <w:t>Use-case model + description</w:t>
-            </w:r>
-          </w:p>
-          <w:p>
-            <w:pPr>
-              <w:pStyle w:val="ListParagraph"/>
-              <w:numPr>
-                <w:ilvl w:val="0"/>
-                <w:numId w:val="34"/>
-              </w:numPr>
-              <w:rPr>
-                <w:sz w:val="24"/>
-                <w:szCs w:val="24"/>
-                <w:lang w:val="en-US"/>
-              </w:rPr>
-            </w:pPr>
-            <w:r>
-              <w:rPr>
-                <w:sz w:val="24"/>
-                <w:szCs w:val="24"/>
-                <w:lang w:val="en-US"/>
-              </w:rPr>
-              <w:t>Quality scenarios</w:t>
-            </w:r>
-          </w:p>
-          <w:p>
-            <w:pPr>
-              <w:rPr>
-                <w:sz w:val="24"/>
-                <w:szCs w:val="24"/>
-                <w:lang w:val="en-US"/>
-              </w:rPr>
-            </w:pPr>
+              <w:t>Meeting with customer #5</w:t>
+            </w:r>
+          </w:p>
+          <w:p>
+            <w:pPr>
+              <w:rPr>
+                <w:sz w:val="24"/>
+                <w:szCs w:val="24"/>
+                <w:lang w:val="en-US"/>
+              </w:rPr>
+            </w:pPr>
+            <w:r>
+              <w:rPr>
+                <w:sz w:val="24"/>
+                <w:szCs w:val="24"/>
+                <w:lang w:val="en-US"/>
+              </w:rPr>
+              <w:t>+ Review Quality attribute and constraints</w:t>
+            </w:r>
+          </w:p>
+          <w:p>
+            <w:pPr>
+              <w:rPr>
+                <w:sz w:val="24"/>
+                <w:szCs w:val="24"/>
+                <w:lang w:val="en-US"/>
+              </w:rPr>
+            </w:pPr>
+            <w:r>
+              <w:rPr>
+                <w:sz w:val="24"/>
+                <w:szCs w:val="24"/>
+                <w:lang w:val="en-US"/>
+              </w:rPr>
+              <w:t xml:space="preserve">+ </w:t>
+            </w:r>
             <w:r>
               <w:rPr>
                 <w:sz w:val="24"/>
@@ -7891,8 +9064,16 @@
               <w:rPr>
                 <w:sz w:val="24"/>
                 <w:szCs w:val="24"/>
-              </w:rPr>
-              <w:t>17/12/2013</w:t>
+                <w:lang w:val="en-US"/>
+              </w:rPr>
+              <w:t>24</w:t>
+            </w:r>
+            <w:r>
+              <w:rPr>
+                <w:sz w:val="24"/>
+                <w:szCs w:val="24"/>
+              </w:rPr>
+              <w:t>/12/2013</w:t>
             </w:r>
           </w:p>
         </w:tc>
@@ -7911,8 +9092,16 @@
               <w:rPr>
                 <w:sz w:val="24"/>
                 <w:szCs w:val="24"/>
-              </w:rPr>
-              <w:t>19/12/2013</w:t>
+                <w:lang w:val="en-US"/>
+              </w:rPr>
+              <w:t>24</w:t>
+            </w:r>
+            <w:r>
+              <w:rPr>
+                <w:sz w:val="24"/>
+                <w:szCs w:val="24"/>
+              </w:rPr>
+              <w:t>/12/2013</w:t>
             </w:r>
           </w:p>
         </w:tc>
@@ -7986,16 +9175,28 @@
               <w:rPr>
                 <w:sz w:val="24"/>
                 <w:szCs w:val="24"/>
-              </w:rPr>
-              <w:t>Review with mentor #</w:t>
-            </w:r>
-            <w:r>
-              <w:rPr>
-                <w:sz w:val="24"/>
-                <w:szCs w:val="24"/>
-                <w:lang w:val="en-US"/>
-              </w:rPr>
-              <w:t>2</w:t>
+                <w:lang w:val="en-US"/>
+              </w:rPr>
+              <w:t>Update whole architectural drivers specification document</w:t>
+            </w:r>
+          </w:p>
+          <w:p>
+            <w:pPr>
+              <w:rPr>
+                <w:sz w:val="24"/>
+                <w:szCs w:val="24"/>
+                <w:lang w:val="en-US"/>
+              </w:rPr>
+            </w:pPr>
+            <w:r>
+              <w:rPr>
+                <w:i/>
+                <w:color w:val="FF0000"/>
+                <w:sz w:val="24"/>
+                <w:szCs w:val="24"/>
+                <w:lang w:val="en-US"/>
+              </w:rPr>
+              <w:t>&lt;sent for customer approved&gt;</w:t>
             </w:r>
           </w:p>
         </w:tc>
@@ -8014,8 +9215,16 @@
               <w:rPr>
                 <w:sz w:val="24"/>
                 <w:szCs w:val="24"/>
-              </w:rPr>
-              <w:t>19/12/2013</w:t>
+                <w:lang w:val="en-US"/>
+              </w:rPr>
+              <w:t>24</w:t>
+            </w:r>
+            <w:r>
+              <w:rPr>
+                <w:sz w:val="24"/>
+                <w:szCs w:val="24"/>
+              </w:rPr>
+              <w:t>/12/2013</w:t>
             </w:r>
           </w:p>
         </w:tc>
@@ -8034,8 +9243,16 @@
               <w:rPr>
                 <w:sz w:val="24"/>
                 <w:szCs w:val="24"/>
-              </w:rPr>
-              <w:t>19/12/2013</w:t>
+                <w:lang w:val="en-US"/>
+              </w:rPr>
+              <w:t>24</w:t>
+            </w:r>
+            <w:r>
+              <w:rPr>
+                <w:sz w:val="24"/>
+                <w:szCs w:val="24"/>
+              </w:rPr>
+              <w:t>/12/2013</w:t>
             </w:r>
           </w:p>
         </w:tc>
@@ -8076,6 +9293,180 @@
         <w:tc>
           <w:tcPr>
             <w:tcW w:w="720" w:type="dxa"/>
+            <w:shd w:val="clear" w:color="auto" w:fill="D9D9D9" w:themeFill="background1" w:themeFillShade="D9"/>
+          </w:tcPr>
+          <w:p>
+            <w:pPr>
+              <w:rPr>
+                <w:sz w:val="24"/>
+                <w:szCs w:val="24"/>
+                <w:lang w:val="en-US"/>
+              </w:rPr>
+            </w:pPr>
+            <w:r>
+              <w:rPr>
+                <w:sz w:val="24"/>
+                <w:szCs w:val="24"/>
+              </w:rPr>
+              <w:t>2</w:t>
+            </w:r>
+            <w:r>
+              <w:rPr>
+                <w:sz w:val="24"/>
+                <w:szCs w:val="24"/>
+                <w:lang w:val="en-US"/>
+              </w:rPr>
+              <w:t>0</w:t>
+            </w:r>
+          </w:p>
+        </w:tc>
+        <w:tc>
+          <w:tcPr>
+            <w:tcW w:w="4257" w:type="dxa"/>
+            <w:shd w:val="clear" w:color="auto" w:fill="D9D9D9" w:themeFill="background1" w:themeFillShade="D9"/>
+          </w:tcPr>
+          <w:p>
+            <w:pPr>
+              <w:rPr>
+                <w:sz w:val="24"/>
+                <w:szCs w:val="24"/>
+                <w:lang w:val="en-US"/>
+              </w:rPr>
+            </w:pPr>
+            <w:r>
+              <w:rPr>
+                <w:sz w:val="24"/>
+                <w:szCs w:val="24"/>
+              </w:rPr>
+              <w:t>Establish Project Scope.</w:t>
+            </w:r>
+          </w:p>
+          <w:p>
+            <w:pPr>
+              <w:rPr>
+                <w:sz w:val="24"/>
+                <w:szCs w:val="24"/>
+              </w:rPr>
+            </w:pPr>
+            <w:r>
+              <w:rPr>
+                <w:sz w:val="24"/>
+                <w:szCs w:val="24"/>
+                <w:lang w:val="en-US"/>
+              </w:rPr>
+              <w:t>Review customer, mentor</w:t>
+            </w:r>
+            <w:r>
+              <w:rPr>
+                <w:sz w:val="24"/>
+                <w:szCs w:val="24"/>
+              </w:rPr>
+              <w:t xml:space="preserve"> &amp; closed arc</w:t>
+            </w:r>
+            <w:r>
+              <w:rPr>
+                <w:sz w:val="24"/>
+                <w:szCs w:val="24"/>
+              </w:rPr>
+              <w:t>hitecture drivers specification</w:t>
+            </w:r>
+          </w:p>
+        </w:tc>
+        <w:tc>
+          <w:tcPr>
+            <w:tcW w:w="1392" w:type="dxa"/>
+            <w:shd w:val="clear" w:color="auto" w:fill="D9D9D9" w:themeFill="background1" w:themeFillShade="D9"/>
+          </w:tcPr>
+          <w:p>
+            <w:pPr>
+              <w:rPr>
+                <w:sz w:val="24"/>
+                <w:szCs w:val="24"/>
+              </w:rPr>
+            </w:pPr>
+            <w:r>
+              <w:rPr>
+                <w:sz w:val="24"/>
+                <w:szCs w:val="24"/>
+                <w:lang w:val="en-US"/>
+              </w:rPr>
+              <w:t>26</w:t>
+            </w:r>
+            <w:r>
+              <w:rPr>
+                <w:sz w:val="24"/>
+                <w:szCs w:val="24"/>
+              </w:rPr>
+              <w:t>/12/2013</w:t>
+            </w:r>
+          </w:p>
+        </w:tc>
+        <w:tc>
+          <w:tcPr>
+            <w:tcW w:w="1346" w:type="dxa"/>
+            <w:shd w:val="clear" w:color="auto" w:fill="D9D9D9" w:themeFill="background1" w:themeFillShade="D9"/>
+          </w:tcPr>
+          <w:p>
+            <w:pPr>
+              <w:rPr>
+                <w:sz w:val="24"/>
+                <w:szCs w:val="24"/>
+              </w:rPr>
+            </w:pPr>
+            <w:r>
+              <w:rPr>
+                <w:sz w:val="24"/>
+                <w:szCs w:val="24"/>
+                <w:lang w:val="en-US"/>
+              </w:rPr>
+              <w:t>26</w:t>
+            </w:r>
+            <w:r>
+              <w:rPr>
+                <w:sz w:val="24"/>
+                <w:szCs w:val="24"/>
+              </w:rPr>
+              <w:t>/12/2013</w:t>
+            </w:r>
+          </w:p>
+        </w:tc>
+        <w:tc>
+          <w:tcPr>
+            <w:tcW w:w="1645" w:type="dxa"/>
+            <w:shd w:val="clear" w:color="auto" w:fill="D9D9D9" w:themeFill="background1" w:themeFillShade="D9"/>
+          </w:tcPr>
+          <w:p>
+            <w:pPr>
+              <w:jc w:val="center"/>
+            </w:pPr>
+            <w:r>
+              <w:rPr>
+                <w:sz w:val="24"/>
+                <w:szCs w:val="24"/>
+              </w:rPr>
+              <w:t>All Team</w:t>
+            </w:r>
+          </w:p>
+        </w:tc>
+        <w:tc>
+          <w:tcPr>
+            <w:tcW w:w="1170" w:type="dxa"/>
+          </w:tcPr>
+          <w:p>
+            <w:pPr>
+              <w:jc w:val="center"/>
+              <w:rPr>
+                <w:sz w:val="24"/>
+                <w:szCs w:val="24"/>
+              </w:rPr>
+            </w:pPr>
+          </w:p>
+        </w:tc>
+      </w:tr>
+      <w:tr>
+        <w:tc>
+          <w:tcPr>
+            <w:tcW w:w="720" w:type="dxa"/>
             <w:shd w:val="clear" w:color="auto" w:fill="FFFFFF" w:themeFill="background1"/>
           </w:tcPr>
           <w:p>
@@ -8090,10 +9481,19 @@
               <w:rPr>
                 <w:sz w:val="24"/>
                 <w:szCs w:val="24"/>
-                <w:lang w:val="en-US"/>
-              </w:rPr>
-              <w:t>20</w:t>
-            </w:r>
+              </w:rPr>
+              <w:t>2</w:t>
+            </w:r>
+            <w:r>
+              <w:rPr>
+                <w:sz w:val="24"/>
+                <w:szCs w:val="24"/>
+                <w:lang w:val="en-US"/>
+              </w:rPr>
+              <w:t>1</w:t>
+            </w:r>
+            <w:bookmarkStart w:id="11" w:name="_GoBack"/>
+            <w:bookmarkEnd w:id="11"/>
           </w:p>
         </w:tc>
         <w:tc>
@@ -8106,335 +9506,14 @@
               <w:rPr>
                 <w:sz w:val="24"/>
                 <w:szCs w:val="24"/>
-                <w:lang w:val="en-US"/>
-              </w:rPr>
-            </w:pPr>
-            <w:r>
-              <w:rPr>
-                <w:sz w:val="24"/>
-                <w:szCs w:val="24"/>
-                <w:lang w:val="en-US"/>
-              </w:rPr>
-              <w:t>Update Architecture driver specification and product backlog.</w:t>
-            </w:r>
-          </w:p>
-        </w:tc>
-        <w:tc>
-          <w:tcPr>
-            <w:tcW w:w="1392" w:type="dxa"/>
-            <w:shd w:val="clear" w:color="auto" w:fill="FFFFFF" w:themeFill="background1"/>
-          </w:tcPr>
-          <w:p>
-            <w:pPr>
-              <w:rPr>
-                <w:sz w:val="24"/>
-                <w:szCs w:val="24"/>
-                <w:lang w:val="en-US"/>
-              </w:rPr>
-            </w:pPr>
-            <w:r>
-              <w:rPr>
-                <w:sz w:val="24"/>
-                <w:szCs w:val="24"/>
-                <w:lang w:val="en-US"/>
-              </w:rPr>
-              <w:t>19/12/2013</w:t>
-            </w:r>
-          </w:p>
-        </w:tc>
-        <w:tc>
-          <w:tcPr>
-            <w:tcW w:w="1346" w:type="dxa"/>
-            <w:shd w:val="clear" w:color="auto" w:fill="FFFFFF" w:themeFill="background1"/>
-          </w:tcPr>
-          <w:p>
-            <w:pPr>
-              <w:rPr>
-                <w:sz w:val="24"/>
-                <w:szCs w:val="24"/>
-                <w:lang w:val="en-US"/>
-              </w:rPr>
-            </w:pPr>
-            <w:r>
-              <w:rPr>
-                <w:sz w:val="24"/>
-                <w:szCs w:val="24"/>
-                <w:lang w:val="en-US"/>
-              </w:rPr>
-              <w:t>24/12/2013</w:t>
-            </w:r>
-          </w:p>
-        </w:tc>
-        <w:tc>
-          <w:tcPr>
-            <w:tcW w:w="1645" w:type="dxa"/>
-            <w:shd w:val="clear" w:color="auto" w:fill="FFFFFF" w:themeFill="background1"/>
-          </w:tcPr>
-          <w:p>
-            <w:pPr>
-              <w:jc w:val="center"/>
-              <w:rPr>
-                <w:sz w:val="24"/>
-                <w:szCs w:val="24"/>
-              </w:rPr>
-            </w:pPr>
-          </w:p>
-        </w:tc>
-        <w:tc>
-          <w:tcPr>
-            <w:tcW w:w="1170" w:type="dxa"/>
-            <w:vMerge/>
-          </w:tcPr>
-          <w:p>
-            <w:pPr>
-              <w:jc w:val="center"/>
-              <w:rPr>
-                <w:sz w:val="24"/>
-                <w:szCs w:val="24"/>
-              </w:rPr>
-            </w:pPr>
-          </w:p>
-        </w:tc>
-      </w:tr>
-      <w:tr>
-        <w:tc>
-          <w:tcPr>
-            <w:tcW w:w="720" w:type="dxa"/>
-            <w:shd w:val="clear" w:color="auto" w:fill="D9D9D9" w:themeFill="background1" w:themeFillShade="D9"/>
-          </w:tcPr>
-          <w:p>
-            <w:pPr>
-              <w:rPr>
-                <w:sz w:val="24"/>
-                <w:szCs w:val="24"/>
-                <w:lang w:val="en-US"/>
-              </w:rPr>
-            </w:pPr>
-            <w:r>
-              <w:rPr>
-                <w:sz w:val="24"/>
-                <w:szCs w:val="24"/>
-              </w:rPr>
-              <w:t>2</w:t>
-            </w:r>
-            <w:r>
-              <w:rPr>
-                <w:sz w:val="24"/>
-                <w:szCs w:val="24"/>
-                <w:lang w:val="en-US"/>
-              </w:rPr>
-              <w:t>1</w:t>
-            </w:r>
-          </w:p>
-        </w:tc>
-        <w:tc>
-          <w:tcPr>
-            <w:tcW w:w="4257" w:type="dxa"/>
-            <w:shd w:val="clear" w:color="auto" w:fill="D9D9D9" w:themeFill="background1" w:themeFillShade="D9"/>
-          </w:tcPr>
-          <w:p>
-            <w:pPr>
-              <w:rPr>
-                <w:sz w:val="24"/>
-                <w:szCs w:val="24"/>
-                <w:lang w:val="en-US"/>
-              </w:rPr>
-            </w:pPr>
-            <w:r>
-              <w:rPr>
-                <w:sz w:val="24"/>
-                <w:szCs w:val="24"/>
-              </w:rPr>
-              <w:t>Establish Project Scope.</w:t>
-            </w:r>
-          </w:p>
-          <w:p>
-            <w:pPr>
-              <w:rPr>
-                <w:sz w:val="24"/>
-                <w:szCs w:val="24"/>
-              </w:rPr>
-            </w:pPr>
-            <w:r>
-              <w:rPr>
-                <w:sz w:val="24"/>
-                <w:szCs w:val="24"/>
-                <w:lang w:val="en-US"/>
-              </w:rPr>
-              <w:t>Review customer, mentor</w:t>
-            </w:r>
-            <w:r>
-              <w:rPr>
-                <w:sz w:val="24"/>
-                <w:szCs w:val="24"/>
-              </w:rPr>
-              <w:t xml:space="preserve"> &amp; closed architecture drivers specification </w:t>
-            </w:r>
-            <w:r>
-              <w:rPr>
-                <w:sz w:val="24"/>
-                <w:szCs w:val="24"/>
-                <w:lang w:val="en-US"/>
-              </w:rPr>
-              <w:t xml:space="preserve">&amp; product backlog </w:t>
-            </w:r>
-            <w:r>
-              <w:rPr>
-                <w:sz w:val="24"/>
-                <w:szCs w:val="24"/>
-              </w:rPr>
-              <w:t>document.</w:t>
-            </w:r>
-          </w:p>
-        </w:tc>
-        <w:tc>
-          <w:tcPr>
-            <w:tcW w:w="1392" w:type="dxa"/>
-            <w:shd w:val="clear" w:color="auto" w:fill="D9D9D9" w:themeFill="background1" w:themeFillShade="D9"/>
-          </w:tcPr>
-          <w:p>
-            <w:pPr>
-              <w:rPr>
-                <w:sz w:val="24"/>
-                <w:szCs w:val="24"/>
-              </w:rPr>
-            </w:pPr>
-            <w:r>
-              <w:rPr>
-                <w:sz w:val="24"/>
-                <w:szCs w:val="24"/>
-                <w:lang w:val="en-US"/>
-              </w:rPr>
-              <w:t>24</w:t>
-            </w:r>
-            <w:r>
-              <w:rPr>
-                <w:sz w:val="24"/>
-                <w:szCs w:val="24"/>
-              </w:rPr>
-              <w:t>/12/2013</w:t>
-            </w:r>
-          </w:p>
-        </w:tc>
-        <w:tc>
-          <w:tcPr>
-            <w:tcW w:w="1346" w:type="dxa"/>
-            <w:shd w:val="clear" w:color="auto" w:fill="D9D9D9" w:themeFill="background1" w:themeFillShade="D9"/>
-          </w:tcPr>
-          <w:p>
-            <w:pPr>
-              <w:rPr>
-                <w:sz w:val="24"/>
-                <w:szCs w:val="24"/>
-              </w:rPr>
-            </w:pPr>
-            <w:r>
-              <w:rPr>
-                <w:sz w:val="24"/>
-                <w:szCs w:val="24"/>
-                <w:lang w:val="en-US"/>
-              </w:rPr>
-              <w:t>24</w:t>
-            </w:r>
-            <w:r>
-              <w:rPr>
-                <w:sz w:val="24"/>
-                <w:szCs w:val="24"/>
-              </w:rPr>
-              <w:t>/12/2013</w:t>
-            </w:r>
-          </w:p>
-        </w:tc>
-        <w:tc>
-          <w:tcPr>
-            <w:tcW w:w="1645" w:type="dxa"/>
-            <w:shd w:val="clear" w:color="auto" w:fill="D9D9D9" w:themeFill="background1" w:themeFillShade="D9"/>
-          </w:tcPr>
-          <w:p>
-            <w:pPr>
-              <w:jc w:val="center"/>
-            </w:pPr>
-            <w:r>
-              <w:rPr>
-                <w:sz w:val="24"/>
-                <w:szCs w:val="24"/>
-              </w:rPr>
-              <w:t>All Team</w:t>
-            </w:r>
-          </w:p>
-        </w:tc>
-        <w:tc>
-          <w:tcPr>
-            <w:tcW w:w="1170" w:type="dxa"/>
-            <w:vMerge/>
-          </w:tcPr>
-          <w:p>
-            <w:pPr>
-              <w:jc w:val="center"/>
-              <w:rPr>
-                <w:sz w:val="24"/>
-                <w:szCs w:val="24"/>
-              </w:rPr>
-            </w:pPr>
-          </w:p>
-        </w:tc>
-      </w:tr>
-      <w:tr>
-        <w:tc>
-          <w:tcPr>
-            <w:tcW w:w="720" w:type="dxa"/>
-            <w:shd w:val="clear" w:color="auto" w:fill="FFFFFF" w:themeFill="background1"/>
-          </w:tcPr>
-          <w:p>
-            <w:pPr>
-              <w:rPr>
-                <w:sz w:val="24"/>
-                <w:szCs w:val="24"/>
-                <w:lang w:val="en-US"/>
-              </w:rPr>
-            </w:pPr>
-            <w:r>
-              <w:rPr>
-                <w:sz w:val="24"/>
-                <w:szCs w:val="24"/>
-              </w:rPr>
-              <w:t>2</w:t>
-            </w:r>
-            <w:r>
-              <w:rPr>
-                <w:sz w:val="24"/>
-                <w:szCs w:val="24"/>
-                <w:lang w:val="en-US"/>
-              </w:rPr>
-              <w:t>2</w:t>
-            </w:r>
-          </w:p>
-        </w:tc>
-        <w:tc>
-          <w:tcPr>
-            <w:tcW w:w="4257" w:type="dxa"/>
-            <w:shd w:val="clear" w:color="auto" w:fill="FFFFFF" w:themeFill="background1"/>
-          </w:tcPr>
-          <w:p>
-            <w:pPr>
-              <w:rPr>
-                <w:sz w:val="24"/>
-                <w:szCs w:val="24"/>
-              </w:rPr>
-            </w:pPr>
-            <w:r>
-              <w:rPr>
-                <w:sz w:val="24"/>
-                <w:szCs w:val="24"/>
-              </w:rPr>
-              <w:t>Get d</w:t>
-            </w:r>
-            <w:r>
-              <w:rPr>
-                <w:sz w:val="24"/>
-                <w:szCs w:val="24"/>
-              </w:rPr>
-              <w:t>etail requirements for Spring 1</w:t>
+              </w:rPr>
+            </w:pPr>
+            <w:r>
+              <w:rPr>
+                <w:sz w:val="24"/>
+                <w:szCs w:val="24"/>
+              </w:rPr>
+              <w:t>Get detail requirements for Spring 1</w:t>
             </w:r>
           </w:p>
         </w:tc>
@@ -9277,7 +10356,7 @@
               <w:sz w:val="24"/>
               <w:szCs w:val="24"/>
             </w:rPr>
-            <w:t>9</w:t>
+            <w:t>10</w:t>
           </w:r>
           <w:r>
             <w:rPr>
@@ -15108,7 +16187,7 @@
   <a:extraClrSchemeLst/>
   <a:extLst>
     <a:ext uri="{05A4C25C-085E-4340-85A3-A5531E510DB2}">
-      <thm15:themeFamily xmlns="" xmlns:thm15="http://schemas.microsoft.com/office/thememl/2012/main" name="Office Theme" id="{62F939B6-93AF-4DB8-9C6B-D6C7DFDC589F}" vid="{4A3C46E8-61CC-4603-A589-7422A47A8E4A}"/>
+      <thm15:themeFamily xmlns:thm15="http://schemas.microsoft.com/office/thememl/2012/main" xmlns="" name="Office Theme" id="{62F939B6-93AF-4DB8-9C6B-D6C7DFDC589F}" vid="{4A3C46E8-61CC-4603-A589-7422A47A8E4A}"/>
     </a:ext>
   </a:extLst>
 </a:theme>
@@ -15119,7 +16198,7 @@
 </file>
 
 <file path=customXml/itemProps1.xml><?xml version="1.0" encoding="utf-8"?>
-<ds:datastoreItem xmlns:ds="http://schemas.openxmlformats.org/officeDocument/2006/customXml" ds:itemID="{00D028D1-D3D1-4506-AF0A-E4C553B0867A}">
+<ds:datastoreItem xmlns:ds="http://schemas.openxmlformats.org/officeDocument/2006/customXml" ds:itemID="{4031110C-4A51-4C66-8431-82F217B189BD}">
   <ds:schemaRefs>
     <ds:schemaRef ds:uri="http://schemas.openxmlformats.org/officeDocument/2006/bibliography"/>
   </ds:schemaRefs>

</xml_diff>